<commit_message>
Support <<retired>>, align with ShapeChange 2.4
Resolves #1

Resolves #3
</commit_message>
<xml_diff>
--- a/src/main/resources/documentation/AAA-Tools-Dokumentation.docx
+++ b/src/main/resources/documentation/AAA-Tools-Dokumentation.docx
@@ -1278,7 +1278,7 @@
     </w:p>
     <w:p>
       <w:pPr>
-        <w:pStyle w:val="Verzeichnis1"/>
+        <w:pStyle w:val="TOC1"/>
         <w:tabs>
           <w:tab w:val="left" w:pos="360"/>
         </w:tabs>
@@ -1351,7 +1351,7 @@
     </w:p>
     <w:p>
       <w:pPr>
-        <w:pStyle w:val="Verzeichnis2"/>
+        <w:pStyle w:val="TOC2"/>
         <w:tabs>
           <w:tab w:val="left" w:pos="824"/>
         </w:tabs>
@@ -1392,7 +1392,7 @@
     </w:p>
     <w:p>
       <w:pPr>
-        <w:pStyle w:val="Verzeichnis2"/>
+        <w:pStyle w:val="TOC2"/>
         <w:tabs>
           <w:tab w:val="left" w:pos="824"/>
         </w:tabs>
@@ -1452,7 +1452,7 @@
     </w:p>
     <w:p>
       <w:pPr>
-        <w:pStyle w:val="Verzeichnis2"/>
+        <w:pStyle w:val="TOC2"/>
         <w:tabs>
           <w:tab w:val="left" w:pos="824"/>
         </w:tabs>
@@ -1512,7 +1512,7 @@
     </w:p>
     <w:p>
       <w:pPr>
-        <w:pStyle w:val="Verzeichnis2"/>
+        <w:pStyle w:val="TOC2"/>
         <w:tabs>
           <w:tab w:val="left" w:pos="824"/>
         </w:tabs>
@@ -1553,7 +1553,7 @@
     </w:p>
     <w:p>
       <w:pPr>
-        <w:pStyle w:val="Verzeichnis3"/>
+        <w:pStyle w:val="TOC3"/>
         <w:tabs>
           <w:tab w:val="left" w:pos="1571"/>
         </w:tabs>
@@ -1594,7 +1594,7 @@
     </w:p>
     <w:p>
       <w:pPr>
-        <w:pStyle w:val="Verzeichnis3"/>
+        <w:pStyle w:val="TOC3"/>
         <w:tabs>
           <w:tab w:val="left" w:pos="1571"/>
         </w:tabs>
@@ -1635,7 +1635,7 @@
     </w:p>
     <w:p>
       <w:pPr>
-        <w:pStyle w:val="Verzeichnis4"/>
+        <w:pStyle w:val="TOC4"/>
         <w:tabs>
           <w:tab w:val="left" w:pos="2459"/>
         </w:tabs>
@@ -1676,7 +1676,7 @@
     </w:p>
     <w:p>
       <w:pPr>
-        <w:pStyle w:val="Verzeichnis4"/>
+        <w:pStyle w:val="TOC4"/>
         <w:tabs>
           <w:tab w:val="left" w:pos="2459"/>
         </w:tabs>
@@ -1717,7 +1717,7 @@
     </w:p>
     <w:p>
       <w:pPr>
-        <w:pStyle w:val="Verzeichnis4"/>
+        <w:pStyle w:val="TOC4"/>
         <w:tabs>
           <w:tab w:val="left" w:pos="2459"/>
         </w:tabs>
@@ -1758,7 +1758,7 @@
     </w:p>
     <w:p>
       <w:pPr>
-        <w:pStyle w:val="Verzeichnis4"/>
+        <w:pStyle w:val="TOC4"/>
         <w:tabs>
           <w:tab w:val="left" w:pos="2459"/>
         </w:tabs>
@@ -1799,7 +1799,7 @@
     </w:p>
     <w:p>
       <w:pPr>
-        <w:pStyle w:val="Verzeichnis4"/>
+        <w:pStyle w:val="TOC4"/>
         <w:tabs>
           <w:tab w:val="left" w:pos="2459"/>
         </w:tabs>
@@ -1840,7 +1840,7 @@
     </w:p>
     <w:p>
       <w:pPr>
-        <w:pStyle w:val="Verzeichnis5"/>
+        <w:pStyle w:val="TOC5"/>
         <w:tabs>
           <w:tab w:val="left" w:pos="3490"/>
         </w:tabs>
@@ -1881,7 +1881,7 @@
     </w:p>
     <w:p>
       <w:pPr>
-        <w:pStyle w:val="Verzeichnis5"/>
+        <w:pStyle w:val="TOC5"/>
         <w:tabs>
           <w:tab w:val="left" w:pos="3490"/>
         </w:tabs>
@@ -1922,7 +1922,7 @@
     </w:p>
     <w:p>
       <w:pPr>
-        <w:pStyle w:val="Verzeichnis5"/>
+        <w:pStyle w:val="TOC5"/>
         <w:tabs>
           <w:tab w:val="left" w:pos="3490"/>
         </w:tabs>
@@ -1963,7 +1963,7 @@
     </w:p>
     <w:p>
       <w:pPr>
-        <w:pStyle w:val="Verzeichnis3"/>
+        <w:pStyle w:val="TOC3"/>
         <w:tabs>
           <w:tab w:val="left" w:pos="1571"/>
         </w:tabs>
@@ -2004,7 +2004,7 @@
     </w:p>
     <w:p>
       <w:pPr>
-        <w:pStyle w:val="Verzeichnis1"/>
+        <w:pStyle w:val="TOC1"/>
         <w:tabs>
           <w:tab w:val="left" w:pos="360"/>
         </w:tabs>
@@ -2047,7 +2047,7 @@
     </w:p>
     <w:p>
       <w:pPr>
-        <w:pStyle w:val="Verzeichnis1"/>
+        <w:pStyle w:val="TOC1"/>
         <w:tabs>
           <w:tab w:val="left" w:pos="360"/>
         </w:tabs>
@@ -2090,7 +2090,7 @@
     </w:p>
     <w:p>
       <w:pPr>
-        <w:pStyle w:val="Verzeichnis2"/>
+        <w:pStyle w:val="TOC2"/>
         <w:tabs>
           <w:tab w:val="left" w:pos="824"/>
         </w:tabs>
@@ -2131,7 +2131,7 @@
     </w:p>
     <w:p>
       <w:pPr>
-        <w:pStyle w:val="Verzeichnis2"/>
+        <w:pStyle w:val="TOC2"/>
         <w:tabs>
           <w:tab w:val="left" w:pos="824"/>
         </w:tabs>
@@ -2172,7 +2172,7 @@
     </w:p>
     <w:p>
       <w:pPr>
-        <w:pStyle w:val="Verzeichnis2"/>
+        <w:pStyle w:val="TOC2"/>
         <w:tabs>
           <w:tab w:val="left" w:pos="824"/>
         </w:tabs>
@@ -2217,7 +2217,7 @@
     </w:p>
     <w:p>
       <w:pPr>
-        <w:pStyle w:val="Verzeichnis2"/>
+        <w:pStyle w:val="TOC2"/>
         <w:tabs>
           <w:tab w:val="left" w:pos="824"/>
         </w:tabs>
@@ -2281,7 +2281,7 @@
     </w:p>
     <w:p>
       <w:pPr>
-        <w:pStyle w:val="berschrift1"/>
+        <w:pStyle w:val="Heading1"/>
       </w:pPr>
       <w:bookmarkStart w:id="3" w:name="struc_functional"/>
       <w:bookmarkStart w:id="4" w:name="_Toc280534987"/>
@@ -2294,7 +2294,7 @@
     </w:p>
     <w:p>
       <w:pPr>
-        <w:pStyle w:val="berschrift2"/>
+        <w:pStyle w:val="Heading2"/>
       </w:pPr>
       <w:bookmarkStart w:id="5" w:name="_Toc280534988"/>
       <w:r>
@@ -2309,7 +2309,7 @@
     </w:p>
     <w:p>
       <w:pPr>
-        <w:pStyle w:val="berschrift2"/>
+        <w:pStyle w:val="Heading2"/>
       </w:pPr>
       <w:bookmarkStart w:id="6" w:name="_Toc280534989"/>
       <w:r>
@@ -2327,7 +2327,7 @@
       <w:hyperlink r:id="rId17" w:history="1">
         <w:r>
           <w:rPr>
-            <w:rStyle w:val="Link"/>
+            <w:rStyle w:val="Hyperlink"/>
             <w:color w:val="auto"/>
           </w:rPr>
           <w:t>AdV</w:t>
@@ -2339,7 +2339,7 @@
     </w:p>
     <w:p>
       <w:pPr>
-        <w:pStyle w:val="berschrift2"/>
+        <w:pStyle w:val="Heading2"/>
       </w:pPr>
       <w:bookmarkStart w:id="7" w:name="_Toc280534990"/>
       <w:r>
@@ -2424,7 +2424,7 @@
     </w:p>
     <w:p>
       <w:pPr>
-        <w:pStyle w:val="berschrift2"/>
+        <w:pStyle w:val="Heading2"/>
       </w:pPr>
       <w:bookmarkStart w:id="8" w:name="_Toc280534991"/>
       <w:r>
@@ -2434,7 +2434,7 @@
     </w:p>
     <w:p>
       <w:pPr>
-        <w:pStyle w:val="berschrift3"/>
+        <w:pStyle w:val="Heading3"/>
       </w:pPr>
       <w:bookmarkStart w:id="9" w:name="_Toc280534992"/>
       <w:r>
@@ -2459,7 +2459,7 @@
       <w:hyperlink r:id="rId18" w:history="1">
         <w:r>
           <w:rPr>
-            <w:rStyle w:val="Link"/>
+            <w:rStyle w:val="Hyperlink"/>
           </w:rPr>
           <w:t>http://shapechange.net/</w:t>
         </w:r>
@@ -2475,7 +2475,7 @@
     </w:p>
     <w:p>
       <w:pPr>
-        <w:pStyle w:val="berschrift3"/>
+        <w:pStyle w:val="Heading3"/>
       </w:pPr>
       <w:bookmarkStart w:id="10" w:name="_Ref239660919"/>
       <w:bookmarkStart w:id="11" w:name="_Toc280534993"/>
@@ -2881,7 +2881,7 @@
     </w:p>
     <w:p>
       <w:pPr>
-        <w:pStyle w:val="berschrift4"/>
+        <w:pStyle w:val="Heading4"/>
       </w:pPr>
       <w:bookmarkStart w:id="12" w:name="_Toc280534994"/>
       <w:r>
@@ -3249,7 +3249,7 @@
     </w:p>
     <w:p>
       <w:pPr>
-        <w:pStyle w:val="berschrift4"/>
+        <w:pStyle w:val="Heading4"/>
       </w:pPr>
       <w:bookmarkStart w:id="13" w:name="_Toc280534995"/>
       <w:r>
@@ -3298,7 +3298,6 @@
           <w:rFonts w:ascii="Calibri" w:hAnsi="Calibri" w:cs="Arial"/>
           <w:sz w:val="18"/>
           <w:szCs w:val="18"/>
-          <w:lang w:val="en-US"/>
         </w:rPr>
       </w:pPr>
       <w:r>
@@ -3314,7 +3313,6 @@
         <w:rPr>
           <w:rFonts w:ascii="Calibri" w:hAnsi="Calibri"/>
           <w:sz w:val="18"/>
-          <w:lang w:val="en-US"/>
         </w:rPr>
         <w:t>&lt;input&gt;</w:t>
       </w:r>
@@ -3322,7 +3320,6 @@
         <w:rPr>
           <w:rFonts w:ascii="Calibri" w:hAnsi="Calibri"/>
           <w:sz w:val="18"/>
-          <w:lang w:val="en-US"/>
         </w:rPr>
         <w:cr/>
       </w:r>
@@ -3330,7 +3327,6 @@
         <w:rPr>
           <w:rFonts w:ascii="Calibri" w:hAnsi="Calibri"/>
           <w:sz w:val="18"/>
-          <w:lang w:val="en-US"/>
         </w:rPr>
         <w:tab/>
         <w:t>&lt;parameter name="inputModelType" value="EA7"/&gt;</w:t>
@@ -3339,7 +3335,6 @@
         <w:rPr>
           <w:rFonts w:ascii="Calibri" w:hAnsi="Calibri"/>
           <w:sz w:val="18"/>
-          <w:lang w:val="en-US"/>
         </w:rPr>
         <w:cr/>
       </w:r>
@@ -3347,7 +3342,6 @@
         <w:rPr>
           <w:rFonts w:ascii="Calibri" w:hAnsi="Calibri"/>
           <w:sz w:val="18"/>
-          <w:lang w:val="en-US"/>
         </w:rPr>
         <w:tab/>
         <w:t>&lt;parameter name="inputFile" value="AAA-7.0.2.EAP"/&gt;</w:t>
@@ -3356,7 +3350,6 @@
         <w:rPr>
           <w:rFonts w:ascii="Calibri" w:hAnsi="Calibri"/>
           <w:sz w:val="18"/>
-          <w:lang w:val="en-US"/>
         </w:rPr>
         <w:cr/>
       </w:r>
@@ -3364,7 +3357,6 @@
         <w:rPr>
           <w:rFonts w:ascii="Calibri" w:hAnsi="Calibri"/>
           <w:sz w:val="18"/>
-          <w:lang w:val="en-US"/>
         </w:rPr>
         <w:tab/>
         <w:t>&lt;parameter name="appSchemaName" value="AFIS-ALKIS-ATKIS Anwendungsschema"/&gt;</w:t>
@@ -3373,7 +3365,6 @@
         <w:rPr>
           <w:rFonts w:ascii="Calibri" w:hAnsi="Calibri"/>
           <w:sz w:val="18"/>
-          <w:lang w:val="en-US"/>
         </w:rPr>
         <w:cr/>
       </w:r>
@@ -3381,34 +3372,14 @@
         <w:rPr>
           <w:rFonts w:ascii="Calibri" w:hAnsi="Calibri"/>
           <w:sz w:val="18"/>
-          <w:lang w:val="en-US"/>
-        </w:rPr>
-        <w:tab/>
-        <w:t xml:space="preserve">&lt;parameter name="excludedPackages" value="ISO/TC </w:t>
-      </w:r>
-      <w:proofErr w:type="gramStart"/>
-      <w:r>
-        <w:rPr>
-          <w:rFonts w:ascii="Calibri" w:hAnsi="Calibri"/>
-          <w:sz w:val="18"/>
-          <w:lang w:val="en-US"/>
-        </w:rPr>
-        <w:t>211,OGC</w:t>
-      </w:r>
-      <w:proofErr w:type="gramEnd"/>
-      <w:r>
-        <w:rPr>
-          <w:rFonts w:ascii="Calibri" w:hAnsi="Calibri"/>
-          <w:sz w:val="18"/>
-          <w:lang w:val="en-US"/>
-        </w:rPr>
-        <w:t>,AAA_Ausgabekatalog,AAA_Objektartenkatalog,AAA Versionierungsschema,Web Feature Service Erweiterungen,AAA_Signaturenkatalog"/&gt;</w:t>
-      </w:r>
-      <w:r>
-        <w:rPr>
-          <w:rFonts w:ascii="Calibri" w:hAnsi="Calibri"/>
-          <w:sz w:val="18"/>
-          <w:lang w:val="en-US"/>
+        </w:rPr>
+        <w:tab/>
+        <w:t>&lt;parameter name="excludedPackages" value="ISO/TC 211,OGC,AAA_Ausgabekatalog,AAA_Objektartenkatalog,AAA Versionierungsschema,Web Feature Service Erweiterungen,AAA_Signaturenkatalog"/&gt;</w:t>
+      </w:r>
+      <w:r>
+        <w:rPr>
+          <w:rFonts w:ascii="Calibri" w:hAnsi="Calibri"/>
+          <w:sz w:val="18"/>
         </w:rPr>
         <w:cr/>
       </w:r>
@@ -3416,7 +3387,6 @@
         <w:rPr>
           <w:rFonts w:ascii="Calibri" w:hAnsi="Calibri"/>
           <w:sz w:val="18"/>
-          <w:lang w:val="en-US"/>
         </w:rPr>
         <w:tab/>
         <w:t>&lt;parameter name="publicOnly" value="true"/&gt;</w:t>
@@ -3425,7 +3395,6 @@
         <w:rPr>
           <w:rFonts w:ascii="Calibri" w:hAnsi="Calibri"/>
           <w:sz w:val="18"/>
-          <w:lang w:val="en-US"/>
         </w:rPr>
         <w:cr/>
       </w:r>
@@ -3433,7 +3402,6 @@
         <w:rPr>
           <w:rFonts w:ascii="Calibri" w:hAnsi="Calibri"/>
           <w:sz w:val="18"/>
-          <w:lang w:val="en-US"/>
         </w:rPr>
         <w:tab/>
         <w:t>&lt;parameter name="checkingConstraints" value="enabled"/&gt;</w:t>
@@ -3442,7 +3410,6 @@
         <w:rPr>
           <w:rFonts w:ascii="Calibri" w:hAnsi="Calibri"/>
           <w:sz w:val="18"/>
-          <w:lang w:val="en-US"/>
         </w:rPr>
         <w:cr/>
       </w:r>
@@ -3450,7 +3417,6 @@
         <w:rPr>
           <w:rFonts w:ascii="Calibri" w:hAnsi="Calibri"/>
           <w:sz w:val="18"/>
-          <w:lang w:val="en-US"/>
         </w:rPr>
         <w:tab/>
         <w:t>&lt;parameter name="oclConstraintTypeRegex" value=</w:t>
@@ -3459,7 +3425,6 @@
         <w:rPr>
           <w:rFonts w:ascii="Calibri" w:hAnsi="Calibri"/>
           <w:sz w:val="18"/>
-          <w:lang w:val="en-US"/>
         </w:rPr>
         <w:t>""/&gt;</w:t>
       </w:r>
@@ -3467,7 +3432,6 @@
         <w:rPr>
           <w:rFonts w:ascii="Calibri" w:hAnsi="Calibri"/>
           <w:sz w:val="18"/>
-          <w:lang w:val="en-US"/>
         </w:rPr>
         <w:cr/>
       </w:r>
@@ -3475,7 +3439,6 @@
         <w:rPr>
           <w:rFonts w:ascii="Calibri" w:hAnsi="Calibri"/>
           <w:sz w:val="18"/>
-          <w:lang w:val="en-US"/>
         </w:rPr>
         <w:tab/>
         <w:t>&lt;parameter name="add</w:t>
@@ -3484,33 +3447,27 @@
         <w:rPr>
           <w:rFonts w:ascii="Calibri" w:hAnsi="Calibri"/>
           <w:sz w:val="18"/>
-          <w:lang w:val="en-US"/>
-        </w:rPr>
-        <w:t>TaggedValues" value="</w:t>
-      </w:r>
-      <w:proofErr w:type="gramStart"/>
-      <w:r>
-        <w:rPr>
-          <w:rFonts w:ascii="Calibri" w:hAnsi="Calibri"/>
-          <w:sz w:val="18"/>
-          <w:lang w:val="en-US"/>
-        </w:rPr>
-        <w:t>AAA:Kennung</w:t>
-      </w:r>
-      <w:proofErr w:type="gramEnd"/>
-      <w:r>
-        <w:rPr>
-          <w:rFonts w:ascii="Calibri" w:hAnsi="Calibri"/>
-          <w:sz w:val="18"/>
-          <w:lang w:val="en-US"/>
-        </w:rPr>
-        <w:t>,AAA:Datum,AAA:Organisation,AAA:Modellart,AAA:Profile,AAA:Grunddatenbestand,AAA:Nutzungsart,AAA:Nutzungsartkennung,AAA:objektbildend,AAA:Themen"/&gt;</w:t>
-      </w:r>
-      <w:r>
-        <w:rPr>
-          <w:rFonts w:ascii="Calibri" w:hAnsi="Calibri"/>
-          <w:sz w:val="18"/>
-          <w:lang w:val="en-US"/>
+        </w:rPr>
+        <w:t>TaggedValues" value="AAA:Kennung,AAA:Datum,AAA:Organisation,AAA:Modellart,AAA:Profile,AAA:Grunddatenbestand,AAA:Nutzungsart,AAA:Nutzungsartkennung,AAA:objektbildend,AAA:Themen</w:t>
+      </w:r>
+      <w:r>
+        <w:rPr>
+          <w:rFonts w:ascii="Calibri" w:hAnsi="Calibri"/>
+          <w:sz w:val="18"/>
+        </w:rPr>
+        <w:t>,AAA:GueltigBis</w:t>
+      </w:r>
+      <w:r>
+        <w:rPr>
+          <w:rFonts w:ascii="Calibri" w:hAnsi="Calibri"/>
+          <w:sz w:val="18"/>
+        </w:rPr>
+        <w:t>"/&gt;</w:t>
+      </w:r>
+      <w:r>
+        <w:rPr>
+          <w:rFonts w:ascii="Calibri" w:hAnsi="Calibri"/>
+          <w:sz w:val="18"/>
         </w:rPr>
         <w:cr/>
       </w:r>
@@ -3518,40 +3475,14 @@
         <w:rPr>
           <w:rFonts w:ascii="Calibri" w:hAnsi="Calibri"/>
           <w:sz w:val="18"/>
-          <w:lang w:val="en-US"/>
-        </w:rPr>
-        <w:tab/>
-        <w:t>&lt;parameter name="represent</w:t>
-      </w:r>
-      <w:r>
-        <w:rPr>
-          <w:rFonts w:ascii="Calibri" w:hAnsi="Calibri"/>
-          <w:sz w:val="18"/>
-          <w:lang w:val="en-US"/>
-        </w:rPr>
-        <w:t>TaggedValues" value="</w:t>
-      </w:r>
-      <w:r>
-        <w:rPr>
-          <w:rFonts w:ascii="Calibri" w:hAnsi="Calibri"/>
-          <w:sz w:val="18"/>
-          <w:lang w:val="en-US"/>
-        </w:rPr>
-        <w:t>Status</w:t>
-      </w:r>
-      <w:r>
-        <w:rPr>
-          <w:rFonts w:ascii="Calibri" w:hAnsi="Calibri"/>
-          <w:sz w:val="18"/>
-          <w:lang w:val="en-US"/>
-        </w:rPr>
-        <w:t>"/&gt;</w:t>
-      </w:r>
-      <w:r>
-        <w:rPr>
-          <w:rFonts w:ascii="Calibri" w:hAnsi="Calibri"/>
-          <w:sz w:val="18"/>
-          <w:lang w:val="en-US"/>
+        </w:rPr>
+        <w:tab/>
+        <w:t>&lt;parameter name="representTaggedValues" value="Status"/&gt;</w:t>
+      </w:r>
+      <w:r>
+        <w:rPr>
+          <w:rFonts w:ascii="Calibri" w:hAnsi="Calibri"/>
+          <w:sz w:val="18"/>
         </w:rPr>
         <w:cr/>
       </w:r>
@@ -3559,7 +3490,6 @@
         <w:rPr>
           <w:rFonts w:ascii="Calibri" w:hAnsi="Calibri"/>
           <w:sz w:val="18"/>
-          <w:lang w:val="en-US"/>
         </w:rPr>
         <w:tab/>
         <w:t>&lt;stereotypeAliases&gt;</w:t>
@@ -3568,7 +3498,6 @@
         <w:rPr>
           <w:rFonts w:ascii="Calibri" w:hAnsi="Calibri"/>
           <w:sz w:val="18"/>
-          <w:lang w:val="en-US"/>
         </w:rPr>
         <w:cr/>
       </w:r>
@@ -3576,15 +3505,13 @@
         <w:rPr>
           <w:rFonts w:ascii="Calibri" w:hAnsi="Calibri"/>
           <w:sz w:val="18"/>
-          <w:lang w:val="en-US"/>
-        </w:rPr>
-        <w:tab/>
-      </w:r>
-      <w:r>
-        <w:rPr>
-          <w:rFonts w:ascii="Calibri" w:hAnsi="Calibri"/>
-          <w:sz w:val="18"/>
-          <w:lang w:val="en-US"/>
+        </w:rPr>
+        <w:tab/>
+      </w:r>
+      <w:r>
+        <w:rPr>
+          <w:rFonts w:ascii="Calibri" w:hAnsi="Calibri"/>
+          <w:sz w:val="18"/>
         </w:rPr>
         <w:tab/>
         <w:t>&lt;StereotypeAlias wellknown="Application Schema" alias="applicationSchema" /&gt;</w:t>
@@ -3593,7 +3520,6 @@
         <w:rPr>
           <w:rFonts w:ascii="Calibri" w:hAnsi="Calibri"/>
           <w:sz w:val="18"/>
-          <w:lang w:val="en-US"/>
         </w:rPr>
         <w:cr/>
       </w:r>
@@ -3601,7 +3527,6 @@
         <w:rPr>
           <w:rFonts w:ascii="Calibri" w:hAnsi="Calibri"/>
           <w:sz w:val="18"/>
-          <w:lang w:val="en-US"/>
         </w:rPr>
         <w:lastRenderedPageBreak/>
         <w:tab/>
@@ -3610,7 +3535,6 @@
         <w:rPr>
           <w:rFonts w:ascii="Calibri" w:hAnsi="Calibri"/>
           <w:sz w:val="18"/>
-          <w:lang w:val="en-US"/>
         </w:rPr>
         <w:tab/>
         <w:t>&lt;StereotypeAlias wellknown="Application Schema" alias="schema" /&gt;</w:t>
@@ -3619,7 +3543,6 @@
         <w:rPr>
           <w:rFonts w:ascii="Calibri" w:hAnsi="Calibri"/>
           <w:sz w:val="18"/>
-          <w:lang w:val="en-US"/>
         </w:rPr>
         <w:cr/>
       </w:r>
@@ -3627,15 +3550,13 @@
         <w:rPr>
           <w:rFonts w:ascii="Calibri" w:hAnsi="Calibri"/>
           <w:sz w:val="18"/>
-          <w:lang w:val="en-US"/>
-        </w:rPr>
-        <w:tab/>
-      </w:r>
-      <w:r>
-        <w:rPr>
-          <w:rFonts w:ascii="Calibri" w:hAnsi="Calibri"/>
-          <w:sz w:val="18"/>
-          <w:lang w:val="en-US"/>
+        </w:rPr>
+        <w:tab/>
+      </w:r>
+      <w:r>
+        <w:rPr>
+          <w:rFonts w:ascii="Calibri" w:hAnsi="Calibri"/>
+          <w:sz w:val="18"/>
         </w:rPr>
         <w:tab/>
         <w:t>&lt;StereotypeAlias wellknown="Application Schema" alias="requirementsClass" /&gt;</w:t>
@@ -3644,7 +3565,6 @@
         <w:rPr>
           <w:rFonts w:ascii="Calibri" w:hAnsi="Calibri"/>
           <w:sz w:val="18"/>
-          <w:lang w:val="en-US"/>
         </w:rPr>
         <w:cr/>
       </w:r>
@@ -3652,15 +3572,13 @@
         <w:rPr>
           <w:rFonts w:ascii="Calibri" w:hAnsi="Calibri"/>
           <w:sz w:val="18"/>
-          <w:lang w:val="en-US"/>
-        </w:rPr>
-        <w:tab/>
-      </w:r>
-      <w:r>
-        <w:rPr>
-          <w:rFonts w:ascii="Calibri" w:hAnsi="Calibri"/>
-          <w:sz w:val="18"/>
-          <w:lang w:val="en-US"/>
+        </w:rPr>
+        <w:tab/>
+      </w:r>
+      <w:r>
+        <w:rPr>
+          <w:rFonts w:ascii="Calibri" w:hAnsi="Calibri"/>
+          <w:sz w:val="18"/>
         </w:rPr>
         <w:tab/>
         <w:t>&lt;StereotypeAlias wellknown="Application Schema" alias="ApplicationSchema" /&gt;</w:t>
@@ -3669,7 +3587,6 @@
         <w:rPr>
           <w:rFonts w:ascii="Calibri" w:hAnsi="Calibri"/>
           <w:sz w:val="18"/>
-          <w:lang w:val="en-US"/>
         </w:rPr>
         <w:cr/>
       </w:r>
@@ -3677,15 +3594,13 @@
         <w:rPr>
           <w:rFonts w:ascii="Calibri" w:hAnsi="Calibri"/>
           <w:sz w:val="18"/>
-          <w:lang w:val="en-US"/>
-        </w:rPr>
-        <w:tab/>
-      </w:r>
-      <w:r>
-        <w:rPr>
-          <w:rFonts w:ascii="Calibri" w:hAnsi="Calibri"/>
-          <w:sz w:val="18"/>
-          <w:lang w:val="en-US"/>
+        </w:rPr>
+        <w:tab/>
+      </w:r>
+      <w:r>
+        <w:rPr>
+          <w:rFonts w:ascii="Calibri" w:hAnsi="Calibri"/>
+          <w:sz w:val="18"/>
         </w:rPr>
         <w:tab/>
         <w:t>&lt;StereotypeAlias wellknown="Application Schema" alias="Schema" /&gt;</w:t>
@@ -3694,7 +3609,6 @@
         <w:rPr>
           <w:rFonts w:ascii="Calibri" w:hAnsi="Calibri"/>
           <w:sz w:val="18"/>
-          <w:lang w:val="en-US"/>
         </w:rPr>
         <w:cr/>
       </w:r>
@@ -3702,15 +3616,13 @@
         <w:rPr>
           <w:rFonts w:ascii="Calibri" w:hAnsi="Calibri"/>
           <w:sz w:val="18"/>
-          <w:lang w:val="en-US"/>
-        </w:rPr>
-        <w:tab/>
-      </w:r>
-      <w:r>
-        <w:rPr>
-          <w:rFonts w:ascii="Calibri" w:hAnsi="Calibri"/>
-          <w:sz w:val="18"/>
-          <w:lang w:val="en-US"/>
+        </w:rPr>
+        <w:tab/>
+      </w:r>
+      <w:r>
+        <w:rPr>
+          <w:rFonts w:ascii="Calibri" w:hAnsi="Calibri"/>
+          <w:sz w:val="18"/>
         </w:rPr>
         <w:tab/>
         <w:t>&lt;StereotypeAlias wellknown="Type" alias="interface" /&gt;</w:t>
@@ -3719,7 +3631,6 @@
         <w:rPr>
           <w:rFonts w:ascii="Calibri" w:hAnsi="Calibri"/>
           <w:sz w:val="18"/>
-          <w:lang w:val="en-US"/>
         </w:rPr>
         <w:cr/>
       </w:r>
@@ -3727,7 +3638,6 @@
         <w:rPr>
           <w:rFonts w:ascii="Calibri" w:hAnsi="Calibri"/>
           <w:sz w:val="18"/>
-          <w:lang w:val="en-US"/>
         </w:rPr>
         <w:tab/>
         <w:t>&lt;/stereotypeAliases&gt;</w:t>
@@ -3736,7 +3646,6 @@
         <w:rPr>
           <w:rFonts w:ascii="Calibri" w:hAnsi="Calibri"/>
           <w:sz w:val="18"/>
-          <w:lang w:val="en-US"/>
         </w:rPr>
         <w:cr/>
         <w:t xml:space="preserve">   &lt;/input&gt;</w:t>
@@ -3744,15 +3653,7 @@
     </w:p>
     <w:p>
       <w:r>
-        <w:t xml:space="preserve">Eine sinnvolle Möglichkeit zum Eingriff ergibt sich </w:t>
-      </w:r>
-      <w:proofErr w:type="gramStart"/>
-      <w:r>
-        <w:t>bei folgenden</w:t>
-      </w:r>
-      <w:proofErr w:type="gramEnd"/>
-      <w:r>
-        <w:t xml:space="preserve"> Namen:</w:t>
+        <w:t>Eine sinnvolle Möglichkeit zum Eingriff ergibt sich bei folgenden Namen:</w:t>
       </w:r>
     </w:p>
     <w:tbl>
@@ -4145,10 +4046,7 @@
           </w:tcPr>
           <w:p>
             <w:r>
-              <w:t>add</w:t>
-            </w:r>
-            <w:r>
-              <w:t>TaggedValues</w:t>
+              <w:t>addTaggedValues</w:t>
             </w:r>
           </w:p>
         </w:tc>
@@ -4213,8 +4111,6 @@
             <w:r>
               <w:t>zusätzlich in den Objektartenkatalogen ausgegeben werden sollen.</w:t>
             </w:r>
-            <w:bookmarkStart w:id="14" w:name="_GoBack"/>
-            <w:bookmarkEnd w:id="14"/>
           </w:p>
         </w:tc>
       </w:tr>
@@ -4349,15 +4245,15 @@
     </w:tbl>
     <w:p>
       <w:pPr>
-        <w:pStyle w:val="berschrift4"/>
-      </w:pPr>
-      <w:bookmarkStart w:id="15" w:name="_Ref240121719"/>
-      <w:bookmarkStart w:id="16" w:name="_Toc280534996"/>
+        <w:pStyle w:val="Heading4"/>
+      </w:pPr>
+      <w:bookmarkStart w:id="14" w:name="_Ref240121719"/>
+      <w:bookmarkStart w:id="15" w:name="_Toc280534996"/>
       <w:r>
         <w:t>Konfigurationselement: dialog</w:t>
       </w:r>
+      <w:bookmarkEnd w:id="14"/>
       <w:bookmarkEnd w:id="15"/>
-      <w:bookmarkEnd w:id="16"/>
     </w:p>
     <w:p>
       <w:r>
@@ -4584,13 +4480,8 @@
             <w:r>
               <w:t xml:space="preserve">Für das AAA-Katalogtool ist dies </w:t>
             </w:r>
-            <w:proofErr w:type="gramStart"/>
-            <w:r>
-              <w:t>de.adv_online.aaa.katalogtool</w:t>
-            </w:r>
-            <w:proofErr w:type="gramEnd"/>
-            <w:r>
-              <w:t>.KatalogDialog</w:t>
+            <w:r>
+              <w:t>de.adv_online.aaa.katalogtool.KatalogDialog</w:t>
             </w:r>
             <w:r>
               <w:t>.</w:t>
@@ -4600,13 +4491,8 @@
             <w:r>
               <w:t xml:space="preserve">Für das AAA-Profiltool ist dies </w:t>
             </w:r>
-            <w:proofErr w:type="gramStart"/>
-            <w:r>
-              <w:t>de.adv_online.aaa.profiltool</w:t>
-            </w:r>
-            <w:proofErr w:type="gramEnd"/>
-            <w:r>
-              <w:t>.ProfilDialog</w:t>
+            <w:r>
+              <w:t>de.adv_online.aaa.profiltool.ProfilDialog</w:t>
             </w:r>
             <w:r>
               <w:t>.</w:t>
@@ -4622,13 +4508,13 @@
     </w:tbl>
     <w:p>
       <w:pPr>
-        <w:pStyle w:val="berschrift4"/>
-      </w:pPr>
-      <w:bookmarkStart w:id="17" w:name="_Toc280534997"/>
+        <w:pStyle w:val="Heading4"/>
+      </w:pPr>
+      <w:bookmarkStart w:id="16" w:name="_Toc280534997"/>
       <w:r>
         <w:t>Konfigurationselement: log</w:t>
       </w:r>
-      <w:bookmarkEnd w:id="17"/>
+      <w:bookmarkEnd w:id="16"/>
     </w:p>
     <w:p>
       <w:r>
@@ -4942,30 +4828,30 @@
     </w:tbl>
     <w:p>
       <w:pPr>
-        <w:pStyle w:val="berschrift4"/>
-      </w:pPr>
-      <w:bookmarkStart w:id="18" w:name="_Ref240003806"/>
-      <w:bookmarkStart w:id="19" w:name="_Toc280534998"/>
+        <w:pStyle w:val="Heading4"/>
+      </w:pPr>
+      <w:bookmarkStart w:id="17" w:name="_Ref240003806"/>
+      <w:bookmarkStart w:id="18" w:name="_Toc280534998"/>
       <w:r>
         <w:t>Konfigurationselement: target</w:t>
       </w:r>
+      <w:bookmarkEnd w:id="17"/>
+      <w:r>
+        <w:t>s</w:t>
+      </w:r>
       <w:bookmarkEnd w:id="18"/>
-      <w:r>
-        <w:t>s</w:t>
+    </w:p>
+    <w:p>
+      <w:pPr>
+        <w:pStyle w:val="Heading5"/>
+      </w:pPr>
+      <w:bookmarkStart w:id="19" w:name="_Ref239829539"/>
+      <w:bookmarkStart w:id="20" w:name="_Toc280534999"/>
+      <w:r>
+        <w:t>Target-Konfiguration: XmlSchema</w:t>
       </w:r>
       <w:bookmarkEnd w:id="19"/>
-    </w:p>
-    <w:p>
-      <w:pPr>
-        <w:pStyle w:val="berschrift5"/>
-      </w:pPr>
-      <w:bookmarkStart w:id="20" w:name="_Ref239829539"/>
-      <w:bookmarkStart w:id="21" w:name="_Toc280534999"/>
-      <w:r>
-        <w:t>Target-Konfiguration: XmlSchema</w:t>
-      </w:r>
       <w:bookmarkEnd w:id="20"/>
-      <w:bookmarkEnd w:id="21"/>
     </w:p>
     <w:p>
       <w:r>
@@ -5010,23 +4896,7 @@
           <w:sz w:val="18"/>
         </w:rPr>
         <w:tab/>
-        <w:t>&lt;TargetXmlSchema class="</w:t>
-      </w:r>
-      <w:proofErr w:type="gramStart"/>
-      <w:r>
-        <w:rPr>
-          <w:rFonts w:ascii="Calibri" w:hAnsi="Calibri"/>
-          <w:sz w:val="18"/>
-        </w:rPr>
-        <w:t>de.interactive</w:t>
-      </w:r>
-      <w:proofErr w:type="gramEnd"/>
-      <w:r>
-        <w:rPr>
-          <w:rFonts w:ascii="Calibri" w:hAnsi="Calibri"/>
-          <w:sz w:val="18"/>
-        </w:rPr>
-        <w:t>_instruments.ShapeChange.Target.XmlSchema.XmlSchema" mode="enabled"&gt;</w:t>
+        <w:t>&lt;TargetXmlSchema class="de.interactive_instruments.ShapeChange.Target.XmlSchema.XmlSchema" mode="enabled"&gt;</w:t>
       </w:r>
       <w:r>
         <w:rPr>
@@ -5819,23 +5689,7 @@
           <w:sz w:val="18"/>
         </w:rPr>
         <w:tab/>
-        <w:t>&lt;</w:t>
-      </w:r>
-      <w:proofErr w:type="gramStart"/>
-      <w:r>
-        <w:rPr>
-          <w:rFonts w:ascii="Calibri" w:hAnsi="Calibri"/>
-          <w:sz w:val="18"/>
-        </w:rPr>
-        <w:t>xi:include</w:t>
-      </w:r>
-      <w:proofErr w:type="gramEnd"/>
-      <w:r>
-        <w:rPr>
-          <w:rFonts w:ascii="Calibri" w:hAnsi="Calibri"/>
-          <w:sz w:val="18"/>
-        </w:rPr>
-        <w:t xml:space="preserve"> href="resources/config/StandardMapEntries_iso19136_2007.xml"/&gt;</w:t>
+        <w:t>&lt;xi:include href="resources/config/StandardMapEntries_iso19136_2007.xml"/&gt;</w:t>
       </w:r>
       <w:r>
         <w:rPr>
@@ -5864,23 +5718,7 @@
           <w:sz w:val="18"/>
         </w:rPr>
         <w:tab/>
-        <w:t>&lt;</w:t>
-      </w:r>
-      <w:proofErr w:type="gramStart"/>
-      <w:r>
-        <w:rPr>
-          <w:rFonts w:ascii="Calibri" w:hAnsi="Calibri"/>
-          <w:sz w:val="18"/>
-        </w:rPr>
-        <w:t>xi:include</w:t>
-      </w:r>
-      <w:proofErr w:type="gramEnd"/>
-      <w:r>
-        <w:rPr>
-          <w:rFonts w:ascii="Calibri" w:hAnsi="Calibri"/>
-          <w:sz w:val="18"/>
-        </w:rPr>
-        <w:t xml:space="preserve"> href="resources/config/StandardMapEntries_iso19139_2007.xml"/&gt;</w:t>
+        <w:t>&lt;xi:include href="resources/config/StandardMapEntries_iso19139_2007.xml"/&gt;</w:t>
       </w:r>
       <w:r>
         <w:rPr>
@@ -5909,23 +5747,7 @@
           <w:sz w:val="18"/>
         </w:rPr>
         <w:tab/>
-        <w:t>&lt;</w:t>
-      </w:r>
-      <w:proofErr w:type="gramStart"/>
-      <w:r>
-        <w:rPr>
-          <w:rFonts w:ascii="Calibri" w:hAnsi="Calibri"/>
-          <w:sz w:val="18"/>
-        </w:rPr>
-        <w:t>xi:include</w:t>
-      </w:r>
-      <w:proofErr w:type="gramEnd"/>
-      <w:r>
-        <w:rPr>
-          <w:rFonts w:ascii="Calibri" w:hAnsi="Calibri"/>
-          <w:sz w:val="18"/>
-        </w:rPr>
-        <w:t xml:space="preserve"> href="resources/config/StandardMapEntries_iso19107.xml"/&gt;</w:t>
+        <w:t>&lt;xi:include href="resources/config/StandardMapEntries_iso19107.xml"/&gt;</w:t>
       </w:r>
       <w:r>
         <w:rPr>
@@ -5954,23 +5776,7 @@
           <w:sz w:val="18"/>
         </w:rPr>
         <w:tab/>
-        <w:t>&lt;</w:t>
-      </w:r>
-      <w:proofErr w:type="gramStart"/>
-      <w:r>
-        <w:rPr>
-          <w:rFonts w:ascii="Calibri" w:hAnsi="Calibri"/>
-          <w:sz w:val="18"/>
-        </w:rPr>
-        <w:t>xi:include</w:t>
-      </w:r>
-      <w:proofErr w:type="gramEnd"/>
-      <w:r>
-        <w:rPr>
-          <w:rFonts w:ascii="Calibri" w:hAnsi="Calibri"/>
-          <w:sz w:val="18"/>
-        </w:rPr>
-        <w:t xml:space="preserve"> href="resources/config/StandardMapEntries_iso19108.xml"/&gt;</w:t>
+        <w:t>&lt;xi:include href="resources/config/StandardMapEntries_iso19108.xml"/&gt;</w:t>
       </w:r>
       <w:r>
         <w:rPr>
@@ -5999,23 +5805,7 @@
           <w:sz w:val="18"/>
         </w:rPr>
         <w:tab/>
-        <w:t>&lt;</w:t>
-      </w:r>
-      <w:proofErr w:type="gramStart"/>
-      <w:r>
-        <w:rPr>
-          <w:rFonts w:ascii="Calibri" w:hAnsi="Calibri"/>
-          <w:sz w:val="18"/>
-        </w:rPr>
-        <w:t>xi:include</w:t>
-      </w:r>
-      <w:proofErr w:type="gramEnd"/>
-      <w:r>
-        <w:rPr>
-          <w:rFonts w:ascii="Calibri" w:hAnsi="Calibri"/>
-          <w:sz w:val="18"/>
-        </w:rPr>
-        <w:t xml:space="preserve"> href="resources/config/StandardMapEntries_iso19111.xml"/&gt;</w:t>
+        <w:t>&lt;xi:include href="resources/config/StandardMapEntries_iso19111.xml"/&gt;</w:t>
       </w:r>
       <w:r>
         <w:rPr>
@@ -6044,23 +5834,7 @@
           <w:sz w:val="18"/>
         </w:rPr>
         <w:tab/>
-        <w:t>&lt;</w:t>
-      </w:r>
-      <w:proofErr w:type="gramStart"/>
-      <w:r>
-        <w:rPr>
-          <w:rFonts w:ascii="Calibri" w:hAnsi="Calibri"/>
-          <w:sz w:val="18"/>
-        </w:rPr>
-        <w:t>xi:include</w:t>
-      </w:r>
-      <w:proofErr w:type="gramEnd"/>
-      <w:r>
-        <w:rPr>
-          <w:rFonts w:ascii="Calibri" w:hAnsi="Calibri"/>
-          <w:sz w:val="18"/>
-        </w:rPr>
-        <w:t xml:space="preserve"> href="resources/config/StandardMapEntries_iso19115.xml"/&gt;</w:t>
+        <w:t>&lt;xi:include href="resources/config/StandardMapEntries_iso19115.xml"/&gt;</w:t>
       </w:r>
       <w:r>
         <w:rPr>
@@ -6089,23 +5863,7 @@
           <w:sz w:val="18"/>
         </w:rPr>
         <w:tab/>
-        <w:t>&lt;</w:t>
-      </w:r>
-      <w:proofErr w:type="gramStart"/>
-      <w:r>
-        <w:rPr>
-          <w:rFonts w:ascii="Calibri" w:hAnsi="Calibri"/>
-          <w:sz w:val="18"/>
-        </w:rPr>
-        <w:t>xi:include</w:t>
-      </w:r>
-      <w:proofErr w:type="gramEnd"/>
-      <w:r>
-        <w:rPr>
-          <w:rFonts w:ascii="Calibri" w:hAnsi="Calibri"/>
-          <w:sz w:val="18"/>
-        </w:rPr>
-        <w:t xml:space="preserve"> href="resources/config/StandardMapEntries_iso19123.xml"/&gt;</w:t>
+        <w:t>&lt;xi:include href="resources/config/StandardMapEntries_iso19123.xml"/&gt;</w:t>
       </w:r>
       <w:r>
         <w:rPr>
@@ -6134,23 +5892,7 @@
           <w:sz w:val="18"/>
         </w:rPr>
         <w:tab/>
-        <w:t>&lt;</w:t>
-      </w:r>
-      <w:proofErr w:type="gramStart"/>
-      <w:r>
-        <w:rPr>
-          <w:rFonts w:ascii="Calibri" w:hAnsi="Calibri"/>
-          <w:sz w:val="18"/>
-        </w:rPr>
-        <w:t>xi:include</w:t>
-      </w:r>
-      <w:proofErr w:type="gramEnd"/>
-      <w:r>
-        <w:rPr>
-          <w:rFonts w:ascii="Calibri" w:hAnsi="Calibri"/>
-          <w:sz w:val="18"/>
-        </w:rPr>
-        <w:t xml:space="preserve"> href="resources/config/StandardMapEntries_gmlcov.xml"/&gt;</w:t>
+        <w:t>&lt;xi:include href="resources/config/StandardMapEntries_gmlcov.xml"/&gt;</w:t>
       </w:r>
       <w:r>
         <w:rPr>
@@ -6287,23 +6029,7 @@
           <w:sz w:val="18"/>
         </w:rPr>
         <w:tab/>
-        <w:t>&lt;XsdMapEntry type="doubleList" xsdEncodingRules="NAS" xmlPropertyType="</w:t>
-      </w:r>
-      <w:proofErr w:type="gramStart"/>
-      <w:r>
-        <w:rPr>
-          <w:rFonts w:ascii="Calibri" w:hAnsi="Calibri"/>
-          <w:sz w:val="18"/>
-        </w:rPr>
-        <w:t>gml:doubleList</w:t>
-      </w:r>
-      <w:proofErr w:type="gramEnd"/>
-      <w:r>
-        <w:rPr>
-          <w:rFonts w:ascii="Calibri" w:hAnsi="Calibri"/>
-          <w:sz w:val="18"/>
-        </w:rPr>
-        <w:t>" xml</w:t>
+        <w:t>&lt;XsdMapEntry type="doubleList" xsdEncodingRules="NAS" xmlPropertyType="gml:doubleList" xml</w:t>
       </w:r>
       <w:r>
         <w:rPr>
@@ -6347,23 +6073,7 @@
           <w:sz w:val="18"/>
         </w:rPr>
         <w:tab/>
-        <w:t>&lt;XsdMapEntry type="doubleOrNilReasonList" xsdEncodingRules="NAS" xmlPropertyType="</w:t>
-      </w:r>
-      <w:proofErr w:type="gramStart"/>
-      <w:r>
-        <w:rPr>
-          <w:rFonts w:ascii="Calibri" w:hAnsi="Calibri"/>
-          <w:sz w:val="18"/>
-        </w:rPr>
-        <w:t>gml:doubleOrNilReasonList</w:t>
-      </w:r>
-      <w:proofErr w:type="gramEnd"/>
-      <w:r>
-        <w:rPr>
-          <w:rFonts w:ascii="Calibri" w:hAnsi="Calibri"/>
-          <w:sz w:val="18"/>
-        </w:rPr>
-        <w:t>" xmlType="gml:doubleOrNilReasonList" xmlTypeType="simple" xmlTypeContent="simple"/&gt;</w:t>
+        <w:t>&lt;XsdMapEntry type="doubleOrNilReasonList" xsdEncodingRules="NAS" xmlPropertyType="gml:doubleOrNilReasonList" xmlType="gml:doubleOrNilReasonList" xmlTypeType="simple" xmlTypeContent="simple"/&gt;</w:t>
       </w:r>
       <w:r>
         <w:rPr>
@@ -6399,23 +6109,7 @@
           <w:sz w:val="18"/>
         </w:rPr>
         <w:tab/>
-        <w:t>&lt;XsdMapEntry type="AC_FeatureCatalogue" xsdEncodingRules="NAS" xmlPropertyType="</w:t>
-      </w:r>
-      <w:proofErr w:type="gramStart"/>
-      <w:r>
-        <w:rPr>
-          <w:rFonts w:ascii="Calibri" w:hAnsi="Calibri"/>
-          <w:sz w:val="18"/>
-        </w:rPr>
-        <w:t>gml:ReferenceType</w:t>
-      </w:r>
-      <w:proofErr w:type="gramEnd"/>
-      <w:r>
-        <w:rPr>
-          <w:rFonts w:ascii="Calibri" w:hAnsi="Calibri"/>
-          <w:sz w:val="18"/>
-        </w:rPr>
-        <w:t>" xmlType="gml:ReferenceType"/&gt;</w:t>
+        <w:t>&lt;XsdMapEntry type="AC_FeatureCatalogue" xsdEncodingRules="NAS" xmlPropertyType="gml:ReferenceType" xmlType="gml:ReferenceType"/&gt;</w:t>
       </w:r>
       <w:r>
         <w:rPr>
@@ -6451,23 +6145,7 @@
           <w:sz w:val="18"/>
         </w:rPr>
         <w:tab/>
-        <w:t>&lt;XsdMapEntry type="AA_Antragsart" xsdEncodingRules="NAS" xmlPropertyType="</w:t>
-      </w:r>
-      <w:proofErr w:type="gramStart"/>
-      <w:r>
-        <w:rPr>
-          <w:rFonts w:ascii="Calibri" w:hAnsi="Calibri"/>
-          <w:sz w:val="18"/>
-        </w:rPr>
-        <w:t>gml:ReferenceType</w:t>
-      </w:r>
-      <w:proofErr w:type="gramEnd"/>
-      <w:r>
-        <w:rPr>
-          <w:rFonts w:ascii="Calibri" w:hAnsi="Calibri"/>
-          <w:sz w:val="18"/>
-        </w:rPr>
-        <w:t>" xmlType="gml:ReferenceType"/&gt;</w:t>
+        <w:t>&lt;XsdMapEntry type="AA_Antragsart" xsdEncodingRules="NAS" xmlPropertyType="gml:ReferenceType" xmlType="gml:ReferenceType"/&gt;</w:t>
       </w:r>
       <w:r>
         <w:rPr>
@@ -6503,23 +6181,7 @@
           <w:sz w:val="18"/>
         </w:rPr>
         <w:tab/>
-        <w:t>&lt;XsdMapEntry type="AA_Projektsteuerungsart" xsdEncodingRules="NAS" xmlPropertyType="</w:t>
-      </w:r>
-      <w:proofErr w:type="gramStart"/>
-      <w:r>
-        <w:rPr>
-          <w:rFonts w:ascii="Calibri" w:hAnsi="Calibri"/>
-          <w:sz w:val="18"/>
-        </w:rPr>
-        <w:t>gml:ReferenceType</w:t>
-      </w:r>
-      <w:proofErr w:type="gramEnd"/>
-      <w:r>
-        <w:rPr>
-          <w:rFonts w:ascii="Calibri" w:hAnsi="Calibri"/>
-          <w:sz w:val="18"/>
-        </w:rPr>
-        <w:t>" xmlType="gml:ReferenceType"/&gt;</w:t>
+        <w:t>&lt;XsdMapEntry type="AA_Projektsteuerungsart" xsdEncodingRules="NAS" xmlPropertyType="gml:ReferenceType" xmlType="gml:ReferenceType"/&gt;</w:t>
       </w:r>
       <w:r>
         <w:rPr>
@@ -6555,23 +6217,7 @@
           <w:sz w:val="18"/>
         </w:rPr>
         <w:tab/>
-        <w:t>&lt;XsdMapEntry type="AA_Vorgangsart" xsdEncodingRules="NAS" xmlPropertyType="</w:t>
-      </w:r>
-      <w:proofErr w:type="gramStart"/>
-      <w:r>
-        <w:rPr>
-          <w:rFonts w:ascii="Calibri" w:hAnsi="Calibri"/>
-          <w:sz w:val="18"/>
-        </w:rPr>
-        <w:t>gml:ReferenceType</w:t>
-      </w:r>
-      <w:proofErr w:type="gramEnd"/>
-      <w:r>
-        <w:rPr>
-          <w:rFonts w:ascii="Calibri" w:hAnsi="Calibri"/>
-          <w:sz w:val="18"/>
-        </w:rPr>
-        <w:t>" xmlType="gml:ReferenceType"/&gt;</w:t>
+        <w:t>&lt;XsdMapEntry type="AA_Vorgangsart" xsdEncodingRules="NAS" xmlPropertyType="gml:ReferenceType" xmlType="gml:ReferenceType"/&gt;</w:t>
       </w:r>
       <w:r>
         <w:rPr>
@@ -6607,23 +6253,7 @@
           <w:sz w:val="18"/>
         </w:rPr>
         <w:tab/>
-        <w:t>&lt;XsdMapEntry type="AA_Aktivitaetsart" xsdEncodingRules="NAS" xmlPropertyType="</w:t>
-      </w:r>
-      <w:proofErr w:type="gramStart"/>
-      <w:r>
-        <w:rPr>
-          <w:rFonts w:ascii="Calibri" w:hAnsi="Calibri"/>
-          <w:sz w:val="18"/>
-        </w:rPr>
-        <w:t>gml:ReferenceType</w:t>
-      </w:r>
-      <w:proofErr w:type="gramEnd"/>
-      <w:r>
-        <w:rPr>
-          <w:rFonts w:ascii="Calibri" w:hAnsi="Calibri"/>
-          <w:sz w:val="18"/>
-        </w:rPr>
-        <w:t>" xmlType="gml:ReferenceType"/&gt;</w:t>
+        <w:t>&lt;XsdMapEntry type="AA_Aktivitaetsart" xsdEncodingRules="NAS" xmlPropertyType="gml:ReferenceType" xmlType="gml:ReferenceType"/&gt;</w:t>
       </w:r>
       <w:r>
         <w:rPr>
@@ -6659,23 +6289,7 @@
           <w:sz w:val="18"/>
         </w:rPr>
         <w:tab/>
-        <w:t>&lt;XsdMapEntry type="CapabilitiesBase" xsdEncodingRules="NAS" xmlElement="" xmlType="</w:t>
-      </w:r>
-      <w:proofErr w:type="gramStart"/>
-      <w:r>
-        <w:rPr>
-          <w:rFonts w:ascii="Calibri" w:hAnsi="Calibri"/>
-          <w:sz w:val="18"/>
-        </w:rPr>
-        <w:t>ows:CapabilitiesBaseType</w:t>
-      </w:r>
-      <w:proofErr w:type="gramEnd"/>
-      <w:r>
-        <w:rPr>
-          <w:rFonts w:ascii="Calibri" w:hAnsi="Calibri"/>
-          <w:sz w:val="18"/>
-        </w:rPr>
-        <w:t>"/&gt;</w:t>
+        <w:t>&lt;XsdMapEntry type="CapabilitiesBase" xsdEncodingRules="NAS" xmlElement="" xmlType="ows:CapabilitiesBaseType"/&gt;</w:t>
       </w:r>
       <w:r>
         <w:rPr>
@@ -6711,23 +6325,7 @@
           <w:sz w:val="18"/>
         </w:rPr>
         <w:tab/>
-        <w:t>&lt;XsdMapEntry type="Identification" xsdEncodingRules="NAS" xmlElement="" xmlType="</w:t>
-      </w:r>
-      <w:proofErr w:type="gramStart"/>
-      <w:r>
-        <w:rPr>
-          <w:rFonts w:ascii="Calibri" w:hAnsi="Calibri"/>
-          <w:sz w:val="18"/>
-        </w:rPr>
-        <w:t>ows:IdentificationType</w:t>
-      </w:r>
-      <w:proofErr w:type="gramEnd"/>
-      <w:r>
-        <w:rPr>
-          <w:rFonts w:ascii="Calibri" w:hAnsi="Calibri"/>
-          <w:sz w:val="18"/>
-        </w:rPr>
-        <w:t>"/&gt;</w:t>
+        <w:t>&lt;XsdMapEntry type="Identification" xsdEncodingRules="NAS" xmlElement="" xmlType="ows:IdentificationType"/&gt;</w:t>
       </w:r>
       <w:r>
         <w:rPr>
@@ -6763,23 +6361,7 @@
           <w:sz w:val="18"/>
         </w:rPr>
         <w:tab/>
-        <w:t>&lt;XsdMapEntry type="Query" xsdEncodingRules="NAS</w:t>
-      </w:r>
-      <w:proofErr w:type="gramStart"/>
-      <w:r>
-        <w:rPr>
-          <w:rFonts w:ascii="Calibri" w:hAnsi="Calibri"/>
-          <w:sz w:val="18"/>
-        </w:rPr>
-        <w:t>"  xmlType</w:t>
-      </w:r>
-      <w:proofErr w:type="gramEnd"/>
-      <w:r>
-        <w:rPr>
-          <w:rFonts w:ascii="Calibri" w:hAnsi="Calibri"/>
-          <w:sz w:val="18"/>
-        </w:rPr>
-        <w:t>="wfs:QueryType" xmlElement="wfs:Query" xmlPropertyType="_P_"/&gt;</w:t>
+        <w:t>&lt;XsdMapEntry type="Query" xsdEncodingRules="NAS"  xmlType="wfs:QueryType" xmlElement="wfs:Query" xmlPropertyType="_P_"/&gt;</w:t>
       </w:r>
       <w:r>
         <w:rPr>
@@ -6815,23 +6397,7 @@
           <w:sz w:val="18"/>
         </w:rPr>
         <w:tab/>
-        <w:t>&lt;XsdMapEntry type="FeatureCollection" xsdEncodingRules="NAS</w:t>
-      </w:r>
-      <w:proofErr w:type="gramStart"/>
-      <w:r>
-        <w:rPr>
-          <w:rFonts w:ascii="Calibri" w:hAnsi="Calibri"/>
-          <w:sz w:val="18"/>
-        </w:rPr>
-        <w:t>"  xmlType</w:t>
-      </w:r>
-      <w:proofErr w:type="gramEnd"/>
-      <w:r>
-        <w:rPr>
-          <w:rFonts w:ascii="Calibri" w:hAnsi="Calibri"/>
-          <w:sz w:val="18"/>
-        </w:rPr>
-        <w:t>="wfs:FeatureCollectionType" xmlElement="wfs:FeatureCollection" xmlPropertyType="_P_"/&gt;</w:t>
+        <w:t>&lt;XsdMapEntry type="FeatureCollection" xsdEncodingRules="NAS"  xmlType="wfs:FeatureCollectionType" xmlElement="wfs:FeatureCollection" xmlPropertyType="_P_"/&gt;</w:t>
       </w:r>
       <w:r>
         <w:rPr>
@@ -6867,23 +6433,7 @@
           <w:sz w:val="18"/>
         </w:rPr>
         <w:tab/>
-        <w:t>&lt;XsdMapEntry type="Transaction" xsdEncodingRules="NAS</w:t>
-      </w:r>
-      <w:proofErr w:type="gramStart"/>
-      <w:r>
-        <w:rPr>
-          <w:rFonts w:ascii="Calibri" w:hAnsi="Calibri"/>
-          <w:sz w:val="18"/>
-        </w:rPr>
-        <w:t>"  xmlType</w:t>
-      </w:r>
-      <w:proofErr w:type="gramEnd"/>
-      <w:r>
-        <w:rPr>
-          <w:rFonts w:ascii="Calibri" w:hAnsi="Calibri"/>
-          <w:sz w:val="18"/>
-        </w:rPr>
-        <w:t>="wfs:TransactionType" xmlElement="wfs:Transaction" xmlPropertyType="_P_"/&gt;</w:t>
+        <w:t>&lt;XsdMapEntry type="Transaction" xsdEncodingRules="NAS"  xmlType="wfs:TransactionType" xmlElement="wfs:Transaction" xmlPropertyType="_P_"/&gt;</w:t>
       </w:r>
       <w:r>
         <w:rPr>
@@ -6919,23 +6469,7 @@
           <w:sz w:val="18"/>
         </w:rPr>
         <w:tab/>
-        <w:t>&lt;XsdMapEntry type="Filter_Capabilities" xsdEncodingRules="NAS" xmlElement="</w:t>
-      </w:r>
-      <w:proofErr w:type="gramStart"/>
-      <w:r>
-        <w:rPr>
-          <w:rFonts w:ascii="Calibri" w:hAnsi="Calibri"/>
-          <w:sz w:val="18"/>
-        </w:rPr>
-        <w:t>fes:Filter</w:t>
-      </w:r>
-      <w:proofErr w:type="gramEnd"/>
-      <w:r>
-        <w:rPr>
-          <w:rFonts w:ascii="Calibri" w:hAnsi="Calibri"/>
-          <w:sz w:val="18"/>
-        </w:rPr>
-        <w:t>_Capabilities" xmlPropertyType="_P_"/&gt;</w:t>
+        <w:t>&lt;XsdMapEntry type="Filter_Capabilities" xsdEncodingRules="NAS" xmlElement="fes:Filter_Capabilities" xmlPropertyType="_P_"/&gt;</w:t>
       </w:r>
       <w:r>
         <w:rPr>
@@ -6971,23 +6505,7 @@
           <w:sz w:val="18"/>
         </w:rPr>
         <w:tab/>
-        <w:t>&lt;XsdMapEntry type="TM_Primitive" xsdEncodingRules="NAS" xmlType="</w:t>
-      </w:r>
-      <w:proofErr w:type="gramStart"/>
-      <w:r>
-        <w:rPr>
-          <w:rFonts w:ascii="Calibri" w:hAnsi="Calibri"/>
-          <w:sz w:val="18"/>
-        </w:rPr>
-        <w:t>gml:AbstractTimeGeometricPrimtiveType</w:t>
-      </w:r>
-      <w:proofErr w:type="gramEnd"/>
-      <w:r>
-        <w:rPr>
-          <w:rFonts w:ascii="Calibri" w:hAnsi="Calibri"/>
-          <w:sz w:val="18"/>
-        </w:rPr>
-        <w:t>" xmlElement="gml:AbstractTimeGeometricPrimtive" xmlPropertyType="gml:TimeGeometricPrimtiveProertyType" /&gt;</w:t>
+        <w:t>&lt;XsdMapEntry type="TM_Primitive" xsdEncodingRules="NAS" xmlType="gml:AbstractTimeGeometricPrimtiveType" xmlElement="gml:AbstractTimeGeometricPrimtive" xmlPropertyType="gml:TimeGeometricPrimtiveProertyType" /&gt;</w:t>
       </w:r>
       <w:r>
         <w:rPr>
@@ -7123,23 +6641,7 @@
           <w:sz w:val="18"/>
         </w:rPr>
         <w:tab/>
-        <w:t>&lt;XsdMapEntry type="AX_Fortfuehrungsnachweis" xsdEncodingRules="NAS" xmlElement="</w:t>
-      </w:r>
-      <w:proofErr w:type="gramStart"/>
-      <w:r>
-        <w:rPr>
-          <w:rFonts w:ascii="Calibri" w:hAnsi="Calibri"/>
-          <w:sz w:val="18"/>
-        </w:rPr>
-        <w:t>gml:AbstractObject</w:t>
-      </w:r>
-      <w:proofErr w:type="gramEnd"/>
-      <w:r>
-        <w:rPr>
-          <w:rFonts w:ascii="Calibri" w:hAnsi="Calibri"/>
-          <w:sz w:val="18"/>
-        </w:rPr>
-        <w:t>" xmlPropertyType="_P_" /&gt;</w:t>
+        <w:t>&lt;XsdMapEntry type="AX_Fortfuehrungsnachweis" xsdEncodingRules="NAS" xmlElement="gml:AbstractObject" xmlPropertyType="_P_" /&gt;</w:t>
       </w:r>
       <w:r>
         <w:rPr>
@@ -7476,20 +6978,20 @@
     </w:p>
     <w:p>
       <w:pPr>
-        <w:pStyle w:val="berschrift5"/>
-      </w:pPr>
-      <w:bookmarkStart w:id="22" w:name="_Ref239829642"/>
-      <w:bookmarkStart w:id="23" w:name="_Ref240093825"/>
-      <w:bookmarkStart w:id="24" w:name="_Toc280535000"/>
+        <w:pStyle w:val="Heading5"/>
+      </w:pPr>
+      <w:bookmarkStart w:id="21" w:name="_Ref239829642"/>
+      <w:bookmarkStart w:id="22" w:name="_Ref240093825"/>
+      <w:bookmarkStart w:id="23" w:name="_Toc280535000"/>
       <w:r>
         <w:t xml:space="preserve">Target-Konfiguration: </w:t>
       </w:r>
+      <w:bookmarkEnd w:id="21"/>
       <w:bookmarkEnd w:id="22"/>
+      <w:r>
+        <w:t>AAA-Katalogtool</w:t>
+      </w:r>
       <w:bookmarkEnd w:id="23"/>
-      <w:r>
-        <w:t>AAA-Katalogtool</w:t>
-      </w:r>
-      <w:bookmarkEnd w:id="24"/>
     </w:p>
     <w:p>
       <w:r>
@@ -7543,27 +7045,7 @@
           <w:sz w:val="18"/>
           <w:lang w:val="en-US"/>
         </w:rPr>
-        <w:t>&lt;Target class="</w:t>
-      </w:r>
-      <w:proofErr w:type="gramStart"/>
-      <w:r>
-        <w:rPr>
-          <w:rFonts w:ascii="Calibri" w:hAnsi="Calibri"/>
-          <w:color w:val="000000"/>
-          <w:sz w:val="18"/>
-          <w:lang w:val="en-US"/>
-        </w:rPr>
-        <w:t>de.adv_online.aaa.katalogtool</w:t>
-      </w:r>
-      <w:proofErr w:type="gramEnd"/>
-      <w:r>
-        <w:rPr>
-          <w:rFonts w:ascii="Calibri" w:hAnsi="Calibri"/>
-          <w:color w:val="000000"/>
-          <w:sz w:val="18"/>
-          <w:lang w:val="en-US"/>
-        </w:rPr>
-        <w:t>.Katalog"</w:t>
+        <w:t>&lt;Target class="de.adv_online.aaa.katalogtool.Katalog"</w:t>
       </w:r>
       <w:r>
         <w:rPr>
@@ -7652,7 +7134,6 @@
           <w:rFonts w:ascii="Calibri" w:hAnsi="Calibri"/>
           <w:color w:val="000000"/>
           <w:sz w:val="18"/>
-          <w:lang w:val="en-US"/>
         </w:rPr>
       </w:pPr>
       <w:r>
@@ -7687,7 +7168,6 @@
           <w:rFonts w:ascii="Calibri" w:hAnsi="Calibri"/>
           <w:color w:val="000000"/>
           <w:sz w:val="18"/>
-          <w:lang w:val="en-US"/>
         </w:rPr>
         <w:t>&lt;targetParameter name="paket" value="AFIS-ALKIS-ATKIS Fachschema"/&gt;</w:t>
       </w:r>
@@ -7706,7 +7186,6 @@
           <w:rFonts w:ascii="Calibri" w:hAnsi="Calibri"/>
           <w:color w:val="000000"/>
           <w:sz w:val="18"/>
-          <w:lang w:val="en-US"/>
         </w:rPr>
       </w:pPr>
       <w:r>
@@ -7714,7 +7193,6 @@
           <w:rFonts w:ascii="Calibri" w:hAnsi="Calibri"/>
           <w:color w:val="000000"/>
           <w:sz w:val="18"/>
-          <w:lang w:val="en-US"/>
         </w:rPr>
         <w:tab/>
       </w:r>
@@ -7723,7 +7201,6 @@
           <w:rFonts w:ascii="Calibri" w:hAnsi="Calibri"/>
           <w:color w:val="000000"/>
           <w:sz w:val="18"/>
-          <w:lang w:val="en-US"/>
         </w:rPr>
         <w:tab/>
       </w:r>
@@ -7732,30 +7209,9 @@
           <w:rFonts w:ascii="Calibri" w:hAnsi="Calibri"/>
           <w:color w:val="000000"/>
           <w:sz w:val="18"/>
-          <w:lang w:val="en-US"/>
-        </w:rPr>
-        <w:tab/>
-        <w:t>&lt;targetParameter name="modellarten" value="</w:t>
-      </w:r>
-      <w:proofErr w:type="gramStart"/>
-      <w:r>
-        <w:rPr>
-          <w:rFonts w:ascii="Calibri" w:hAnsi="Calibri"/>
-          <w:color w:val="000000"/>
-          <w:sz w:val="18"/>
-          <w:lang w:val="en-US"/>
-        </w:rPr>
-        <w:t>DLKM,DKKM</w:t>
-      </w:r>
-      <w:proofErr w:type="gramEnd"/>
-      <w:r>
-        <w:rPr>
-          <w:rFonts w:ascii="Calibri" w:hAnsi="Calibri"/>
-          <w:color w:val="000000"/>
-          <w:sz w:val="18"/>
-          <w:lang w:val="en-US"/>
-        </w:rPr>
-        <w:t>500,DKKM1000,DKKM2000,DKKM5000"/&gt;</w:t>
+        </w:rPr>
+        <w:tab/>
+        <w:t>&lt;targetParameter name="modellarten" value="DLKM,DKKM500,DKKM1000,DKKM2000,DKKM5000"/&gt;</w:t>
       </w:r>
     </w:p>
     <w:p>
@@ -7772,7 +7228,6 @@
           <w:rFonts w:ascii="Calibri" w:hAnsi="Calibri"/>
           <w:color w:val="000000"/>
           <w:sz w:val="18"/>
-          <w:lang w:val="en-US"/>
         </w:rPr>
       </w:pPr>
       <w:r>
@@ -7780,7 +7235,6 @@
           <w:rFonts w:ascii="Calibri" w:hAnsi="Calibri"/>
           <w:color w:val="000000"/>
           <w:sz w:val="18"/>
-          <w:lang w:val="en-US"/>
         </w:rPr>
         <w:tab/>
       </w:r>
@@ -7789,7 +7243,6 @@
           <w:rFonts w:ascii="Calibri" w:hAnsi="Calibri"/>
           <w:color w:val="000000"/>
           <w:sz w:val="18"/>
-          <w:lang w:val="en-US"/>
         </w:rPr>
         <w:tab/>
       </w:r>
@@ -7798,7 +7251,6 @@
           <w:rFonts w:ascii="Calibri" w:hAnsi="Calibri"/>
           <w:color w:val="000000"/>
           <w:sz w:val="18"/>
-          <w:lang w:val="en-US"/>
         </w:rPr>
         <w:tab/>
         <w:t>&lt;targetParameter name="profile" value=""/&gt;</w:t>
@@ -7826,27 +7278,32 @@
           <w:rFonts w:ascii="Calibri" w:hAnsi="Calibri"/>
           <w:color w:val="000000"/>
           <w:sz w:val="18"/>
+        </w:rPr>
+        <w:tab/>
+      </w:r>
+      <w:r>
+        <w:rPr>
+          <w:rFonts w:ascii="Calibri" w:hAnsi="Calibri"/>
+          <w:color w:val="000000"/>
+          <w:sz w:val="18"/>
+        </w:rPr>
+        <w:tab/>
+      </w:r>
+      <w:r>
+        <w:rPr>
+          <w:rFonts w:ascii="Calibri" w:hAnsi="Calibri"/>
+          <w:color w:val="000000"/>
+          <w:sz w:val="18"/>
+        </w:rPr>
+        <w:tab/>
+      </w:r>
+      <w:r>
+        <w:rPr>
+          <w:rFonts w:ascii="Calibri" w:hAnsi="Calibri"/>
+          <w:color w:val="000000"/>
+          <w:sz w:val="18"/>
           <w:lang w:val="en-US"/>
         </w:rPr>
-        <w:tab/>
-      </w:r>
-      <w:r>
-        <w:rPr>
-          <w:rFonts w:ascii="Calibri" w:hAnsi="Calibri"/>
-          <w:color w:val="000000"/>
-          <w:sz w:val="18"/>
-          <w:lang w:val="en-US"/>
-        </w:rPr>
-        <w:tab/>
-      </w:r>
-      <w:r>
-        <w:rPr>
-          <w:rFonts w:ascii="Calibri" w:hAnsi="Calibri"/>
-          <w:color w:val="000000"/>
-          <w:sz w:val="18"/>
-          <w:lang w:val="en-US"/>
-        </w:rPr>
-        <w:tab/>
         <w:t>&lt;targetParameter name="profilquelle" value="Modell"/&gt;</w:t>
       </w:r>
     </w:p>
@@ -7956,9 +7413,17 @@
           <w:rFonts w:ascii="Calibri" w:hAnsi="Calibri"/>
           <w:color w:val="000000"/>
           <w:sz w:val="18"/>
+        </w:rPr>
+      </w:pPr>
+      <w:r>
+        <w:rPr>
+          <w:rFonts w:ascii="Calibri" w:hAnsi="Calibri"/>
+          <w:color w:val="000000"/>
+          <w:sz w:val="18"/>
           <w:lang w:val="en-US"/>
         </w:rPr>
-      </w:pPr>
+        <w:tab/>
+      </w:r>
       <w:r>
         <w:rPr>
           <w:rFonts w:ascii="Calibri" w:hAnsi="Calibri"/>
@@ -7982,9 +7447,7 @@
           <w:rFonts w:ascii="Calibri" w:hAnsi="Calibri"/>
           <w:color w:val="000000"/>
           <w:sz w:val="18"/>
-          <w:lang w:val="en-US"/>
-        </w:rPr>
-        <w:tab/>
+        </w:rPr>
         <w:t>&lt;targetParameter name="geerbteEigenschaften" value="false"/&gt;</w:t>
       </w:r>
     </w:p>
@@ -8002,7 +7465,6 @@
           <w:rFonts w:ascii="Calibri" w:hAnsi="Calibri"/>
           <w:color w:val="000000"/>
           <w:sz w:val="18"/>
-          <w:lang w:val="en-US"/>
         </w:rPr>
       </w:pPr>
       <w:r>
@@ -8010,7 +7472,6 @@
           <w:rFonts w:ascii="Calibri" w:hAnsi="Calibri"/>
           <w:color w:val="000000"/>
           <w:sz w:val="18"/>
-          <w:lang w:val="en-US"/>
         </w:rPr>
         <w:tab/>
       </w:r>
@@ -8019,7 +7480,6 @@
           <w:rFonts w:ascii="Calibri" w:hAnsi="Calibri"/>
           <w:color w:val="000000"/>
           <w:sz w:val="18"/>
-          <w:lang w:val="en-US"/>
         </w:rPr>
         <w:tab/>
       </w:r>
@@ -8028,10 +7488,25 @@
           <w:rFonts w:ascii="Calibri" w:hAnsi="Calibri"/>
           <w:color w:val="000000"/>
           <w:sz w:val="18"/>
-          <w:lang w:val="en-US"/>
-        </w:rPr>
-        <w:tab/>
-        <w:t>&lt;targetParameter name="schemakennungen" value="*"/&gt;</w:t>
+        </w:rPr>
+        <w:tab/>
+        <w:t>&lt;targetParameter name="</w:t>
+      </w:r>
+      <w:r>
+        <w:rPr>
+          <w:rFonts w:ascii="Calibri" w:hAnsi="Calibri"/>
+          <w:color w:val="000000"/>
+          <w:sz w:val="18"/>
+        </w:rPr>
+        <w:t>stillgelegteElemente</w:t>
+      </w:r>
+      <w:r>
+        <w:rPr>
+          <w:rFonts w:ascii="Calibri" w:hAnsi="Calibri"/>
+          <w:color w:val="000000"/>
+          <w:sz w:val="18"/>
+        </w:rPr>
+        <w:t>" value="false"/&gt;</w:t>
       </w:r>
     </w:p>
     <w:p>
@@ -8056,19 +7531,52 @@
           <w:rFonts w:ascii="Calibri" w:hAnsi="Calibri"/>
           <w:color w:val="000000"/>
           <w:sz w:val="18"/>
+        </w:rPr>
+        <w:tab/>
+      </w:r>
+      <w:r>
+        <w:rPr>
+          <w:rFonts w:ascii="Calibri" w:hAnsi="Calibri"/>
+          <w:color w:val="000000"/>
+          <w:sz w:val="18"/>
+        </w:rPr>
+        <w:tab/>
+      </w:r>
+      <w:r>
+        <w:rPr>
+          <w:rFonts w:ascii="Calibri" w:hAnsi="Calibri"/>
+          <w:color w:val="000000"/>
+          <w:sz w:val="18"/>
+        </w:rPr>
+        <w:tab/>
+      </w:r>
+      <w:r>
+        <w:rPr>
+          <w:rFonts w:ascii="Calibri" w:hAnsi="Calibri"/>
+          <w:color w:val="000000"/>
+          <w:sz w:val="18"/>
           <w:lang w:val="en-US"/>
         </w:rPr>
-        <w:tab/>
-      </w:r>
-      <w:r>
+        <w:t>&lt;targetParameter name="schemakennungen" value="*"/&gt;</w:t>
+      </w:r>
+    </w:p>
+    <w:p>
+      <w:pPr>
+        <w:pBdr>
+          <w:top w:val="single" w:sz="4" w:space="1" w:color="auto" w:shadow="1"/>
+          <w:left w:val="single" w:sz="4" w:space="4" w:color="auto" w:shadow="1"/>
+          <w:bottom w:val="single" w:sz="4" w:space="1" w:color="auto" w:shadow="1"/>
+          <w:right w:val="single" w:sz="4" w:space="4" w:color="auto" w:shadow="1"/>
+        </w:pBdr>
+        <w:spacing w:before="0"/>
+        <w:jc w:val="left"/>
         <w:rPr>
           <w:rFonts w:ascii="Calibri" w:hAnsi="Calibri"/>
           <w:color w:val="000000"/>
           <w:sz w:val="18"/>
           <w:lang w:val="en-US"/>
         </w:rPr>
-        <w:tab/>
-      </w:r>
+      </w:pPr>
       <w:r>
         <w:rPr>
           <w:rFonts w:ascii="Calibri" w:hAnsi="Calibri"/>
@@ -8077,6 +7585,24 @@
           <w:lang w:val="en-US"/>
         </w:rPr>
         <w:tab/>
+      </w:r>
+      <w:r>
+        <w:rPr>
+          <w:rFonts w:ascii="Calibri" w:hAnsi="Calibri"/>
+          <w:color w:val="000000"/>
+          <w:sz w:val="18"/>
+          <w:lang w:val="en-US"/>
+        </w:rPr>
+        <w:tab/>
+      </w:r>
+      <w:r>
+        <w:rPr>
+          <w:rFonts w:ascii="Calibri" w:hAnsi="Calibri"/>
+          <w:color w:val="000000"/>
+          <w:sz w:val="18"/>
+          <w:lang w:val="en-US"/>
+        </w:rPr>
+        <w:tab/>
         <w:t>&lt;targetParameter name="ausgabeformat" va</w:t>
       </w:r>
       <w:r>
@@ -8086,27 +7612,7 @@
           <w:sz w:val="18"/>
           <w:lang w:val="en-GB"/>
         </w:rPr>
-        <w:t>lue="</w:t>
-      </w:r>
-      <w:proofErr w:type="gramStart"/>
-      <w:r>
-        <w:rPr>
-          <w:rFonts w:ascii="Calibri" w:hAnsi="Calibri"/>
-          <w:color w:val="000000"/>
-          <w:sz w:val="18"/>
-          <w:lang w:val="en-GB"/>
-        </w:rPr>
-        <w:t>HTML,RTF</w:t>
-      </w:r>
-      <w:proofErr w:type="gramEnd"/>
-      <w:r>
-        <w:rPr>
-          <w:rFonts w:ascii="Calibri" w:hAnsi="Calibri"/>
-          <w:color w:val="000000"/>
-          <w:sz w:val="18"/>
-          <w:lang w:val="en-GB"/>
-        </w:rPr>
-        <w:t>,XML</w:t>
+        <w:t>lue="HTML,RTF,XML</w:t>
       </w:r>
       <w:r>
         <w:rPr>
@@ -8475,11 +7981,11 @@
           </w:tcPr>
           <w:p>
             <w:r>
-              <w:t>Zusätzlich zur Beschränkung der Modellarten kann die Katalogerzeugung auch auf ein oder mehrere Profile (erzeugt mit dem AAA-</w:t>
+              <w:t xml:space="preserve">Zusätzlich zur Beschränkung der Modellarten kann die Katalogerzeugung auch auf ein oder </w:t>
             </w:r>
             <w:r>
               <w:lastRenderedPageBreak/>
-              <w:t>Profiltool) eingeschränkt werden. Im Parameter wird der Name der Profile angegeben.</w:t>
+              <w:t>mehrere Profile (erzeugt mit dem AAA-Profiltool) eingeschränkt werden. Im Parameter wird der Name der Profile angegeben.</w:t>
             </w:r>
           </w:p>
         </w:tc>
@@ -8559,15 +8065,7 @@
               <w:t>Datei</w:t>
             </w:r>
             <w:r>
-              <w:t xml:space="preserve"> auf </w:t>
-            </w:r>
-            <w:proofErr w:type="gramStart"/>
-            <w:r>
-              <w:t>ein Profildatei</w:t>
-            </w:r>
-            <w:proofErr w:type="gramEnd"/>
-            <w:r>
-              <w:t xml:space="preserve">; das Tool versucht hierzu im Verzeichnis gemäß Parameter „Verzeichnis“ auf die Datei mit dem Namen des Profils und der Dateierweiterung „.3ap“ zuzugreifen. </w:t>
+              <w:t xml:space="preserve"> auf ein Profildatei; das Tool versucht hierzu im Verzeichnis gemäß Parameter „Verzeichnis“ auf die Datei mit dem Namen des Profils und der Dateierweiterung „.3ap“ zuzugreifen. </w:t>
             </w:r>
           </w:p>
         </w:tc>
@@ -8806,9 +8304,8 @@
             <w:r>
               <w:rPr>
                 <w:iCs/>
-                <w:lang w:val="en-US"/>
               </w:rPr>
-              <w:t>schemakennungen</w:t>
+              <w:t>stillgelegteElemente</w:t>
             </w:r>
           </w:p>
         </w:tc>
@@ -8827,7 +8324,7 @@
               <w:rPr>
                 <w:lang w:val="en-US"/>
               </w:rPr>
-              <w:t>*</w:t>
+              <w:t>false</w:t>
             </w:r>
           </w:p>
         </w:tc>
@@ -8838,19 +8335,43 @@
           </w:tcPr>
           <w:p>
             <w:r>
-              <w:t xml:space="preserve">In den ISO 19100-Normen werden verschiedene Namensräume durch zweibuchstabige Präfixe gekennzeichnet. Diese </w:t>
-            </w:r>
-            <w:r>
-              <w:t>Vorgehensweise wurde im AAA-Modell</w:t>
-            </w:r>
-            <w:r>
-              <w:t xml:space="preserve"> übernommen. Es werden beim Export nur UML-Klassen berücksichtigt, deren Präfix im zweiten Eingabefeld enthalten ist (zwei Buchstaben plus Unterstrich). Ein "*" </w:t>
-            </w:r>
-            <w:r>
-              <w:t>s</w:t>
-            </w:r>
-            <w:r>
-              <w:t>orgt dafür, dass alle Klassen berücksichtigt werde</w:t>
+              <w:rPr>
+                <w:i/>
+              </w:rPr>
+              <w:t>true</w:t>
+            </w:r>
+            <w:r>
+              <w:t xml:space="preserve"> oder </w:t>
+            </w:r>
+            <w:r>
+              <w:rPr>
+                <w:i/>
+              </w:rPr>
+              <w:t>false</w:t>
+            </w:r>
+            <w:r>
+              <w:t xml:space="preserve">. </w:t>
+            </w:r>
+            <w:r>
+              <w:t xml:space="preserve">Über </w:t>
+            </w:r>
+            <w:r>
+              <w:t>den</w:t>
+            </w:r>
+            <w:r>
+              <w:t xml:space="preserve"> </w:t>
+            </w:r>
+            <w:r>
+              <w:t>Schalter</w:t>
+            </w:r>
+            <w:r>
+              <w:t xml:space="preserve"> kann festgelegt werden, ob </w:t>
+            </w:r>
+            <w:r>
+              <w:t xml:space="preserve">auch als stillgelegt gekennzeichnete Modellelemente (Klassen, Attribute, Relationsrollen) </w:t>
+            </w:r>
+            <w:r>
+              <w:t xml:space="preserve">aufgeführt werden sollen. </w:t>
             </w:r>
           </w:p>
         </w:tc>
@@ -8873,7 +8394,7 @@
                 <w:iCs/>
                 <w:lang w:val="en-US"/>
               </w:rPr>
-              <w:t>ausgabeformat</w:t>
+              <w:t>schemakennungen</w:t>
             </w:r>
           </w:p>
         </w:tc>
@@ -8892,7 +8413,7 @@
               <w:rPr>
                 <w:lang w:val="en-US"/>
               </w:rPr>
-              <w:t>Pflichtfeld</w:t>
+              <w:t>*</w:t>
             </w:r>
           </w:p>
         </w:tc>
@@ -8903,92 +8424,19 @@
           </w:tcPr>
           <w:p>
             <w:r>
-              <w:t>Die auszugebenden Katalogformate.</w:t>
-            </w:r>
-          </w:p>
-          <w:p>
-            <w:pPr>
-              <w:jc w:val="left"/>
-            </w:pPr>
-            <w:r>
-              <w:t>Weitere Werte sind neben dem genannten Default u.a. die folgenden Werte:</w:t>
-            </w:r>
-          </w:p>
-          <w:p>
-            <w:pPr>
-              <w:rPr>
-                <w:lang w:val="en-GB"/>
-              </w:rPr>
-            </w:pPr>
-            <w:r>
-              <w:rPr>
-                <w:lang w:val="en-GB"/>
-              </w:rPr>
-              <w:t>HTML</w:t>
-            </w:r>
-          </w:p>
-          <w:p>
-            <w:pPr>
-              <w:spacing w:before="0"/>
-              <w:rPr>
-                <w:lang w:val="en-GB"/>
-              </w:rPr>
-            </w:pPr>
-            <w:r>
-              <w:rPr>
-                <w:lang w:val="en-GB"/>
-              </w:rPr>
-              <w:t>RTF</w:t>
-            </w:r>
-          </w:p>
-          <w:p>
-            <w:pPr>
-              <w:spacing w:before="0"/>
-              <w:rPr>
-                <w:lang w:val="en-GB"/>
-              </w:rPr>
-            </w:pPr>
-            <w:r>
-              <w:rPr>
-                <w:lang w:val="en-GB"/>
-              </w:rPr>
-              <w:t>XML</w:t>
-            </w:r>
-          </w:p>
-          <w:p>
-            <w:pPr>
-              <w:spacing w:before="0"/>
-              <w:rPr>
-                <w:lang w:val="en-GB"/>
-              </w:rPr>
-            </w:pPr>
-            <w:r>
-              <w:rPr>
-                <w:lang w:val="en-US"/>
-              </w:rPr>
-              <w:t>Nart-PDF</w:t>
-            </w:r>
-          </w:p>
-          <w:p>
-            <w:pPr>
-              <w:spacing w:before="0"/>
-              <w:rPr>
-                <w:lang w:val="en-GB"/>
-              </w:rPr>
-            </w:pPr>
-            <w:r>
-              <w:rPr>
-                <w:lang w:val="en-GB"/>
-              </w:rPr>
-              <w:t>GFC</w:t>
-            </w:r>
-          </w:p>
-          <w:p>
-            <w:pPr>
-              <w:spacing w:before="0"/>
-            </w:pPr>
-            <w:r>
-              <w:t>CSV</w:t>
+              <w:t xml:space="preserve">In den ISO 19100-Normen werden verschiedene Namensräume durch zweibuchstabige Präfixe gekennzeichnet. Diese </w:t>
+            </w:r>
+            <w:r>
+              <w:t>Vorgehensweise wurde im AAA-Modell</w:t>
+            </w:r>
+            <w:r>
+              <w:t xml:space="preserve"> übernommen. Es werden beim Export nur UML-Klassen berücksichtigt, deren Präfix im zweiten Eingabefeld enthalten ist (zwei Buchstaben plus Unterstrich). Ein "*" </w:t>
+            </w:r>
+            <w:r>
+              <w:t>s</w:t>
+            </w:r>
+            <w:r>
+              <w:t>orgt dafür, dass alle Klassen berücksichtigt werde</w:t>
             </w:r>
           </w:p>
         </w:tc>
@@ -9011,7 +8459,7 @@
                 <w:iCs/>
                 <w:lang w:val="en-US"/>
               </w:rPr>
-              <w:t>notesRuleMarker</w:t>
+              <w:t>ausgabeformat</w:t>
             </w:r>
           </w:p>
         </w:tc>
@@ -9030,7 +8478,7 @@
               <w:rPr>
                 <w:lang w:val="en-US"/>
               </w:rPr>
-              <w:t>-==-</w:t>
+              <w:t>Pflichtfeld</w:t>
             </w:r>
           </w:p>
         </w:tc>
@@ -9041,11 +8489,61 @@
           </w:tcPr>
           <w:p>
             <w:r>
-              <w:t>Die Zeichenkette mit der in den Dokumentationsfeldern die Definitionen von den Bildungsregeln, Konsistenzbedingungen und Erfas</w:t>
-            </w:r>
+              <w:t>Die auszugebenden Katalogformate.</w:t>
+            </w:r>
+          </w:p>
+          <w:p>
+            <w:pPr>
+              <w:jc w:val="left"/>
+            </w:pPr>
+            <w:r>
+              <w:t>Weitere Werte sind neben dem genannten Default u.a. die folgenden Werte:</w:t>
+            </w:r>
+          </w:p>
+          <w:p>
+            <w:r>
+              <w:t>HTML</w:t>
+            </w:r>
+          </w:p>
+          <w:p>
+            <w:pPr>
+              <w:spacing w:before="0"/>
+            </w:pPr>
+            <w:r>
+              <w:t>RTF</w:t>
+            </w:r>
+          </w:p>
+          <w:p>
+            <w:pPr>
+              <w:spacing w:before="0"/>
+            </w:pPr>
+            <w:r>
+              <w:t>XML</w:t>
+            </w:r>
+          </w:p>
+          <w:p>
+            <w:pPr>
+              <w:spacing w:before="0"/>
+            </w:pPr>
+            <w:r>
+              <w:t>Nart-PDF</w:t>
+            </w:r>
+          </w:p>
+          <w:p>
+            <w:pPr>
+              <w:spacing w:before="0"/>
+            </w:pPr>
             <w:r>
               <w:lastRenderedPageBreak/>
-              <w:t>sungskriterien getrennt werden.</w:t>
+              <w:t>GFC</w:t>
+            </w:r>
+          </w:p>
+          <w:p>
+            <w:pPr>
+              <w:spacing w:before="0"/>
+            </w:pPr>
+            <w:r>
+              <w:t>CSV</w:t>
             </w:r>
           </w:p>
         </w:tc>
@@ -9069,7 +8567,7 @@
                 <w:lang w:val="en-US"/>
               </w:rPr>
               <w:lastRenderedPageBreak/>
-              <w:t>xsltPfad</w:t>
+              <w:t>notesRuleMarker</w:t>
             </w:r>
           </w:p>
         </w:tc>
@@ -9088,7 +8586,7 @@
               <w:rPr>
                 <w:lang w:val="en-US"/>
               </w:rPr>
-              <w:t>src/main/resources/xslt</w:t>
+              <w:t>-==-</w:t>
             </w:r>
           </w:p>
         </w:tc>
@@ -9099,7 +8597,7 @@
           </w:tcPr>
           <w:p>
             <w:r>
-              <w:t>URI oder lokaler Pfad zum Verzeichnis, in dem die XSLT-Stylesheets für die Katalogerstellung liegen</w:t>
+              <w:t>Die Zeichenkette mit der in den Dokumentationsfeldern die Definitionen von den Bildungsregeln, Konsistenzbedingungen und Erfassungskriterien getrennt werden.</w:t>
             </w:r>
           </w:p>
         </w:tc>
@@ -9122,7 +8620,7 @@
                 <w:iCs/>
                 <w:lang w:val="en-US"/>
               </w:rPr>
-              <w:t>xslhtmlFile</w:t>
+              <w:t>xsltPfad</w:t>
             </w:r>
           </w:p>
         </w:tc>
@@ -9141,7 +8639,7 @@
               <w:rPr>
                 <w:lang w:val="en-US"/>
               </w:rPr>
-              <w:t>aaa-html.xsl</w:t>
+              <w:t>src/main/resources/xslt</w:t>
             </w:r>
           </w:p>
         </w:tc>
@@ -9152,7 +8650,7 @@
           </w:tcPr>
           <w:p>
             <w:r>
-              <w:t>XSLT-Stylesheet für die Ausgabe des HTML-Objektartenkatalogs</w:t>
+              <w:t>URI oder lokaler Pfad zum Verzeichnis, in dem die XSLT-Stylesheets für die Katalogerstellung liegen</w:t>
             </w:r>
           </w:p>
         </w:tc>
@@ -9175,7 +8673,7 @@
                 <w:iCs/>
                 <w:lang w:val="en-US"/>
               </w:rPr>
-              <w:t>xslrtfFile</w:t>
+              <w:t>xslhtmlFile</w:t>
             </w:r>
           </w:p>
         </w:tc>
@@ -9194,7 +8692,7 @@
               <w:rPr>
                 <w:lang w:val="en-US"/>
               </w:rPr>
-              <w:t>aaa-rtf.xsl</w:t>
+              <w:t>aaa-html.xsl</w:t>
             </w:r>
           </w:p>
         </w:tc>
@@ -9205,10 +8703,7 @@
           </w:tcPr>
           <w:p>
             <w:r>
-              <w:t>XSLT-Stylesheet für die Ausgabe des RTF-Objektartenkatalogs</w:t>
-            </w:r>
-            <w:r>
-              <w:t xml:space="preserve"> (Microsoft Word)</w:t>
+              <w:t>XSLT-Stylesheet für die Ausgabe des HTML-Objektartenkatalogs</w:t>
             </w:r>
           </w:p>
         </w:tc>
@@ -9231,7 +8726,7 @@
                 <w:iCs/>
                 <w:lang w:val="en-US"/>
               </w:rPr>
-              <w:t>xslxmlFile</w:t>
+              <w:t>xslrtfFile</w:t>
             </w:r>
           </w:p>
         </w:tc>
@@ -9250,7 +8745,7 @@
               <w:rPr>
                 <w:lang w:val="en-US"/>
               </w:rPr>
-              <w:t>aaa-xml.xsl</w:t>
+              <w:t>aaa-rtf.xsl</w:t>
             </w:r>
           </w:p>
         </w:tc>
@@ -9261,16 +8756,7 @@
           </w:tcPr>
           <w:p>
             <w:r>
-              <w:t>XSLT-S</w:t>
-            </w:r>
-            <w:r>
-              <w:t>tylesheet für die Ausgabe des X</w:t>
-            </w:r>
-            <w:r>
-              <w:t>ML-Objektartenkatalogs</w:t>
-            </w:r>
-            <w:r>
-              <w:t xml:space="preserve"> gemäß XML Schema aus früheren Versionen des Katalogtools</w:t>
+              <w:t>XSLT-Stylesheet für die Ausgabe des RTF-Objektartenkatalogs (Microsoft Word)</w:t>
             </w:r>
           </w:p>
         </w:tc>
@@ -9293,7 +8779,7 @@
                 <w:iCs/>
                 <w:lang w:val="en-US"/>
               </w:rPr>
-              <w:t>xslgfcFile</w:t>
+              <w:t>xslxmlFile</w:t>
             </w:r>
           </w:p>
         </w:tc>
@@ -9312,7 +8798,7 @@
               <w:rPr>
                 <w:lang w:val="en-US"/>
               </w:rPr>
-              <w:t>aaa-gfc.xsl</w:t>
+              <w:t>aaa-xml.xsl</w:t>
             </w:r>
           </w:p>
         </w:tc>
@@ -9323,10 +8809,7 @@
           </w:tcPr>
           <w:p>
             <w:r>
-              <w:t xml:space="preserve">XSLT-Stylesheet für die Ausgabe des XML-Objektartenkatalogs gemäß </w:t>
-            </w:r>
-            <w:r>
-              <w:t>XML Schema in ISO 19110 (GFC)</w:t>
+              <w:t>XSLT-Stylesheet für die Ausgabe des XML-Objektartenkatalogs gemäß XML Schema aus früheren Versionen des Katalogtools</w:t>
             </w:r>
           </w:p>
         </w:tc>
@@ -9349,7 +8832,7 @@
                 <w:iCs/>
                 <w:lang w:val="en-US"/>
               </w:rPr>
-              <w:t>xslcsvFile</w:t>
+              <w:t>xslgfcFile</w:t>
             </w:r>
           </w:p>
         </w:tc>
@@ -9368,7 +8851,7 @@
               <w:rPr>
                 <w:lang w:val="en-US"/>
               </w:rPr>
-              <w:t>aaa-csv.xsl</w:t>
+              <w:t>aaa-gfc.xsl</w:t>
             </w:r>
           </w:p>
         </w:tc>
@@ -9379,7 +8862,7 @@
           </w:tcPr>
           <w:p>
             <w:r>
-              <w:t>XSLT-Stylesheet für die Ausgabe des CSV-Objektartenkatalogs</w:t>
+              <w:t>XSLT-Stylesheet für die Ausgabe des XML-Objektartenkatalogs gemäß XML Schema in ISO 19110 (GFC)</w:t>
             </w:r>
           </w:p>
         </w:tc>
@@ -9402,14 +8885,7 @@
                 <w:iCs/>
                 <w:lang w:val="en-US"/>
               </w:rPr>
-              <w:t>xslnartcsv</w:t>
-            </w:r>
-            <w:r>
-              <w:rPr>
-                <w:iCs/>
-                <w:lang w:val="en-US"/>
-              </w:rPr>
-              <w:t>File</w:t>
+              <w:t>xslcsvFile</w:t>
             </w:r>
           </w:p>
         </w:tc>
@@ -9428,19 +8904,7 @@
               <w:rPr>
                 <w:lang w:val="en-US"/>
               </w:rPr>
-              <w:t>aaa-nart</w:t>
-            </w:r>
-            <w:r>
-              <w:rPr>
-                <w:lang w:val="en-US"/>
-              </w:rPr>
-              <w:t>-csv.xs</w:t>
-            </w:r>
-            <w:r>
-              <w:rPr>
-                <w:lang w:val="en-US"/>
-              </w:rPr>
-              <w:t>l</w:t>
+              <w:t>aaa-csv.xsl</w:t>
             </w:r>
           </w:p>
         </w:tc>
@@ -9451,10 +8915,7 @@
           </w:tcPr>
           <w:p>
             <w:r>
-              <w:t xml:space="preserve">XSLT-Stylesheet für die Ausgabe des Nutzungsartenverzeichnisses </w:t>
-            </w:r>
-            <w:r>
-              <w:t>als CSV-Datei</w:t>
+              <w:t>XSLT-Stylesheet für die Ausgabe des CSV-Objektartenkatalogs</w:t>
             </w:r>
           </w:p>
         </w:tc>
@@ -9477,7 +8938,7 @@
                 <w:iCs/>
                 <w:lang w:val="en-US"/>
               </w:rPr>
-              <w:t>referenceModelFile</w:t>
+              <w:t>xslnartcsvFile</w:t>
             </w:r>
           </w:p>
         </w:tc>
@@ -9496,7 +8957,7 @@
               <w:rPr>
                 <w:lang w:val="en-US"/>
               </w:rPr>
-              <w:t>kein Vorgängermodell</w:t>
+              <w:t>aaa-nart-csv.xsl</w:t>
             </w:r>
           </w:p>
         </w:tc>
@@ -9507,15 +8968,7 @@
           </w:tcPr>
           <w:p>
             <w:r>
-              <w:t>Der Parameter nennt das EA-Repository der Vorgängerversion des AAA-Modells, gegen das die Änderungen bestimmt werden sollen. Diese werden als Änderungsmarkierungen ausgegeben. Diese Funktionaliät ist nur bei der HTML-Ausgabe möglich, ansonsten sollte kein Vorgängermodell angegeben werden.</w:t>
-            </w:r>
-          </w:p>
-          <w:p>
-            <w:r>
-              <w:t xml:space="preserve">Dieser Parameter darf nur in Verbindung mit HTML-Ausgaben und </w:t>
-            </w:r>
-            <w:r>
-              <w:t>unter Verwendung der Defaultwerte der anderen Parameter (d.h. z.B. ohne Anwendung eines Profils) angewendet werden. Ausgenommen sind nur die Parameter "paket", "modellarten" und "xsltPfad".</w:t>
+              <w:t>XSLT-Stylesheet für die Ausgabe des Nutzungsartenverzeichnisses als CSV-Datei</w:t>
             </w:r>
           </w:p>
         </w:tc>
@@ -9538,7 +8991,7 @@
                 <w:iCs/>
                 <w:lang w:val="en-US"/>
               </w:rPr>
-              <w:t>referenceModelType</w:t>
+              <w:t>referenceModelFile</w:t>
             </w:r>
           </w:p>
         </w:tc>
@@ -9568,6 +9021,64 @@
           </w:tcPr>
           <w:p>
             <w:r>
+              <w:t>Der Parameter nennt das EA-Repository der Vorgängerversion des AAA-Modells, gegen das die Änderungen bestimmt werden sollen. Diese werden als Änderungsmarkierungen ausgegeben. Diese Funktionaliät ist nur bei der HTML-Ausgabe möglich, ansonsten sollte kein Vorgängermodell angegeben werden.</w:t>
+            </w:r>
+          </w:p>
+          <w:p>
+            <w:r>
+              <w:t>Dieser Parameter darf nur in Verbindung mit HTML-Ausgaben und unter Verwendung der Defaultwerte der anderen Parameter (d.h. z.B. ohne Anwendung eines Profils) angewendet werden. Ausgenommen sind nur die Parameter "paket", "modellarten" und "xsltPfad".</w:t>
+            </w:r>
+          </w:p>
+        </w:tc>
+      </w:tr>
+      <w:tr>
+        <w:tc>
+          <w:tcPr>
+            <w:tcW w:w="2403" w:type="dxa"/>
+            <w:shd w:val="clear" w:color="auto" w:fill="DBE5F1"/>
+          </w:tcPr>
+          <w:p>
+            <w:pPr>
+              <w:rPr>
+                <w:iCs/>
+                <w:lang w:val="en-US"/>
+              </w:rPr>
+            </w:pPr>
+            <w:r>
+              <w:rPr>
+                <w:iCs/>
+                <w:lang w:val="en-US"/>
+              </w:rPr>
+              <w:t>referenceModelType</w:t>
+            </w:r>
+          </w:p>
+        </w:tc>
+        <w:tc>
+          <w:tcPr>
+            <w:tcW w:w="2429" w:type="dxa"/>
+            <w:shd w:val="clear" w:color="auto" w:fill="DBE5F1"/>
+          </w:tcPr>
+          <w:p>
+            <w:pPr>
+              <w:rPr>
+                <w:lang w:val="en-US"/>
+              </w:rPr>
+            </w:pPr>
+            <w:r>
+              <w:rPr>
+                <w:lang w:val="en-US"/>
+              </w:rPr>
+              <w:t>kein Vorgängermodell</w:t>
+            </w:r>
+          </w:p>
+        </w:tc>
+        <w:tc>
+          <w:tcPr>
+            <w:tcW w:w="4774" w:type="dxa"/>
+            <w:shd w:val="clear" w:color="auto" w:fill="DBE5F1"/>
+          </w:tcPr>
+          <w:p>
+            <w:r>
               <w:t>Der Wert ist für das AAA-Modell stets "EA7"</w:t>
             </w:r>
             <w:r>
@@ -9585,11 +9096,8 @@
           </w:p>
           <w:p>
             <w:r>
-              <w:t xml:space="preserve">Dieser Parameter darf nur in Verbindung mit HTML-Ausgaben und unter Verwendung der Defaultwerte der anderen Parameter (d.h. z.B. ohne Anwendung eines Profils) angewendet werden. Ausgenommen sind nur die Parameter </w:t>
-            </w:r>
-            <w:r>
               <w:lastRenderedPageBreak/>
-              <w:t>"paket", "modellarten" und "xsltPfad".</w:t>
+              <w:t>Dieser Parameter darf nur in Verbindung mit HTML-Ausgaben und unter Verwendung der Defaultwerte der anderen Parameter (d.h. z.B. ohne Anwendung eines Profils) angewendet werden. Ausgenommen sind nur die Parameter "paket", "modellarten" und "xsltPfad".</w:t>
             </w:r>
           </w:p>
         </w:tc>
@@ -9597,21 +9105,21 @@
     </w:tbl>
     <w:p>
       <w:pPr>
-        <w:pStyle w:val="berschrift5"/>
-      </w:pPr>
-      <w:bookmarkStart w:id="25" w:name="_Ref239829684"/>
-      <w:bookmarkStart w:id="26" w:name="_Ref240095534"/>
-      <w:bookmarkStart w:id="27" w:name="_Toc280535001"/>
+        <w:pStyle w:val="Heading5"/>
+      </w:pPr>
+      <w:bookmarkStart w:id="24" w:name="_Ref239829684"/>
+      <w:bookmarkStart w:id="25" w:name="_Ref240095534"/>
+      <w:bookmarkStart w:id="26" w:name="_Toc280535001"/>
       <w:r>
         <w:lastRenderedPageBreak/>
         <w:t xml:space="preserve">Target-Konfiguration: </w:t>
       </w:r>
+      <w:bookmarkEnd w:id="24"/>
       <w:bookmarkEnd w:id="25"/>
+      <w:r>
+        <w:t>AAA-Profiltool</w:t>
+      </w:r>
       <w:bookmarkEnd w:id="26"/>
-      <w:r>
-        <w:t>AAA-Profiltool</w:t>
-      </w:r>
-      <w:bookmarkEnd w:id="27"/>
     </w:p>
     <w:p>
       <w:r>
@@ -9690,27 +9198,7 @@
           <w:sz w:val="18"/>
           <w:lang w:val="en-US"/>
         </w:rPr>
-        <w:t>&lt;Target class="</w:t>
-      </w:r>
-      <w:proofErr w:type="gramStart"/>
-      <w:r>
-        <w:rPr>
-          <w:rFonts w:ascii="Calibri" w:hAnsi="Calibri"/>
-          <w:color w:val="000000"/>
-          <w:sz w:val="18"/>
-          <w:lang w:val="en-US"/>
-        </w:rPr>
-        <w:t>de.adv_online.aaa.profiltool</w:t>
-      </w:r>
-      <w:proofErr w:type="gramEnd"/>
-      <w:r>
-        <w:rPr>
-          <w:rFonts w:ascii="Calibri" w:hAnsi="Calibri"/>
-          <w:color w:val="000000"/>
-          <w:sz w:val="18"/>
-          <w:lang w:val="en-US"/>
-        </w:rPr>
-        <w:t>.Profil"</w:t>
+        <w:t>&lt;Target class="de.adv_online.aaa.profiltool.Profil"</w:t>
       </w:r>
     </w:p>
     <w:p>
@@ -10280,7 +9768,11 @@
           </w:p>
           <w:p>
             <w:r>
-              <w:t>Der vollständige Name des Profils ergibt sich aus der Kombination von Modellart, einem Unterstrich und diesem Parameter.</w:t>
+              <w:t xml:space="preserve">Der vollständige Name des Profils ergibt sich </w:t>
+            </w:r>
+            <w:r>
+              <w:lastRenderedPageBreak/>
+              <w:t>aus der Kombination von Modellart, einem Unterstrich und diesem Parameter.</w:t>
             </w:r>
           </w:p>
           <w:p>
@@ -10288,22 +9780,10 @@
               <w:t xml:space="preserve">Sofern der Parameter leer ist, wird vom Profiltool nicht das </w:t>
             </w:r>
             <w:r>
-              <w:t>Tagged Value "</w:t>
-            </w:r>
-            <w:proofErr w:type="gramStart"/>
-            <w:r>
-              <w:t>AAA:Profil</w:t>
-            </w:r>
-            <w:proofErr w:type="gramEnd"/>
-            <w:r>
-              <w:t>" exportiert/gesetzt, sondern "AAA:Modellart".</w:t>
-            </w:r>
-            <w:r>
-              <w:t xml:space="preserve"> </w:t>
-            </w:r>
-            <w:r>
-              <w:lastRenderedPageBreak/>
-              <w:t>D.h. das Profiltool kann auch zur Pflege weiterer, länderspezifischer Modellarten genutzt werden.</w:t>
+              <w:t>Tagged Value "AAA:Profil" exportiert/gesetzt, sondern "AAA:Modellart".</w:t>
+            </w:r>
+            <w:r>
+              <w:t xml:space="preserve"> D.h. das Profiltool kann auch zur Pflege weiterer, länderspezifischer Modellarten genutzt werden.</w:t>
             </w:r>
           </w:p>
         </w:tc>
@@ -10495,11 +9975,8 @@
     </w:tbl>
     <w:p>
       <w:r>
-        <w:t>Das Profiltool ist so ausgelegt, dass bei sauberer Definition der Modellarten stets ein konsistenter Profilzustand vorliegt. D.h., zu Beginn der Ausführung werden etwaige Angaben zu dem Profil aus allen Elementen des UML-Modells entfernt, durch die Ausführung erfolgt eine vollständige Neudefinition des Profils. Ermöglicht wird so die Führung von Profilen außerhalb des von der AdV in der GeoInfoDok veröffentlichten UML-Modells. In den lokalen Kopien des UML-Modells können mit dem Profiltool die Profildefinitionen in das Modell eingebracht werden. Bei ggf. auftretenden Fehlermeldungen (z.B. aufgrund von Änderungen des UML-Modells wie Um</w:t>
-      </w:r>
-      <w:r>
         <w:lastRenderedPageBreak/>
-        <w:t>bennenungen oder fachliche Modelländerungen) muss die profildefinierende Stelle reagieren und Anpassungen an der Profildefinition vornehmen.</w:t>
+        <w:t>Das Profiltool ist so ausgelegt, dass bei sauberer Definition der Modellarten stets ein konsistenter Profilzustand vorliegt. D.h., zu Beginn der Ausführung werden etwaige Angaben zu dem Profil aus allen Elementen des UML-Modells entfernt, durch die Ausführung erfolgt eine vollständige Neudefinition des Profils. Ermöglicht wird so die Führung von Profilen außerhalb des von der AdV in der GeoInfoDok veröffentlichten UML-Modells. In den lokalen Kopien des UML-Modells können mit dem Profiltool die Profildefinitionen in das Modell eingebracht werden. Bei ggf. auftretenden Fehlermeldungen (z.B. aufgrund von Änderungen des UML-Modells wie Umbennenungen oder fachliche Modelländerungen) muss die profildefinierende Stelle reagieren und Anpassungen an der Profildefinition vornehmen.</w:t>
       </w:r>
     </w:p>
     <w:p>
@@ -10667,12 +10144,14 @@
         <w:rPr>
           <w:rFonts w:ascii="Courier New" w:hAnsi="Courier New"/>
           <w:sz w:val="22"/>
+          <w:lang w:val="sv-SE"/>
         </w:rPr>
       </w:pPr>
       <w:r>
         <w:rPr>
           <w:rFonts w:ascii="Courier New" w:hAnsi="Courier New"/>
           <w:sz w:val="22"/>
+          <w:lang w:val="sv-SE"/>
         </w:rPr>
         <w:t>AA_Objekt --- Objektart/Datentyp</w:t>
       </w:r>
@@ -10683,12 +10162,14 @@
         <w:rPr>
           <w:rFonts w:ascii="Courier New" w:hAnsi="Courier New"/>
           <w:sz w:val="22"/>
+          <w:lang w:val="sv-SE"/>
         </w:rPr>
       </w:pPr>
       <w:r>
         <w:rPr>
           <w:rFonts w:ascii="Courier New" w:hAnsi="Courier New"/>
           <w:sz w:val="22"/>
+          <w:lang w:val="sv-SE"/>
         </w:rPr>
         <w:t>AA_Objekt/identifikator --- Attributart</w:t>
       </w:r>
@@ -10699,12 +10180,14 @@
         <w:rPr>
           <w:rFonts w:ascii="Courier New" w:hAnsi="Courier New"/>
           <w:sz w:val="22"/>
+          <w:lang w:val="sv-SE"/>
         </w:rPr>
       </w:pPr>
       <w:r>
         <w:rPr>
           <w:rFonts w:ascii="Courier New" w:hAnsi="Courier New"/>
           <w:sz w:val="22"/>
+          <w:lang w:val="sv-SE"/>
         </w:rPr>
         <w:t>AA_Objekt/lebenszeitintervall --- Attributart</w:t>
       </w:r>
@@ -10715,12 +10198,14 @@
         <w:rPr>
           <w:rFonts w:ascii="Courier New" w:hAnsi="Courier New"/>
           <w:sz w:val="22"/>
+          <w:lang w:val="sv-SE"/>
         </w:rPr>
       </w:pPr>
       <w:r>
         <w:rPr>
           <w:rFonts w:ascii="Courier New" w:hAnsi="Courier New"/>
           <w:sz w:val="22"/>
+          <w:lang w:val="sv-SE"/>
         </w:rPr>
         <w:t>AA_Objekt/modellart --- Attributart</w:t>
       </w:r>
@@ -10731,12 +10216,14 @@
         <w:rPr>
           <w:rFonts w:ascii="Courier New" w:hAnsi="Courier New"/>
           <w:sz w:val="22"/>
+          <w:lang w:val="sv-SE"/>
         </w:rPr>
       </w:pPr>
       <w:r>
         <w:rPr>
           <w:rFonts w:ascii="Courier New" w:hAnsi="Courier New"/>
           <w:sz w:val="22"/>
+          <w:lang w:val="sv-SE"/>
         </w:rPr>
         <w:t># AA_Objekt/anlass --- Attributart</w:t>
       </w:r>
@@ -10747,12 +10234,14 @@
         <w:rPr>
           <w:rFonts w:ascii="Courier New" w:hAnsi="Courier New"/>
           <w:sz w:val="22"/>
+          <w:lang w:val="sv-SE"/>
         </w:rPr>
       </w:pPr>
       <w:r>
         <w:rPr>
           <w:rFonts w:ascii="Courier New" w:hAnsi="Courier New"/>
           <w:sz w:val="22"/>
+          <w:lang w:val="sv-SE"/>
         </w:rPr>
         <w:t># AA_Objekt/zeigtAufExternes --- Attributart</w:t>
       </w:r>
@@ -10882,6 +10371,7 @@
           <w:rFonts w:ascii="Courier New" w:hAnsi="Courier New"/>
           <w:sz w:val="22"/>
         </w:rPr>
+        <w:lastRenderedPageBreak/>
         <w:t># AA_Fachdatenverbindung --- Objektart/Datentyp</w:t>
       </w:r>
     </w:p>
@@ -10955,12 +10445,14 @@
         <w:rPr>
           <w:rFonts w:ascii="Courier New" w:hAnsi="Courier New"/>
           <w:sz w:val="22"/>
+          <w:lang w:val="sv-SE"/>
         </w:rPr>
       </w:pPr>
       <w:r>
         <w:rPr>
           <w:rFonts w:ascii="Courier New" w:hAnsi="Courier New"/>
           <w:sz w:val="22"/>
+          <w:lang w:val="sv-SE"/>
         </w:rPr>
         <w:t># AA_Lebenszeitintervall/endet --- Attributart</w:t>
       </w:r>
@@ -10971,12 +10463,14 @@
         <w:rPr>
           <w:rFonts w:ascii="Courier New" w:hAnsi="Courier New"/>
           <w:sz w:val="22"/>
+          <w:lang w:val="sv-SE"/>
         </w:rPr>
       </w:pPr>
       <w:r>
         <w:rPr>
           <w:rFonts w:ascii="Courier New" w:hAnsi="Courier New"/>
           <w:sz w:val="22"/>
+          <w:lang w:val="sv-SE"/>
         </w:rPr>
         <w:t>AA_UUID --- Objektart/Datentyp</w:t>
       </w:r>
@@ -10987,12 +10481,14 @@
         <w:rPr>
           <w:rFonts w:ascii="Courier New" w:hAnsi="Courier New"/>
           <w:sz w:val="22"/>
+          <w:lang w:val="sv-SE"/>
         </w:rPr>
       </w:pPr>
       <w:r>
         <w:rPr>
           <w:rFonts w:ascii="Courier New" w:hAnsi="Courier New"/>
           <w:sz w:val="22"/>
+          <w:lang w:val="sv-SE"/>
         </w:rPr>
         <w:t>AA_UUID/UUID --- Attributart</w:t>
       </w:r>
@@ -11003,14 +10499,15 @@
         <w:rPr>
           <w:rFonts w:ascii="Courier New" w:hAnsi="Courier New"/>
           <w:sz w:val="22"/>
+          <w:lang w:val="sv-SE"/>
         </w:rPr>
       </w:pPr>
       <w:r>
         <w:rPr>
           <w:rFonts w:ascii="Courier New" w:hAnsi="Courier New"/>
           <w:sz w:val="22"/>
-        </w:rPr>
-        <w:lastRenderedPageBreak/>
+          <w:lang w:val="sv-SE"/>
+        </w:rPr>
         <w:t>AA_UUID/UUIDundZeit --- Attributart</w:t>
       </w:r>
     </w:p>
@@ -11020,12 +10517,14 @@
         <w:rPr>
           <w:rFonts w:ascii="Courier New" w:hAnsi="Courier New"/>
           <w:sz w:val="22"/>
+          <w:lang w:val="sv-SE"/>
         </w:rPr>
       </w:pPr>
       <w:r>
         <w:rPr>
           <w:rFonts w:ascii="Courier New" w:hAnsi="Courier New"/>
           <w:sz w:val="22"/>
+          <w:lang w:val="sv-SE"/>
         </w:rPr>
         <w:t># AA_Fachdatenobjekt --- Objektart/Datentyp</w:t>
       </w:r>
@@ -11036,12 +10535,14 @@
         <w:rPr>
           <w:rFonts w:ascii="Courier New" w:hAnsi="Courier New"/>
           <w:sz w:val="22"/>
+          <w:lang w:val="sv-SE"/>
         </w:rPr>
       </w:pPr>
       <w:r>
         <w:rPr>
           <w:rFonts w:ascii="Courier New" w:hAnsi="Courier New"/>
           <w:sz w:val="22"/>
+          <w:lang w:val="sv-SE"/>
         </w:rPr>
         <w:t># AA_Fachdatenobjekt/name --- Attributart</w:t>
       </w:r>
@@ -11052,12 +10553,14 @@
         <w:rPr>
           <w:rFonts w:ascii="Courier New" w:hAnsi="Courier New"/>
           <w:sz w:val="22"/>
+          <w:lang w:val="sv-SE"/>
         </w:rPr>
       </w:pPr>
       <w:r>
         <w:rPr>
           <w:rFonts w:ascii="Courier New" w:hAnsi="Courier New"/>
           <w:sz w:val="22"/>
+          <w:lang w:val="sv-SE"/>
         </w:rPr>
         <w:t># AA_Fachdatenobjekt/uri --- Attributart</w:t>
       </w:r>
@@ -11068,12 +10571,14 @@
         <w:rPr>
           <w:rFonts w:ascii="Courier New" w:hAnsi="Courier New"/>
           <w:sz w:val="22"/>
+          <w:lang w:val="sv-SE"/>
         </w:rPr>
       </w:pPr>
       <w:r>
         <w:rPr>
           <w:rFonts w:ascii="Courier New" w:hAnsi="Courier New"/>
           <w:sz w:val="22"/>
+          <w:lang w:val="sv-SE"/>
         </w:rPr>
         <w:t>AA_Modellart --- Objektart/Datentyp</w:t>
       </w:r>
@@ -11084,14 +10589,14 @@
         <w:rPr>
           <w:rFonts w:ascii="Courier New" w:hAnsi="Courier New"/>
           <w:sz w:val="22"/>
-          <w:lang w:val="en-US"/>
+          <w:lang w:val="sv-SE"/>
         </w:rPr>
       </w:pPr>
       <w:r>
         <w:rPr>
           <w:rFonts w:ascii="Courier New" w:hAnsi="Courier New"/>
           <w:sz w:val="22"/>
-          <w:lang w:val="en-US"/>
+          <w:lang w:val="sv-SE"/>
         </w:rPr>
         <w:t>AA_Modellart/advStandardModell --- Attributart</w:t>
       </w:r>
@@ -11102,14 +10607,14 @@
         <w:rPr>
           <w:rFonts w:ascii="Courier New" w:hAnsi="Courier New"/>
           <w:sz w:val="22"/>
-          <w:lang w:val="en-US"/>
+          <w:lang w:val="sv-SE"/>
         </w:rPr>
       </w:pPr>
       <w:r>
         <w:rPr>
           <w:rFonts w:ascii="Courier New" w:hAnsi="Courier New"/>
           <w:sz w:val="22"/>
-          <w:lang w:val="en-US"/>
+          <w:lang w:val="sv-SE"/>
         </w:rPr>
         <w:t>AA_Modellart/sonstigesModell --- Attributart</w:t>
       </w:r>
@@ -11186,56 +10691,56 @@
     <w:p/>
     <w:p>
       <w:pPr>
-        <w:pStyle w:val="berschrift3"/>
+        <w:pStyle w:val="Heading3"/>
         <w:rPr>
           <w:lang w:val="en-US"/>
         </w:rPr>
       </w:pPr>
-      <w:bookmarkStart w:id="28" w:name="_Toc280535002"/>
+      <w:bookmarkStart w:id="27" w:name="_Toc280535002"/>
       <w:r>
         <w:rPr>
           <w:lang w:val="en-US"/>
         </w:rPr>
         <w:t>Schema-Fehlermeldungen aus ShapeChange</w:t>
       </w:r>
+      <w:bookmarkEnd w:id="27"/>
+    </w:p>
+    <w:p>
+      <w:r>
+        <w:t>ShapeChange erzeugt bei der Analyse des Modells und b</w:t>
+      </w:r>
+      <w:r>
+        <w:t>ei der Übersetzung in die Targets Fehlermeldungen, wenn es Modellelemente findet, die nicht den jeweiligen Abbildungsregeln entsprechen. Die Meldungen sind Langtexte in englischer oder deutscher Sprache, welche die jeweilige Fehlersituation hinreichend beschreiben.</w:t>
+      </w:r>
+    </w:p>
+    <w:p>
+      <w:r>
+        <w:t xml:space="preserve">Meldungen gibt es in verschiedener Schwere: </w:t>
+      </w:r>
+      <w:r>
+        <w:rPr>
+          <w:i/>
+        </w:rPr>
+        <w:t>Info, Warning, Error, FatalError.</w:t>
+      </w:r>
+    </w:p>
+    <w:p>
+      <w:r>
+        <w:t>Die Meldungen werden in der Logdatei dokumentiert.</w:t>
+      </w:r>
+    </w:p>
+    <w:p>
+      <w:pPr>
+        <w:pStyle w:val="Heading1"/>
+      </w:pPr>
+      <w:bookmarkStart w:id="28" w:name="_Toc280535003"/>
+      <w:r>
+        <w:t>Installation</w:t>
+      </w:r>
       <w:bookmarkEnd w:id="28"/>
     </w:p>
     <w:p>
-      <w:r>
-        <w:t>ShapeChange erzeugt bei der Analyse des Modells und b</w:t>
-      </w:r>
-      <w:r>
-        <w:t>ei der Übersetzung in die Targets Fehlermeldungen, wenn es Modellelemente findet, die nicht den jeweiligen Abbildungsregeln entsprechen. Die Meldungen sind Langtexte in englischer oder deutscher Sprache, welche die jeweilige Fehlersituation hinreichend beschreiben.</w:t>
-      </w:r>
-    </w:p>
-    <w:p>
-      <w:r>
-        <w:t xml:space="preserve">Meldungen gibt es in verschiedener Schwere: </w:t>
-      </w:r>
-      <w:r>
-        <w:rPr>
-          <w:i/>
-        </w:rPr>
-        <w:t>Info, Warning, Error, FatalError.</w:t>
-      </w:r>
-    </w:p>
-    <w:p>
-      <w:r>
-        <w:t>Die Meldungen werden in der Logdatei dokumentiert.</w:t>
-      </w:r>
-    </w:p>
-    <w:p>
-      <w:pPr>
-        <w:pStyle w:val="berschrift1"/>
-      </w:pPr>
-      <w:bookmarkStart w:id="29" w:name="_Toc280535003"/>
-      <w:r>
-        <w:t>Installation</w:t>
-      </w:r>
-      <w:bookmarkEnd w:id="29"/>
-    </w:p>
-    <w:p>
-      <w:bookmarkStart w:id="30" w:name="prerequisites"/>
+      <w:bookmarkStart w:id="29" w:name="prerequisites"/>
       <w:r>
         <w:t>Die AAA-Tools setzen eine Reihe von vorinstallierten Komponenten voraus, die alle vorhanden sein müssen, um die Software geordnet installieren zu können:</w:t>
       </w:r>
@@ -11248,19 +10753,13 @@
         </w:numPr>
       </w:pPr>
       <w:r>
-        <w:t>Windows Betriebssystem, XP, Vista</w:t>
-      </w:r>
-      <w:r>
-        <w:t>,</w:t>
-      </w:r>
-      <w:r>
-        <w:t xml:space="preserve"> 7 </w:t>
+        <w:t xml:space="preserve">Windows Betriebssystem, 7 </w:t>
       </w:r>
       <w:r>
         <w:t xml:space="preserve">oder </w:t>
       </w:r>
       <w:r>
-        <w:t>8</w:t>
+        <w:t>10</w:t>
       </w:r>
     </w:p>
     <w:p>
@@ -11300,7 +10799,10 @@
         <w:t>Java Laufzeitsy</w:t>
       </w:r>
       <w:r>
-        <w:t>stem, Version 1.6 oder höher</w:t>
+        <w:t>stem, Version 1.8</w:t>
+      </w:r>
+      <w:r>
+        <w:t xml:space="preserve"> oder höher</w:t>
       </w:r>
       <w:r>
         <w:t>.</w:t>
@@ -11331,7 +10833,7 @@
       <w:hyperlink r:id="rId19" w:history="1">
         <w:r>
           <w:rPr>
-            <w:rStyle w:val="Link"/>
+            <w:rStyle w:val="Hyperlink"/>
             <w:color w:val="auto"/>
           </w:rPr>
           <w:t>AdV</w:t>
@@ -11346,7 +10848,7 @@
       <w:hyperlink r:id="rId20" w:anchor="AFIS-ALKIS-ATKIS" w:history="1">
         <w:r>
           <w:rPr>
-            <w:rStyle w:val="Link"/>
+            <w:rStyle w:val="Hyperlink"/>
           </w:rPr>
           <w:t>shapechange.net</w:t>
         </w:r>
@@ -11367,6 +10869,7 @@
         <w:spacing w:before="0"/>
       </w:pPr>
       <w:r>
+        <w:lastRenderedPageBreak/>
         <w:t xml:space="preserve">Für die Ausführung der Tools </w:t>
       </w:r>
       <w:r>
@@ -11397,7 +10900,7 @@
       <w:hyperlink r:id="rId21" w:history="1">
         <w:r>
           <w:rPr>
-            <w:rStyle w:val="Link"/>
+            <w:rStyle w:val="Hyperlink"/>
             <w:color w:val="auto"/>
           </w:rPr>
           <w:t>http://www.java.com/de/download/</w:t>
@@ -11412,7 +10915,16 @@
         <w:t>Die AAA-Tools werden in einem ZIP-Archiv bereitgestellt. Es enthält ShapeChange</w:t>
       </w:r>
       <w:r>
-        <w:t xml:space="preserve"> und die AAA-Tools-Erweiterungen sowie das aktuelle AAA-Modell</w:t>
+        <w:t xml:space="preserve"> und die AAA-Tools-Erweiterungen sowie </w:t>
+      </w:r>
+      <w:r>
+        <w:t>die</w:t>
+      </w:r>
+      <w:r>
+        <w:t xml:space="preserve"> aktuelle AAA-Modell</w:t>
+      </w:r>
+      <w:r>
+        <w:t>e</w:t>
       </w:r>
       <w:r>
         <w:t xml:space="preserve"> der </w:t>
@@ -11424,29 +10936,7 @@
         <w:t xml:space="preserve"> 6.0.1</w:t>
       </w:r>
       <w:r>
-        <w:t xml:space="preserve">. </w:t>
-      </w:r>
-      <w:r>
-        <w:t xml:space="preserve">Das Modell </w:t>
-      </w:r>
-      <w:r>
-        <w:lastRenderedPageBreak/>
-        <w:t>der GeoInfoDok 7.0.2</w:t>
-      </w:r>
-      <w:r>
-        <w:t xml:space="preserve"> </w:t>
-      </w:r>
-      <w:r>
-        <w:t>wird nach seiner Veröffentlichung au</w:t>
-      </w:r>
-      <w:r>
-        <w:t xml:space="preserve">f den Webseiten der AdV </w:t>
-      </w:r>
-      <w:r>
-        <w:t>ebenfalls ergänzt werden</w:t>
-      </w:r>
-      <w:r>
-        <w:t>.</w:t>
+        <w:t xml:space="preserve"> und GeoInfoDok 7.0.2.</w:t>
       </w:r>
     </w:p>
     <w:p>
@@ -11742,6 +11232,9 @@
       </w:r>
       <w:r>
         <w:br/>
+      </w:r>
+      <w:r>
+        <w:lastRenderedPageBreak/>
         <w:t>-d   – Aufruf des Dialogs</w:t>
       </w:r>
       <w:r>
@@ -11778,7 +11271,6 @@
         <w:rPr>
           <w:sz w:val="20"/>
         </w:rPr>
-        <w:lastRenderedPageBreak/>
         <w:t>-d -c "Ko</w:t>
       </w:r>
       <w:r>
@@ -11934,11 +11426,13 @@
         <w:ind w:left="1572" w:firstLine="132"/>
       </w:pPr>
       <w:r>
+        <w:lastRenderedPageBreak/>
         <w:br/>
       </w:r>
       <w:r>
         <w:rPr>
           <w:noProof/>
+          <w:lang w:val="en-GB" w:eastAsia="en-GB"/>
         </w:rPr>
         <w:drawing>
           <wp:inline distT="0" distB="0" distL="0" distR="0" wp14:anchorId="10596A1E" wp14:editId="683D642C">
@@ -11997,133 +11491,134 @@
         </w:numPr>
         <w:jc w:val="left"/>
       </w:pPr>
-      <w:bookmarkStart w:id="31" w:name="_Toc246139157"/>
-      <w:bookmarkStart w:id="32" w:name="_Toc246243749"/>
-      <w:bookmarkStart w:id="33" w:name="_Toc246243999"/>
+      <w:bookmarkStart w:id="30" w:name="_Toc246139157"/>
+      <w:bookmarkStart w:id="31" w:name="_Toc246243749"/>
+      <w:bookmarkStart w:id="32" w:name="_Toc246243999"/>
+      <w:bookmarkEnd w:id="30"/>
       <w:bookmarkEnd w:id="31"/>
       <w:bookmarkEnd w:id="32"/>
+      <w:r>
+        <w:t>Tipp: Es ist sinnvoll, die AAA-Tools zuerst über die Batchdateien zu verwenden</w:t>
+      </w:r>
+      <w:r>
+        <w:t>,</w:t>
+      </w:r>
+      <w:r>
+        <w:t xml:space="preserve"> die Konfiguationsdateien ggf. für eigene Belange zu modifizieren bzw. eigene Dateien anzu</w:t>
+      </w:r>
+      <w:r>
+        <w:t>legen und dann erst die entsprechenden EA-Tools einzurichten.</w:t>
+      </w:r>
+    </w:p>
+    <w:p>
+      <w:pPr>
+        <w:pStyle w:val="Heading1"/>
+      </w:pPr>
+      <w:bookmarkStart w:id="33" w:name="_Toc280535004"/>
+      <w:r>
+        <w:t>Ausführung</w:t>
+      </w:r>
       <w:bookmarkEnd w:id="33"/>
-      <w:r>
+    </w:p>
+    <w:p>
+      <w:bookmarkStart w:id="34" w:name="interference"/>
+      <w:r>
+        <w:t xml:space="preserve">Die Ausführung der AAA-Tools erfolgt über Kommandozeileneingaben, Aufruf der Batchdateien aus der Kommandozeile, oder durch den Aufruf des ensprechenden Menüpunktes in EA im Menü "Tools". </w:t>
+      </w:r>
+      <w:r>
+        <w:t>Von den</w:t>
+      </w:r>
+      <w:r>
+        <w:t xml:space="preserve"> in den Konfigurationsdateien eingetragenen </w:t>
+      </w:r>
+      <w:r>
+        <w:t>Parametern</w:t>
+      </w:r>
+      <w:r>
+        <w:t xml:space="preserve"> können </w:t>
+      </w:r>
+      <w:r>
+        <w:t>die mei</w:t>
+      </w:r>
+      <w:r>
+        <w:t>s</w:t>
+      </w:r>
+      <w:r>
+        <w:t xml:space="preserve">ten Parameter </w:t>
+      </w:r>
+      <w:r>
+        <w:t>i</w:t>
+      </w:r>
+      <w:r>
+        <w:t xml:space="preserve">m </w:t>
+      </w:r>
+      <w:r>
+        <w:t>Dialog zum Zeitpunkt der Ausführung verändert werden</w:t>
+      </w:r>
+      <w:r>
+        <w:t>.</w:t>
+      </w:r>
+    </w:p>
+    <w:p>
+      <w:r>
+        <w:t xml:space="preserve">Grundsätzlich erzeugt das AAA-Katalogtool immer </w:t>
+      </w:r>
+      <w:r>
+        <w:t>K</w:t>
+      </w:r>
+      <w:r>
+        <w:t>atalog</w:t>
+      </w:r>
+      <w:r>
+        <w:t>e</w:t>
+      </w:r>
+      <w:r>
+        <w:t xml:space="preserve">, ggf. eingeschränkt auf den Inhalt eines Profils. </w:t>
+      </w:r>
+      <w:r>
+        <w:t xml:space="preserve">Die </w:t>
+      </w:r>
+      <w:r>
+        <w:t xml:space="preserve">Profile </w:t>
+      </w:r>
+      <w:r>
+        <w:t xml:space="preserve">und Profilkennungen </w:t>
+      </w:r>
+      <w:r>
+        <w:t>können mit dem AAA-Profiltool erzeugt und verwaltet werden</w:t>
+      </w:r>
+      <w:r>
+        <w:t>.</w:t>
+      </w:r>
+    </w:p>
+    <w:p>
+      <w:pPr>
+        <w:pStyle w:val="Heading2"/>
+      </w:pPr>
+      <w:bookmarkStart w:id="35" w:name="_Toc280535005"/>
+      <w:r>
+        <w:t>AAA-Katalogtool</w:t>
+      </w:r>
+      <w:bookmarkEnd w:id="35"/>
+    </w:p>
+    <w:p>
+      <w:r>
+        <w:t xml:space="preserve">Bei der Ausführung muss zuerst bestätigt werden, dass die Lizenzbedingungen </w:t>
+      </w:r>
+      <w:r>
+        <w:t xml:space="preserve">(im Pfad "Dokumentation") </w:t>
+      </w:r>
+      <w:r>
+        <w:t>akzeptiert werden. Ansonsten wird die Ausführung abgebrochen.</w:t>
+      </w:r>
+    </w:p>
+    <w:p>
+      <w:r>
+        <w:rPr>
+          <w:noProof/>
+          <w:lang w:val="en-GB" w:eastAsia="en-GB"/>
+        </w:rPr>
         <w:lastRenderedPageBreak/>
-        <w:t>Tipp: Es ist sinnvoll, die AAA-Tools zuerst über die Batchdateien zu verwenden</w:t>
-      </w:r>
-      <w:r>
-        <w:t>,</w:t>
-      </w:r>
-      <w:r>
-        <w:t xml:space="preserve"> die Konfiguationsdateien ggf. für eigene Belange zu modifizieren bzw. eigene Dateien anzu</w:t>
-      </w:r>
-      <w:r>
-        <w:t>legen und dann erst die entsprechenden EA-Tools einzurichten.</w:t>
-      </w:r>
-    </w:p>
-    <w:p>
-      <w:pPr>
-        <w:pStyle w:val="berschrift1"/>
-      </w:pPr>
-      <w:bookmarkStart w:id="34" w:name="_Toc280535004"/>
-      <w:r>
-        <w:t>Ausführung</w:t>
-      </w:r>
-      <w:bookmarkEnd w:id="34"/>
-    </w:p>
-    <w:p>
-      <w:bookmarkStart w:id="35" w:name="interference"/>
-      <w:r>
-        <w:t xml:space="preserve">Die Ausführung der AAA-Tools erfolgt über Kommandozeileneingaben, Aufruf der Batchdateien aus der Kommandozeile, oder durch den Aufruf des ensprechenden Menüpunktes in EA im Menü "Tools". </w:t>
-      </w:r>
-      <w:r>
-        <w:t>Von den</w:t>
-      </w:r>
-      <w:r>
-        <w:t xml:space="preserve"> in den Konfigurationsdateien eingetragenen </w:t>
-      </w:r>
-      <w:r>
-        <w:t>Parametern</w:t>
-      </w:r>
-      <w:r>
-        <w:t xml:space="preserve"> können </w:t>
-      </w:r>
-      <w:r>
-        <w:t>die mei</w:t>
-      </w:r>
-      <w:r>
-        <w:t>s</w:t>
-      </w:r>
-      <w:r>
-        <w:t xml:space="preserve">ten Parameter </w:t>
-      </w:r>
-      <w:r>
-        <w:t>i</w:t>
-      </w:r>
-      <w:r>
-        <w:t xml:space="preserve">m </w:t>
-      </w:r>
-      <w:r>
-        <w:t>Dialog zum Zeitpunkt der Ausführung verändert werden</w:t>
-      </w:r>
-      <w:r>
-        <w:t>.</w:t>
-      </w:r>
-    </w:p>
-    <w:p>
-      <w:r>
-        <w:t xml:space="preserve">Grundsätzlich erzeugt das AAA-Katalogtool immer </w:t>
-      </w:r>
-      <w:r>
-        <w:t>K</w:t>
-      </w:r>
-      <w:r>
-        <w:t>atalog</w:t>
-      </w:r>
-      <w:r>
-        <w:t>e</w:t>
-      </w:r>
-      <w:r>
-        <w:t xml:space="preserve">, ggf. eingeschränkt auf den Inhalt eines Profils. </w:t>
-      </w:r>
-      <w:r>
-        <w:t xml:space="preserve">Die </w:t>
-      </w:r>
-      <w:r>
-        <w:t xml:space="preserve">Profile </w:t>
-      </w:r>
-      <w:r>
-        <w:t xml:space="preserve">und Profilkennungen </w:t>
-      </w:r>
-      <w:r>
-        <w:t>können mit dem AAA-Profiltool erzeugt und verwaltet werden</w:t>
-      </w:r>
-      <w:r>
-        <w:t>.</w:t>
-      </w:r>
-    </w:p>
-    <w:p>
-      <w:pPr>
-        <w:pStyle w:val="berschrift2"/>
-      </w:pPr>
-      <w:bookmarkStart w:id="36" w:name="_Toc280535005"/>
-      <w:r>
-        <w:t>AAA-Katalogtool</w:t>
-      </w:r>
-      <w:bookmarkEnd w:id="36"/>
-    </w:p>
-    <w:p>
-      <w:r>
-        <w:t xml:space="preserve">Bei der Ausführung muss zuerst bestätigt werden, dass die Lizenzbedingungen </w:t>
-      </w:r>
-      <w:r>
-        <w:t xml:space="preserve">(im Pfad "Dokumentation") </w:t>
-      </w:r>
-      <w:r>
-        <w:t>akzeptiert werden. Ansonsten wird die Ausführung abgebrochen.</w:t>
-      </w:r>
-    </w:p>
-    <w:p>
-      <w:r>
-        <w:rPr>
-          <w:noProof/>
-        </w:rPr>
         <w:drawing>
           <wp:inline distT="0" distB="0" distL="0" distR="0" wp14:anchorId="056C16D2" wp14:editId="32517225">
             <wp:extent cx="5940425" cy="1002665"/>
@@ -12185,12 +11680,12 @@
       <w:r>
         <w:rPr>
           <w:noProof/>
-        </w:rPr>
-        <w:lastRenderedPageBreak/>
+          <w:lang w:val="en-GB" w:eastAsia="en-GB"/>
+        </w:rPr>
         <w:drawing>
-          <wp:inline distT="0" distB="0" distL="0" distR="0" wp14:anchorId="1689404D" wp14:editId="2A748817">
-            <wp:extent cx="4711700" cy="5994400"/>
-            <wp:effectExtent l="0" t="0" r="12700" b="0"/>
+          <wp:inline distT="0" distB="0" distL="0" distR="0" wp14:anchorId="1689404D" wp14:editId="5810361F">
+            <wp:extent cx="4264845" cy="5994400"/>
+            <wp:effectExtent l="0" t="0" r="2540" b="0"/>
             <wp:docPr id="6" name="Picture 6"/>
             <wp:cNvGraphicFramePr>
               <a:graphicFrameLocks xmlns:a="http://schemas.openxmlformats.org/drawingml/2006/main" noChangeAspect="1"/>
@@ -12203,7 +11698,13 @@
                     <pic:cNvPicPr/>
                   </pic:nvPicPr>
                   <pic:blipFill>
-                    <a:blip r:embed="rId24"/>
+                    <a:blip r:embed="rId24">
+                      <a:extLst>
+                        <a:ext uri="{28A0092B-C50C-407E-A947-70E740481C1C}">
+                          <a14:useLocalDpi xmlns:a14="http://schemas.microsoft.com/office/drawing/2010/main" val="0"/>
+                        </a:ext>
+                      </a:extLst>
+                    </a:blip>
                     <a:stretch>
                       <a:fillRect/>
                     </a:stretch>
@@ -12211,7 +11712,7 @@
                   <pic:spPr>
                     <a:xfrm>
                       <a:off x="0" y="0"/>
-                      <a:ext cx="4711700" cy="5994400"/>
+                      <a:ext cx="4264845" cy="5994400"/>
                     </a:xfrm>
                     <a:prstGeom prst="rect">
                       <a:avLst/>
@@ -12232,18 +11733,39 @@
         <w:t xml:space="preserve">die </w:t>
       </w:r>
       <w:r>
-        <w:t>Einstellungen für die Erzeugung eines Objektartenkatalogs mit allen Elementen des AAA-Modells, die die Modellart "Basis-DLM" haben, ohne Ausgabe der Eigenschaften von Superklassen.</w:t>
+        <w:t xml:space="preserve">Einstellungen für die Erzeugung eines Objektartenkatalogs mit allen Elementen des AAA-Modells, die die Modellart </w:t>
+      </w:r>
+      <w:r>
+        <w:t>"</w:t>
+      </w:r>
+      <w:r>
+        <w:t>DLKM</w:t>
+      </w:r>
+      <w:r>
+        <w:t>"</w:t>
+      </w:r>
+      <w:r>
+        <w:t xml:space="preserve"> oder </w:t>
+      </w:r>
+      <w:r>
+        <w:t>"Basis-DLM" haben, ohne Ausgabe der Eigenschaften von Superklassen</w:t>
+      </w:r>
+      <w:r>
+        <w:t>, aber mit stillgelegten Elementen</w:t>
+      </w:r>
+      <w:bookmarkStart w:id="36" w:name="_GoBack"/>
+      <w:bookmarkEnd w:id="36"/>
+      <w:r>
+        <w:t>.</w:t>
       </w:r>
     </w:p>
     <w:p>
       <w:r>
         <w:t xml:space="preserve">Die Steuerungsmöglichkeiten sind weitgehend selbsterklärend, sind aber im Kapitel 1.4.2 "ShapeChange Konfiguration" und folgende zusätzlich erläutert. Im </w:t>
       </w:r>
-      <w:proofErr w:type="gramStart"/>
-      <w:r>
-        <w:t>weiteren</w:t>
-      </w:r>
-      <w:proofErr w:type="gramEnd"/>
+      <w:r>
+        <w:t>Weiteren</w:t>
+      </w:r>
       <w:r>
         <w:t xml:space="preserve"> wird hauptsächlich auf die Möglichkeiten eingegangen, die i. d. R. überwiegend verwendet</w:t>
       </w:r>
@@ -12256,6 +11778,7 @@
     </w:p>
     <w:p>
       <w:r>
+        <w:lastRenderedPageBreak/>
         <w:t>Es muss immer min</w:t>
       </w:r>
       <w:r>
@@ -12281,7 +11804,6 @@
     </w:p>
     <w:p>
       <w:r>
-        <w:lastRenderedPageBreak/>
         <w:t xml:space="preserve">Die Konfiguration "Eingeschränkt auf </w:t>
       </w:r>
       <w:r>
@@ -12297,15 +11819,7 @@
         <w:t>:" beschränkt den Inhalt des Objektartenkatalogs auf die Elemente des AAA-Modells, die die anzugebene Profilkennung im AAA-Modell im Tagged Value</w:t>
       </w:r>
       <w:r>
-        <w:t>: "</w:t>
-      </w:r>
-      <w:proofErr w:type="gramStart"/>
-      <w:r>
-        <w:t>AAA:Profile</w:t>
-      </w:r>
-      <w:proofErr w:type="gramEnd"/>
-      <w:r>
-        <w:t xml:space="preserve">" enthalten. </w:t>
+        <w:t xml:space="preserve">: "AAA:Profile" enthalten. </w:t>
       </w:r>
       <w:r>
         <w:t>Eine</w:t>
@@ -12430,6 +11944,7 @@
       <w:r>
         <w:rPr>
           <w:noProof/>
+          <w:lang w:val="en-GB" w:eastAsia="en-GB"/>
         </w:rPr>
         <w:lastRenderedPageBreak/>
         <w:drawing>
@@ -12493,7 +12008,7 @@
     </w:p>
     <w:p>
       <w:pPr>
-        <w:pStyle w:val="berschrift2"/>
+        <w:pStyle w:val="Heading2"/>
       </w:pPr>
       <w:bookmarkStart w:id="37" w:name="_Toc280535006"/>
       <w:r>
@@ -12516,6 +12031,7 @@
       <w:r>
         <w:rPr>
           <w:noProof/>
+          <w:lang w:val="en-GB" w:eastAsia="en-GB"/>
         </w:rPr>
         <w:lastRenderedPageBreak/>
         <w:drawing>
@@ -12567,6 +12083,7 @@
       <w:r>
         <w:rPr>
           <w:noProof/>
+          <w:lang w:val="en-GB" w:eastAsia="en-GB"/>
         </w:rPr>
         <w:drawing>
           <wp:inline distT="0" distB="0" distL="0" distR="0" wp14:anchorId="19C48E40" wp14:editId="2491E1ED">
@@ -12654,15 +12171,7 @@
         <w:t xml:space="preserve">in das AAA-Modell </w:t>
       </w:r>
       <w:r>
-        <w:t>im Tagged Value: "</w:t>
-      </w:r>
-      <w:proofErr w:type="gramStart"/>
-      <w:r>
-        <w:t>AAA:Profile</w:t>
-      </w:r>
-      <w:proofErr w:type="gramEnd"/>
-      <w:r>
-        <w:t xml:space="preserve">" </w:t>
+        <w:t xml:space="preserve">im Tagged Value: "AAA:Profile" </w:t>
       </w:r>
       <w:r>
         <w:t>eingetra</w:t>
@@ -12808,6 +12317,7 @@
       <w:r>
         <w:rPr>
           <w:noProof/>
+          <w:lang w:val="en-GB" w:eastAsia="en-GB"/>
         </w:rPr>
         <w:drawing>
           <wp:inline distT="0" distB="0" distL="0" distR="0" wp14:anchorId="01071410" wp14:editId="07994DA2">
@@ -12879,15 +12389,7 @@
         <w:ind w:left="284" w:hanging="284"/>
       </w:pPr>
       <w:r>
-        <w:t xml:space="preserve">Es werden typischerweise eine Reihe von Fehlern angezeigt, dass bestimmte Elemente nicht dem Profil zugeordnet werden können, </w:t>
-      </w:r>
-      <w:proofErr w:type="gramStart"/>
-      <w:r>
-        <w:t>das</w:t>
-      </w:r>
-      <w:proofErr w:type="gramEnd"/>
-      <w:r>
-        <w:t xml:space="preserve"> sie nicht Teil des Anwendungsschemas sind. Diese Meldungen sind korrekt, diese Aufnahme dieser Einträge in Profildateien im Rational-Rose-Tool war überflüssig. Es gibt zwei typische Situationen:</w:t>
+        <w:t>Es werden typischerweise eine Reihe von Fehlern angezeigt, dass bestimmte Elemente nicht dem Profil zugeordnet werden können, das sie nicht Teil des Anwendungsschemas sind. Diese Meldungen sind korrekt, diese Aufnahme dieser Einträge in Profildateien im Rational-Rose-Tool war überflüssig. Es gibt zwei typische Situationen:</w:t>
       </w:r>
     </w:p>
     <w:p>
@@ -12969,15 +12471,7 @@
         <w:t xml:space="preserve">Das Profiltool kann darüber hinaus auch zur Pflege weiterer, länderspezifischer Modellarten genutzt werden. Hierzu ist der Parameter "Profil" leer zu lassen und vom Profiltool wird nicht das </w:t>
       </w:r>
       <w:r>
-        <w:t>Tagged Value "</w:t>
-      </w:r>
-      <w:proofErr w:type="gramStart"/>
-      <w:r>
-        <w:t>AAA:Profil</w:t>
-      </w:r>
-      <w:proofErr w:type="gramEnd"/>
-      <w:r>
-        <w:t>" exportiert/gesetzt, sondern "AAA:Modellart".</w:t>
+        <w:t>Tagged Value "AAA:Profil" exportiert/gesetzt, sondern "AAA:Modellart".</w:t>
       </w:r>
       <w:r>
         <w:t xml:space="preserve"> Entsprechend ändern sich dabei auch die Texte im Dialog.</w:t>
@@ -13011,6 +12505,7 @@
       <w:r>
         <w:rPr>
           <w:noProof/>
+          <w:lang w:val="en-GB" w:eastAsia="en-GB"/>
         </w:rPr>
         <w:lastRenderedPageBreak/>
         <w:drawing>
@@ -13058,7 +12553,7 @@
     </w:p>
     <w:p>
       <w:pPr>
-        <w:pStyle w:val="berschrift2"/>
+        <w:pStyle w:val="Heading2"/>
       </w:pPr>
       <w:bookmarkStart w:id="38" w:name="_Toc280535007"/>
       <w:r>
@@ -13096,14 +12591,14 @@
     </w:p>
     <w:p>
       <w:pPr>
-        <w:pStyle w:val="berschrift2"/>
+        <w:pStyle w:val="Heading2"/>
       </w:pPr>
       <w:bookmarkStart w:id="39" w:name="_Ref130586401"/>
       <w:bookmarkStart w:id="40" w:name="_Toc280535008"/>
       <w:r>
         <w:t>Störmerkmale</w:t>
       </w:r>
-      <w:bookmarkEnd w:id="35"/>
+      <w:bookmarkEnd w:id="34"/>
       <w:bookmarkEnd w:id="39"/>
       <w:bookmarkEnd w:id="40"/>
     </w:p>
@@ -13157,7 +12652,7 @@
       <w:r>
         <w:t>) enthält, die im allgemeinen Modell irrelevant sind und auch z.B. bei der Ableitung von GML nicht gebraucht werden.</w:t>
       </w:r>
-      <w:bookmarkEnd w:id="30"/>
+      <w:bookmarkEnd w:id="29"/>
     </w:p>
     <w:sectPr>
       <w:footerReference w:type="default" r:id="rId30"/>
@@ -13199,47 +12694,47 @@
 <w:ftr xmlns:wpc="http://schemas.microsoft.com/office/word/2010/wordprocessingCanvas" xmlns:mo="http://schemas.microsoft.com/office/mac/office/2008/main" xmlns:mc="http://schemas.openxmlformats.org/markup-compatibility/2006" xmlns:mv="urn:schemas-microsoft-com:mac:vml" xmlns:o="urn:schemas-microsoft-com:office:office" xmlns:r="http://schemas.openxmlformats.org/officeDocument/2006/relationships" xmlns:m="http://schemas.openxmlformats.org/officeDocument/2006/math" xmlns:v="urn:schemas-microsoft-com:vml" xmlns:wp14="http://schemas.microsoft.com/office/word/2010/wordprocessingDrawing" xmlns:wp="http://schemas.openxmlformats.org/drawingml/2006/wordprocessingDrawing" xmlns:w10="urn:schemas-microsoft-com:office:word" xmlns:w="http://schemas.openxmlformats.org/wordprocessingml/2006/main" xmlns:w14="http://schemas.microsoft.com/office/word/2010/wordml" xmlns:w15="http://schemas.microsoft.com/office/word/2012/wordml" xmlns:wpg="http://schemas.microsoft.com/office/word/2010/wordprocessingGroup" xmlns:wpi="http://schemas.microsoft.com/office/word/2010/wordprocessingInk" xmlns:wne="http://schemas.microsoft.com/office/word/2006/wordml" xmlns:wps="http://schemas.microsoft.com/office/word/2010/wordprocessingShape" mc:Ignorable="w14 w15 wp14">
   <w:p>
     <w:pPr>
-      <w:pStyle w:val="Fuzeile"/>
+      <w:pStyle w:val="Footer"/>
       <w:framePr w:wrap="around" w:vAnchor="text" w:hAnchor="margin" w:xAlign="right" w:y="1"/>
       <w:rPr>
-        <w:rStyle w:val="Seitenzahl"/>
+        <w:rStyle w:val="PageNumber"/>
       </w:rPr>
     </w:pPr>
     <w:r>
       <w:rPr>
-        <w:rStyle w:val="Seitenzahl"/>
+        <w:rStyle w:val="PageNumber"/>
       </w:rPr>
       <w:fldChar w:fldCharType="begin"/>
     </w:r>
     <w:r>
       <w:rPr>
-        <w:rStyle w:val="Seitenzahl"/>
+        <w:rStyle w:val="PageNumber"/>
       </w:rPr>
       <w:instrText xml:space="preserve">PAGE  </w:instrText>
     </w:r>
     <w:r>
       <w:rPr>
-        <w:rStyle w:val="Seitenzahl"/>
+        <w:rStyle w:val="PageNumber"/>
       </w:rPr>
       <w:fldChar w:fldCharType="separate"/>
     </w:r>
     <w:r>
       <w:rPr>
-        <w:rStyle w:val="Seitenzahl"/>
+        <w:rStyle w:val="PageNumber"/>
         <w:noProof/>
       </w:rPr>
       <w:t>xxii</w:t>
     </w:r>
     <w:r>
       <w:rPr>
-        <w:rStyle w:val="Seitenzahl"/>
+        <w:rStyle w:val="PageNumber"/>
       </w:rPr>
       <w:fldChar w:fldCharType="end"/>
     </w:r>
   </w:p>
   <w:p>
     <w:pPr>
-      <w:pStyle w:val="Fuzeile"/>
+      <w:pStyle w:val="Footer"/>
       <w:ind w:right="360"/>
     </w:pPr>
     <w:r>
@@ -13255,7 +12750,7 @@
       <w:rPr>
         <w:noProof/>
       </w:rPr>
-      <w:t>26. Mai 2016</w:t>
+      <w:t>12. August 2016</w:t>
     </w:r>
     <w:r>
       <w:fldChar w:fldCharType="end"/>
@@ -13272,7 +12767,7 @@
 <w:ftr xmlns:wpc="http://schemas.microsoft.com/office/word/2010/wordprocessingCanvas" xmlns:mo="http://schemas.microsoft.com/office/mac/office/2008/main" xmlns:mc="http://schemas.openxmlformats.org/markup-compatibility/2006" xmlns:mv="urn:schemas-microsoft-com:mac:vml" xmlns:o="urn:schemas-microsoft-com:office:office" xmlns:r="http://schemas.openxmlformats.org/officeDocument/2006/relationships" xmlns:m="http://schemas.openxmlformats.org/officeDocument/2006/math" xmlns:v="urn:schemas-microsoft-com:vml" xmlns:wp14="http://schemas.microsoft.com/office/word/2010/wordprocessingDrawing" xmlns:wp="http://schemas.openxmlformats.org/drawingml/2006/wordprocessingDrawing" xmlns:w10="urn:schemas-microsoft-com:office:word" xmlns:w="http://schemas.openxmlformats.org/wordprocessingml/2006/main" xmlns:w14="http://schemas.microsoft.com/office/word/2010/wordml" xmlns:w15="http://schemas.microsoft.com/office/word/2012/wordml" xmlns:wpg="http://schemas.microsoft.com/office/word/2010/wordprocessingGroup" xmlns:wpi="http://schemas.microsoft.com/office/word/2010/wordprocessingInk" xmlns:wne="http://schemas.microsoft.com/office/word/2006/wordml" xmlns:wps="http://schemas.microsoft.com/office/word/2010/wordprocessingShape" mc:Ignorable="w14 w15 wp14">
   <w:p>
     <w:pPr>
-      <w:pStyle w:val="Fuzeile"/>
+      <w:pStyle w:val="Footer"/>
       <w:pBdr>
         <w:top w:val="none" w:sz="0" w:space="0" w:color="auto"/>
         <w:between w:val="none" w:sz="0" w:space="0" w:color="auto"/>
@@ -13286,7 +12781,7 @@
 <w:ftr xmlns:wpc="http://schemas.microsoft.com/office/word/2010/wordprocessingCanvas" xmlns:mo="http://schemas.microsoft.com/office/mac/office/2008/main" xmlns:mc="http://schemas.openxmlformats.org/markup-compatibility/2006" xmlns:mv="urn:schemas-microsoft-com:mac:vml" xmlns:o="urn:schemas-microsoft-com:office:office" xmlns:r="http://schemas.openxmlformats.org/officeDocument/2006/relationships" xmlns:m="http://schemas.openxmlformats.org/officeDocument/2006/math" xmlns:v="urn:schemas-microsoft-com:vml" xmlns:wp14="http://schemas.microsoft.com/office/word/2010/wordprocessingDrawing" xmlns:wp="http://schemas.openxmlformats.org/drawingml/2006/wordprocessingDrawing" xmlns:w10="urn:schemas-microsoft-com:office:word" xmlns:w="http://schemas.openxmlformats.org/wordprocessingml/2006/main" xmlns:w14="http://schemas.microsoft.com/office/word/2010/wordml" xmlns:w15="http://schemas.microsoft.com/office/word/2012/wordml" xmlns:wpg="http://schemas.microsoft.com/office/word/2010/wordprocessingGroup" xmlns:wpi="http://schemas.microsoft.com/office/word/2010/wordprocessingInk" xmlns:wne="http://schemas.microsoft.com/office/word/2006/wordml" xmlns:wps="http://schemas.microsoft.com/office/word/2010/wordprocessingShape" mc:Ignorable="w14 w15 wp14">
   <w:p>
     <w:pPr>
-      <w:pStyle w:val="Fuzeile"/>
+      <w:pStyle w:val="Footer"/>
     </w:pPr>
     <w:fldSimple w:instr=" TITLE  \* MERGEFORMAT ">
       <w:r>
@@ -13376,7 +12871,7 @@
       <w:rPr>
         <w:noProof/>
       </w:rPr>
-      <w:t>26. Mai 2016</w:t>
+      <w:t>12. August 2016</w:t>
     </w:r>
     <w:r>
       <w:fldChar w:fldCharType="end"/>
@@ -13432,7 +12927,7 @@
 <w:ftr xmlns:wpc="http://schemas.microsoft.com/office/word/2010/wordprocessingCanvas" xmlns:mo="http://schemas.microsoft.com/office/mac/office/2008/main" xmlns:mc="http://schemas.openxmlformats.org/markup-compatibility/2006" xmlns:mv="urn:schemas-microsoft-com:mac:vml" xmlns:o="urn:schemas-microsoft-com:office:office" xmlns:r="http://schemas.openxmlformats.org/officeDocument/2006/relationships" xmlns:m="http://schemas.openxmlformats.org/officeDocument/2006/math" xmlns:v="urn:schemas-microsoft-com:vml" xmlns:wp14="http://schemas.microsoft.com/office/word/2010/wordprocessingDrawing" xmlns:wp="http://schemas.openxmlformats.org/drawingml/2006/wordprocessingDrawing" xmlns:w10="urn:schemas-microsoft-com:office:word" xmlns:w="http://schemas.openxmlformats.org/wordprocessingml/2006/main" xmlns:w14="http://schemas.microsoft.com/office/word/2010/wordml" xmlns:w15="http://schemas.microsoft.com/office/word/2012/wordml" xmlns:wpg="http://schemas.microsoft.com/office/word/2010/wordprocessingGroup" xmlns:wpi="http://schemas.microsoft.com/office/word/2010/wordprocessingInk" xmlns:wne="http://schemas.microsoft.com/office/word/2006/wordml" xmlns:wps="http://schemas.microsoft.com/office/word/2010/wordprocessingShape" mc:Ignorable="w14 w15 wp14">
   <w:p>
     <w:pPr>
-      <w:pStyle w:val="Fuzeile"/>
+      <w:pStyle w:val="Footer"/>
       <w:pBdr>
         <w:top w:val="none" w:sz="0" w:space="0" w:color="auto"/>
         <w:between w:val="none" w:sz="0" w:space="0" w:color="auto"/>
@@ -13446,7 +12941,7 @@
 <w:ftr xmlns:wpc="http://schemas.microsoft.com/office/word/2010/wordprocessingCanvas" xmlns:mo="http://schemas.microsoft.com/office/mac/office/2008/main" xmlns:mc="http://schemas.openxmlformats.org/markup-compatibility/2006" xmlns:mv="urn:schemas-microsoft-com:mac:vml" xmlns:o="urn:schemas-microsoft-com:office:office" xmlns:r="http://schemas.openxmlformats.org/officeDocument/2006/relationships" xmlns:m="http://schemas.openxmlformats.org/officeDocument/2006/math" xmlns:v="urn:schemas-microsoft-com:vml" xmlns:wp14="http://schemas.microsoft.com/office/word/2010/wordprocessingDrawing" xmlns:wp="http://schemas.openxmlformats.org/drawingml/2006/wordprocessingDrawing" xmlns:w10="urn:schemas-microsoft-com:office:word" xmlns:w="http://schemas.openxmlformats.org/wordprocessingml/2006/main" xmlns:w14="http://schemas.microsoft.com/office/word/2010/wordml" xmlns:w15="http://schemas.microsoft.com/office/word/2012/wordml" xmlns:wpg="http://schemas.microsoft.com/office/word/2010/wordprocessingGroup" xmlns:wpi="http://schemas.microsoft.com/office/word/2010/wordprocessingInk" xmlns:wne="http://schemas.microsoft.com/office/word/2006/wordml" xmlns:wps="http://schemas.microsoft.com/office/word/2010/wordprocessingShape" mc:Ignorable="w14 w15 wp14">
   <w:p>
     <w:pPr>
-      <w:pStyle w:val="Fuzeile"/>
+      <w:pStyle w:val="Footer"/>
     </w:pPr>
     <w:bookmarkStart w:id="41" w:name="Inhaltsverzeichnis"/>
     <w:bookmarkEnd w:id="41"/>
@@ -13467,7 +12962,7 @@
       <w:rPr>
         <w:noProof/>
       </w:rPr>
-      <w:t>5</w:t>
+      <w:t>23</w:t>
     </w:r>
     <w:r>
       <w:fldChar w:fldCharType="end"/>
@@ -13509,7 +13004,7 @@
 <w:hdr xmlns:wpc="http://schemas.microsoft.com/office/word/2010/wordprocessingCanvas" xmlns:mo="http://schemas.microsoft.com/office/mac/office/2008/main" xmlns:mc="http://schemas.openxmlformats.org/markup-compatibility/2006" xmlns:mv="urn:schemas-microsoft-com:mac:vml" xmlns:o="urn:schemas-microsoft-com:office:office" xmlns:r="http://schemas.openxmlformats.org/officeDocument/2006/relationships" xmlns:m="http://schemas.openxmlformats.org/officeDocument/2006/math" xmlns:v="urn:schemas-microsoft-com:vml" xmlns:wp14="http://schemas.microsoft.com/office/word/2010/wordprocessingDrawing" xmlns:wp="http://schemas.openxmlformats.org/drawingml/2006/wordprocessingDrawing" xmlns:w10="urn:schemas-microsoft-com:office:word" xmlns:w="http://schemas.openxmlformats.org/wordprocessingml/2006/main" xmlns:w14="http://schemas.microsoft.com/office/word/2010/wordml" xmlns:w15="http://schemas.microsoft.com/office/word/2012/wordml" xmlns:wpg="http://schemas.microsoft.com/office/word/2010/wordprocessingGroup" xmlns:wpi="http://schemas.microsoft.com/office/word/2010/wordprocessingInk" xmlns:wne="http://schemas.microsoft.com/office/word/2006/wordml" xmlns:wps="http://schemas.microsoft.com/office/word/2010/wordprocessingShape" mc:Ignorable="w14 w15 wp14">
   <w:p>
     <w:pPr>
-      <w:pStyle w:val="Kopfzeile"/>
+      <w:pStyle w:val="Header"/>
     </w:pPr>
     <w:fldSimple w:instr=" TITLE  \* MERGEFORMAT ">
       <w:r>
@@ -13536,7 +13031,7 @@
 <w:hdr xmlns:wpc="http://schemas.microsoft.com/office/word/2010/wordprocessingCanvas" xmlns:mo="http://schemas.microsoft.com/office/mac/office/2008/main" xmlns:mc="http://schemas.openxmlformats.org/markup-compatibility/2006" xmlns:mv="urn:schemas-microsoft-com:mac:vml" xmlns:o="urn:schemas-microsoft-com:office:office" xmlns:r="http://schemas.openxmlformats.org/officeDocument/2006/relationships" xmlns:m="http://schemas.openxmlformats.org/officeDocument/2006/math" xmlns:v="urn:schemas-microsoft-com:vml" xmlns:wp14="http://schemas.microsoft.com/office/word/2010/wordprocessingDrawing" xmlns:wp="http://schemas.openxmlformats.org/drawingml/2006/wordprocessingDrawing" xmlns:w10="urn:schemas-microsoft-com:office:word" xmlns:w="http://schemas.openxmlformats.org/wordprocessingml/2006/main" xmlns:w14="http://schemas.microsoft.com/office/word/2010/wordml" xmlns:w15="http://schemas.microsoft.com/office/word/2012/wordml" xmlns:wpg="http://schemas.microsoft.com/office/word/2010/wordprocessingGroup" xmlns:wpi="http://schemas.microsoft.com/office/word/2010/wordprocessingInk" xmlns:wne="http://schemas.microsoft.com/office/word/2006/wordml" xmlns:wps="http://schemas.microsoft.com/office/word/2010/wordprocessingShape" mc:Ignorable="w14 w15 wp14">
   <w:p>
     <w:pPr>
-      <w:pStyle w:val="Kopfzeile"/>
+      <w:pStyle w:val="Header"/>
     </w:pPr>
   </w:p>
 </w:hdr>
@@ -13546,7 +13041,7 @@
 <w:hdr xmlns:wpc="http://schemas.microsoft.com/office/word/2010/wordprocessingCanvas" xmlns:mo="http://schemas.microsoft.com/office/mac/office/2008/main" xmlns:mc="http://schemas.openxmlformats.org/markup-compatibility/2006" xmlns:mv="urn:schemas-microsoft-com:mac:vml" xmlns:o="urn:schemas-microsoft-com:office:office" xmlns:r="http://schemas.openxmlformats.org/officeDocument/2006/relationships" xmlns:m="http://schemas.openxmlformats.org/officeDocument/2006/math" xmlns:v="urn:schemas-microsoft-com:vml" xmlns:wp14="http://schemas.microsoft.com/office/word/2010/wordprocessingDrawing" xmlns:wp="http://schemas.openxmlformats.org/drawingml/2006/wordprocessingDrawing" xmlns:w10="urn:schemas-microsoft-com:office:word" xmlns:w="http://schemas.openxmlformats.org/wordprocessingml/2006/main" xmlns:w14="http://schemas.microsoft.com/office/word/2010/wordml" xmlns:w15="http://schemas.microsoft.com/office/word/2012/wordml" xmlns:wpg="http://schemas.microsoft.com/office/word/2010/wordprocessingGroup" xmlns:wpi="http://schemas.microsoft.com/office/word/2010/wordprocessingInk" xmlns:wne="http://schemas.microsoft.com/office/word/2006/wordml" xmlns:wps="http://schemas.microsoft.com/office/word/2010/wordprocessingShape" mc:Ignorable="w14 w15 wp14">
   <w:p>
     <w:pPr>
-      <w:pStyle w:val="Kopfzeile"/>
+      <w:pStyle w:val="Header"/>
     </w:pPr>
     <w:r>
       <w:fldChar w:fldCharType="begin"/>
@@ -13778,7 +13273,7 @@
     <w:lvl w:ilvl="0">
       <w:start w:val="1"/>
       <w:numFmt w:val="bullet"/>
-      <w:pStyle w:val="Aufzhlungszeichen5"/>
+      <w:pStyle w:val="ListBullet5"/>
       <w:lvlText w:val=""/>
       <w:lvlJc w:val="left"/>
       <w:pPr>
@@ -13799,7 +13294,7 @@
     <w:lvl w:ilvl="0">
       <w:start w:val="1"/>
       <w:numFmt w:val="bullet"/>
-      <w:pStyle w:val="Aufzhlungszeichen4"/>
+      <w:pStyle w:val="ListBullet4"/>
       <w:lvlText w:val=""/>
       <w:lvlJc w:val="left"/>
       <w:pPr>
@@ -13820,7 +13315,7 @@
     <w:lvl w:ilvl="0">
       <w:start w:val="1"/>
       <w:numFmt w:val="bullet"/>
-      <w:pStyle w:val="Aufzhlungszeichen3"/>
+      <w:pStyle w:val="ListBullet3"/>
       <w:lvlText w:val=""/>
       <w:lvlJc w:val="left"/>
       <w:pPr>
@@ -13841,7 +13336,7 @@
     <w:lvl w:ilvl="0">
       <w:start w:val="1"/>
       <w:numFmt w:val="bullet"/>
-      <w:pStyle w:val="Aufzhlungszeichen2"/>
+      <w:pStyle w:val="ListBullet2"/>
       <w:lvlText w:val="-"/>
       <w:lvlJc w:val="left"/>
       <w:pPr>
@@ -15144,7 +14639,7 @@
     <w:lvl w:ilvl="0">
       <w:start w:val="1"/>
       <w:numFmt w:val="bullet"/>
-      <w:pStyle w:val="Aufzhlungszeichen"/>
+      <w:pStyle w:val="ListBullet"/>
       <w:lvlText w:val=""/>
       <w:lvlJc w:val="left"/>
       <w:pPr>
@@ -15299,7 +14794,7 @@
     <w:lvl w:ilvl="0">
       <w:start w:val="1"/>
       <w:numFmt w:val="decimal"/>
-      <w:pStyle w:val="berschrift1"/>
+      <w:pStyle w:val="Heading1"/>
       <w:lvlText w:val="%1"/>
       <w:lvlJc w:val="left"/>
       <w:pPr>
@@ -15309,7 +14804,7 @@
     <w:lvl w:ilvl="1">
       <w:start w:val="1"/>
       <w:numFmt w:val="decimal"/>
-      <w:pStyle w:val="berschrift2"/>
+      <w:pStyle w:val="Heading2"/>
       <w:lvlText w:val="%1.%2"/>
       <w:lvlJc w:val="left"/>
       <w:pPr>
@@ -15319,7 +14814,7 @@
     <w:lvl w:ilvl="2">
       <w:start w:val="1"/>
       <w:numFmt w:val="decimal"/>
-      <w:pStyle w:val="berschrift3"/>
+      <w:pStyle w:val="Heading3"/>
       <w:lvlText w:val="%1.%2.%3"/>
       <w:lvlJc w:val="left"/>
       <w:pPr>
@@ -15329,7 +14824,7 @@
     <w:lvl w:ilvl="3">
       <w:start w:val="1"/>
       <w:numFmt w:val="decimal"/>
-      <w:pStyle w:val="berschrift4"/>
+      <w:pStyle w:val="Heading4"/>
       <w:lvlText w:val="%1.%2.%3.%4"/>
       <w:lvlJc w:val="left"/>
       <w:pPr>
@@ -15339,7 +14834,7 @@
     <w:lvl w:ilvl="4">
       <w:start w:val="1"/>
       <w:numFmt w:val="decimal"/>
-      <w:pStyle w:val="berschrift5"/>
+      <w:pStyle w:val="Heading5"/>
       <w:lvlText w:val="%1.%2.%3.%4.%5"/>
       <w:lvlJc w:val="left"/>
       <w:pPr>
@@ -15349,7 +14844,7 @@
     <w:lvl w:ilvl="5">
       <w:start w:val="1"/>
       <w:numFmt w:val="decimal"/>
-      <w:pStyle w:val="berschrift6"/>
+      <w:pStyle w:val="Heading6"/>
       <w:lvlText w:val="%1.%2.%3.%4.%5.%6"/>
       <w:lvlJc w:val="left"/>
       <w:pPr>
@@ -15359,7 +14854,7 @@
     <w:lvl w:ilvl="6">
       <w:start w:val="1"/>
       <w:numFmt w:val="decimal"/>
-      <w:pStyle w:val="berschrift7"/>
+      <w:pStyle w:val="Heading7"/>
       <w:lvlText w:val="%1.%2.%3.%4.%5.%6.%7"/>
       <w:lvlJc w:val="left"/>
       <w:pPr>
@@ -15369,7 +14864,7 @@
     <w:lvl w:ilvl="7">
       <w:start w:val="1"/>
       <w:numFmt w:val="decimal"/>
-      <w:pStyle w:val="berschrift8"/>
+      <w:pStyle w:val="Heading8"/>
       <w:lvlText w:val="%1.%2.%3.%4.%5.%6.%7.%8"/>
       <w:lvlJc w:val="left"/>
       <w:pPr>
@@ -15379,7 +14874,7 @@
     <w:lvl w:ilvl="8">
       <w:start w:val="1"/>
       <w:numFmt w:val="decimal"/>
-      <w:pStyle w:val="berschrift9"/>
+      <w:pStyle w:val="Heading9"/>
       <w:lvlText w:val="%1.%2.%3.%4.%5.%6.%7.%8.%9"/>
       <w:lvlJc w:val="left"/>
       <w:pPr>
@@ -17540,7 +17035,7 @@
     </w:rPrDefault>
     <w:pPrDefault/>
   </w:docDefaults>
-  <w:latentStyles w:defLockedState="0" w:defUIPriority="0" w:defSemiHidden="0" w:defUnhideWhenUsed="0" w:defQFormat="0" w:count="381">
+  <w:latentStyles w:defLockedState="0" w:defUIPriority="0" w:defSemiHidden="0" w:defUnhideWhenUsed="0" w:defQFormat="0" w:count="382">
     <w:lsdException w:name="Normal" w:qFormat="1"/>
     <w:lsdException w:name="heading 1" w:qFormat="1"/>
     <w:lsdException w:name="heading 2" w:qFormat="1"/>
@@ -17887,8 +17382,9 @@
     <w:lsdException w:name="List Table 6 Colorful Accent 6" w:uiPriority="51"/>
     <w:lsdException w:name="List Table 7 Colorful Accent 6" w:uiPriority="52"/>
     <w:lsdException w:name="Mention" w:semiHidden="1" w:uiPriority="99" w:unhideWhenUsed="1"/>
+    <w:lsdException w:name="Smart Hyperlink" w:semiHidden="1" w:uiPriority="99" w:unhideWhenUsed="1"/>
   </w:latentStyles>
-  <w:style w:type="paragraph" w:default="1" w:styleId="Standard">
+  <w:style w:type="paragraph" w:default="1" w:styleId="Normal">
     <w:name w:val="Normal"/>
     <w:qFormat/>
     <w:pPr>
@@ -17899,10 +17395,10 @@
       <w:sz w:val="24"/>
     </w:rPr>
   </w:style>
-  <w:style w:type="paragraph" w:styleId="berschrift1">
+  <w:style w:type="paragraph" w:styleId="Heading1">
     <w:name w:val="heading 1"/>
     <w:basedOn w:val="StandardGliederung"/>
-    <w:next w:val="Standard"/>
+    <w:next w:val="Normal"/>
     <w:qFormat/>
     <w:pPr>
       <w:keepLines w:val="0"/>
@@ -17916,10 +17412,10 @@
       <w:sz w:val="32"/>
     </w:rPr>
   </w:style>
-  <w:style w:type="paragraph" w:styleId="berschrift2">
+  <w:style w:type="paragraph" w:styleId="Heading2">
     <w:name w:val="heading 2"/>
     <w:basedOn w:val="StandardGliederung"/>
-    <w:next w:val="Standard"/>
+    <w:next w:val="Normal"/>
     <w:qFormat/>
     <w:pPr>
       <w:keepLines w:val="0"/>
@@ -17934,10 +17430,10 @@
       <w:sz w:val="28"/>
     </w:rPr>
   </w:style>
-  <w:style w:type="paragraph" w:styleId="berschrift3">
+  <w:style w:type="paragraph" w:styleId="Heading3">
     <w:name w:val="heading 3"/>
     <w:basedOn w:val="StandardGliederung"/>
-    <w:next w:val="Standard"/>
+    <w:next w:val="Normal"/>
     <w:qFormat/>
     <w:rsid w:val="00F842DB"/>
     <w:pPr>
@@ -17950,10 +17446,10 @@
       <w:outlineLvl w:val="2"/>
     </w:pPr>
   </w:style>
-  <w:style w:type="paragraph" w:styleId="berschrift4">
+  <w:style w:type="paragraph" w:styleId="Heading4">
     <w:name w:val="heading 4"/>
     <w:basedOn w:val="StandardGliederung"/>
-    <w:next w:val="Standard"/>
+    <w:next w:val="Normal"/>
     <w:qFormat/>
     <w:pPr>
       <w:keepLines w:val="0"/>
@@ -17964,10 +17460,10 @@
       <w:outlineLvl w:val="3"/>
     </w:pPr>
   </w:style>
-  <w:style w:type="paragraph" w:styleId="berschrift5">
+  <w:style w:type="paragraph" w:styleId="Heading5">
     <w:name w:val="heading 5"/>
     <w:basedOn w:val="StandardGliederung"/>
-    <w:next w:val="Standard"/>
+    <w:next w:val="Normal"/>
     <w:qFormat/>
     <w:pPr>
       <w:keepLines w:val="0"/>
@@ -17978,10 +17474,10 @@
       <w:outlineLvl w:val="4"/>
     </w:pPr>
   </w:style>
-  <w:style w:type="paragraph" w:styleId="berschrift6">
+  <w:style w:type="paragraph" w:styleId="Heading6">
     <w:name w:val="heading 6"/>
     <w:basedOn w:val="StandardGliederung"/>
-    <w:next w:val="Standard"/>
+    <w:next w:val="Normal"/>
     <w:qFormat/>
     <w:pPr>
       <w:keepLines w:val="0"/>
@@ -17992,10 +17488,10 @@
       <w:outlineLvl w:val="5"/>
     </w:pPr>
   </w:style>
-  <w:style w:type="paragraph" w:styleId="berschrift7">
+  <w:style w:type="paragraph" w:styleId="Heading7">
     <w:name w:val="heading 7"/>
     <w:basedOn w:val="StandardGliederung"/>
-    <w:next w:val="Standard"/>
+    <w:next w:val="Normal"/>
     <w:qFormat/>
     <w:pPr>
       <w:keepLines w:val="0"/>
@@ -18006,10 +17502,10 @@
       <w:outlineLvl w:val="6"/>
     </w:pPr>
   </w:style>
-  <w:style w:type="paragraph" w:styleId="berschrift8">
+  <w:style w:type="paragraph" w:styleId="Heading8">
     <w:name w:val="heading 8"/>
     <w:basedOn w:val="StandardGliederung"/>
-    <w:next w:val="Standard"/>
+    <w:next w:val="Normal"/>
     <w:qFormat/>
     <w:pPr>
       <w:keepLines w:val="0"/>
@@ -18020,10 +17516,10 @@
       <w:outlineLvl w:val="7"/>
     </w:pPr>
   </w:style>
-  <w:style w:type="paragraph" w:styleId="berschrift9">
+  <w:style w:type="paragraph" w:styleId="Heading9">
     <w:name w:val="heading 9"/>
     <w:basedOn w:val="StandardGliederung"/>
-    <w:next w:val="Standard"/>
+    <w:next w:val="Normal"/>
     <w:qFormat/>
     <w:pPr>
       <w:keepLines w:val="0"/>
@@ -18034,13 +17530,12 @@
       <w:outlineLvl w:val="8"/>
     </w:pPr>
   </w:style>
-  <w:style w:type="character" w:default="1" w:styleId="Absatz-Standardschriftart">
+  <w:style w:type="character" w:default="1" w:styleId="DefaultParagraphFont">
     <w:name w:val="Default Paragraph Font"/>
     <w:uiPriority w:val="1"/>
-    <w:semiHidden/>
     <w:unhideWhenUsed/>
   </w:style>
-  <w:style w:type="table" w:default="1" w:styleId="NormaleTabelle">
+  <w:style w:type="table" w:default="1" w:styleId="TableNormal">
     <w:name w:val="Normal Table"/>
     <w:uiPriority w:val="99"/>
     <w:semiHidden/>
@@ -18055,7 +17550,7 @@
       </w:tblCellMar>
     </w:tblPr>
   </w:style>
-  <w:style w:type="numbering" w:default="1" w:styleId="KeineListe">
+  <w:style w:type="numbering" w:default="1" w:styleId="NoList">
     <w:name w:val="No List"/>
     <w:uiPriority w:val="99"/>
     <w:semiHidden/>
@@ -18063,8 +17558,8 @@
   </w:style>
   <w:style w:type="paragraph" w:customStyle="1" w:styleId="StandardGliederung">
     <w:name w:val="Standard Gliederung"/>
-    <w:basedOn w:val="Standard"/>
-    <w:next w:val="Standard"/>
+    <w:basedOn w:val="Normal"/>
+    <w:next w:val="Normal"/>
     <w:pPr>
       <w:keepNext/>
       <w:keepLines/>
@@ -18076,14 +17571,14 @@
       <w:rFonts w:ascii="Arial" w:hAnsi="Arial"/>
     </w:rPr>
   </w:style>
-  <w:style w:type="character" w:styleId="Seitenzahl">
+  <w:style w:type="character" w:styleId="PageNumber">
     <w:name w:val="page number"/>
-    <w:basedOn w:val="Absatz-Standardschriftart"/>
+    <w:basedOn w:val="DefaultParagraphFont"/>
     <w:semiHidden/>
   </w:style>
-  <w:style w:type="paragraph" w:styleId="Funotentext">
+  <w:style w:type="paragraph" w:styleId="FootnoteText">
     <w:name w:val="footnote text"/>
-    <w:basedOn w:val="Standard"/>
+    <w:basedOn w:val="Normal"/>
     <w:semiHidden/>
     <w:pPr>
       <w:keepLines/>
@@ -18094,7 +17589,7 @@
       <w:sz w:val="18"/>
     </w:rPr>
   </w:style>
-  <w:style w:type="character" w:styleId="Funotenzeichen">
+  <w:style w:type="character" w:styleId="FootnoteReference">
     <w:name w:val="footnote reference"/>
     <w:semiHidden/>
     <w:rPr>
@@ -18104,7 +17599,7 @@
   </w:style>
   <w:style w:type="paragraph" w:customStyle="1" w:styleId="StandardDeckblatt">
     <w:name w:val="Standard Deckblatt"/>
-    <w:basedOn w:val="Standard"/>
+    <w:basedOn w:val="Normal"/>
     <w:pPr>
       <w:tabs>
         <w:tab w:val="left" w:pos="3686"/>
@@ -18119,7 +17614,7 @@
   </w:style>
   <w:style w:type="paragraph" w:customStyle="1" w:styleId="StandardKopfFu">
     <w:name w:val="Standard Kopf&amp;Fuß"/>
-    <w:basedOn w:val="Standard"/>
+    <w:basedOn w:val="Normal"/>
     <w:pPr>
       <w:spacing w:before="0"/>
       <w:jc w:val="left"/>
@@ -18131,7 +17626,7 @@
   </w:style>
   <w:style w:type="paragraph" w:customStyle="1" w:styleId="StandardTabelle">
     <w:name w:val="Standard Tabelle"/>
-    <w:basedOn w:val="Standard"/>
+    <w:basedOn w:val="Normal"/>
     <w:pPr>
       <w:keepLines/>
       <w:spacing w:before="120" w:after="120"/>
@@ -18140,7 +17635,7 @@
   </w:style>
   <w:style w:type="paragraph" w:customStyle="1" w:styleId="StandardVerzeichnis">
     <w:name w:val="Standard Verzeichnis"/>
-    <w:basedOn w:val="Standard"/>
+    <w:basedOn w:val="Normal"/>
     <w:pPr>
       <w:keepLines/>
       <w:tabs>
@@ -18154,9 +17649,9 @@
       <w:noProof/>
     </w:rPr>
   </w:style>
-  <w:style w:type="paragraph" w:styleId="Standardeinzug">
+  <w:style w:type="paragraph" w:styleId="NormalIndent">
     <w:name w:val="Normal Indent"/>
-    <w:basedOn w:val="Standard"/>
+    <w:basedOn w:val="Normal"/>
     <w:semiHidden/>
     <w:pPr>
       <w:ind w:left="708"/>
@@ -18169,7 +17664,7 @@
       <w:spacing w:after="400"/>
     </w:pPr>
   </w:style>
-  <w:style w:type="paragraph" w:styleId="Verzeichnis1">
+  <w:style w:type="paragraph" w:styleId="TOC1">
     <w:name w:val="toc 1"/>
     <w:basedOn w:val="StandardVerzeichnis"/>
     <w:uiPriority w:val="39"/>
@@ -18183,7 +17678,7 @@
       <w:b/>
     </w:rPr>
   </w:style>
-  <w:style w:type="paragraph" w:styleId="Verzeichnis2">
+  <w:style w:type="paragraph" w:styleId="TOC2">
     <w:name w:val="toc 2"/>
     <w:basedOn w:val="StandardVerzeichnis"/>
     <w:uiPriority w:val="39"/>
@@ -18195,7 +17690,7 @@
       <w:ind w:left="851" w:hanging="567"/>
     </w:pPr>
   </w:style>
-  <w:style w:type="paragraph" w:styleId="Verzeichnis3">
+  <w:style w:type="paragraph" w:styleId="TOC3">
     <w:name w:val="toc 3"/>
     <w:basedOn w:val="StandardVerzeichnis"/>
     <w:uiPriority w:val="39"/>
@@ -18206,7 +17701,7 @@
       <w:ind w:left="1560" w:hanging="709"/>
     </w:pPr>
   </w:style>
-  <w:style w:type="paragraph" w:styleId="Verzeichnis4">
+  <w:style w:type="paragraph" w:styleId="TOC4">
     <w:name w:val="toc 4"/>
     <w:basedOn w:val="StandardVerzeichnis"/>
     <w:uiPriority w:val="39"/>
@@ -18217,9 +17712,9 @@
       <w:ind w:left="2410" w:hanging="851"/>
     </w:pPr>
   </w:style>
-  <w:style w:type="paragraph" w:styleId="Aufzhlungszeichen">
+  <w:style w:type="paragraph" w:styleId="ListBullet">
     <w:name w:val="List Bullet"/>
-    <w:basedOn w:val="Standard"/>
+    <w:basedOn w:val="Normal"/>
     <w:semiHidden/>
     <w:pPr>
       <w:widowControl w:val="0"/>
@@ -18259,7 +17754,7 @@
       </w:tabs>
     </w:pPr>
   </w:style>
-  <w:style w:type="paragraph" w:styleId="Fuzeile">
+  <w:style w:type="paragraph" w:styleId="Footer">
     <w:name w:val="footer"/>
     <w:basedOn w:val="StandardKopfFu"/>
     <w:semiHidden/>
@@ -18273,7 +17768,7 @@
       </w:tabs>
     </w:pPr>
   </w:style>
-  <w:style w:type="paragraph" w:styleId="Kopfzeile">
+  <w:style w:type="paragraph" w:styleId="Header">
     <w:name w:val="header"/>
     <w:basedOn w:val="StandardKopfFu"/>
     <w:semiHidden/>
@@ -18281,10 +17776,10 @@
       <w:ind w:right="2551"/>
     </w:pPr>
   </w:style>
-  <w:style w:type="paragraph" w:styleId="Beschriftung">
+  <w:style w:type="paragraph" w:styleId="Caption">
     <w:name w:val="caption"/>
-    <w:basedOn w:val="Standard"/>
-    <w:next w:val="Standard"/>
+    <w:basedOn w:val="Normal"/>
+    <w:next w:val="Normal"/>
     <w:qFormat/>
     <w:pPr>
       <w:spacing w:before="60"/>
@@ -18297,7 +17792,7 @@
   </w:style>
   <w:style w:type="paragraph" w:customStyle="1" w:styleId="Abbildung">
     <w:name w:val="Abbildung"/>
-    <w:basedOn w:val="Standard"/>
+    <w:basedOn w:val="Normal"/>
     <w:pPr>
       <w:keepNext/>
       <w:jc w:val="center"/>
@@ -18313,7 +17808,7 @@
   </w:style>
   <w:style w:type="paragraph" w:customStyle="1" w:styleId="Unterschriftzeile">
     <w:name w:val="Unterschriftzeile"/>
-    <w:basedOn w:val="Standard"/>
+    <w:basedOn w:val="Normal"/>
     <w:pPr>
       <w:widowControl w:val="0"/>
       <w:tabs>
@@ -18323,10 +17818,10 @@
       <w:jc w:val="left"/>
     </w:pPr>
   </w:style>
-  <w:style w:type="paragraph" w:styleId="Verzeichnis5">
+  <w:style w:type="paragraph" w:styleId="TOC5">
     <w:name w:val="toc 5"/>
     <w:basedOn w:val="StandardVerzeichnis"/>
-    <w:next w:val="Standard"/>
+    <w:next w:val="Normal"/>
     <w:uiPriority w:val="39"/>
     <w:pPr>
       <w:tabs>
@@ -18335,10 +17830,10 @@
       <w:ind w:left="3544" w:hanging="1134"/>
     </w:pPr>
   </w:style>
-  <w:style w:type="paragraph" w:styleId="Verzeichnis6">
+  <w:style w:type="paragraph" w:styleId="TOC6">
     <w:name w:val="toc 6"/>
     <w:basedOn w:val="StandardVerzeichnis"/>
-    <w:next w:val="Standard"/>
+    <w:next w:val="Normal"/>
     <w:uiPriority w:val="39"/>
     <w:pPr>
       <w:tabs>
@@ -18347,10 +17842,10 @@
       <w:ind w:left="3969" w:hanging="1418"/>
     </w:pPr>
   </w:style>
-  <w:style w:type="paragraph" w:styleId="Verzeichnis7">
+  <w:style w:type="paragraph" w:styleId="TOC7">
     <w:name w:val="toc 7"/>
     <w:basedOn w:val="StandardVerzeichnis"/>
-    <w:next w:val="Standard"/>
+    <w:next w:val="Normal"/>
     <w:uiPriority w:val="39"/>
     <w:semiHidden/>
     <w:pPr>
@@ -18360,10 +17855,10 @@
       <w:ind w:left="4395" w:hanging="1701"/>
     </w:pPr>
   </w:style>
-  <w:style w:type="paragraph" w:styleId="Verzeichnis8">
+  <w:style w:type="paragraph" w:styleId="TOC8">
     <w:name w:val="toc 8"/>
     <w:basedOn w:val="StandardVerzeichnis"/>
-    <w:next w:val="Standard"/>
+    <w:next w:val="Normal"/>
     <w:uiPriority w:val="39"/>
     <w:semiHidden/>
     <w:pPr>
@@ -18373,10 +17868,10 @@
       <w:ind w:left="4678" w:hanging="1843"/>
     </w:pPr>
   </w:style>
-  <w:style w:type="paragraph" w:styleId="Verzeichnis9">
+  <w:style w:type="paragraph" w:styleId="TOC9">
     <w:name w:val="toc 9"/>
     <w:basedOn w:val="StandardVerzeichnis"/>
-    <w:next w:val="Standard"/>
+    <w:next w:val="Normal"/>
     <w:uiPriority w:val="39"/>
     <w:semiHidden/>
     <w:pPr>
@@ -18386,10 +17881,10 @@
       <w:ind w:left="4962" w:hanging="1985"/>
     </w:pPr>
   </w:style>
-  <w:style w:type="paragraph" w:styleId="Textkrper">
+  <w:style w:type="paragraph" w:styleId="BodyText">
     <w:name w:val="Body Text"/>
-    <w:basedOn w:val="Standard"/>
-    <w:link w:val="TextkrperZchn"/>
+    <w:basedOn w:val="Normal"/>
+    <w:link w:val="BodyTextChar"/>
     <w:semiHidden/>
     <w:rPr>
       <w:i/>
@@ -18397,7 +17892,7 @@
   </w:style>
   <w:style w:type="paragraph" w:customStyle="1" w:styleId="berschriftohneNummer">
     <w:name w:val="Überschrift ohne Nummer"/>
-    <w:basedOn w:val="Standard"/>
+    <w:basedOn w:val="Normal"/>
     <w:pPr>
       <w:keepNext/>
       <w:spacing w:before="600"/>
@@ -18416,9 +17911,9 @@
       <w:b/>
     </w:rPr>
   </w:style>
-  <w:style w:type="paragraph" w:styleId="Aufzhlungszeichen2">
+  <w:style w:type="paragraph" w:styleId="ListBullet2">
     <w:name w:val="List Bullet 2"/>
-    <w:basedOn w:val="Standard"/>
+    <w:basedOn w:val="Normal"/>
     <w:semiHidden/>
     <w:pPr>
       <w:numPr>
@@ -18434,18 +17929,18 @@
       <w:i/>
     </w:rPr>
   </w:style>
-  <w:style w:type="paragraph" w:styleId="Textkrper-Zeileneinzug">
+  <w:style w:type="paragraph" w:styleId="BodyTextIndent">
     <w:name w:val="Body Text Indent"/>
-    <w:basedOn w:val="Standard"/>
-    <w:link w:val="Textkrper-ZeileneinzugZchn"/>
+    <w:basedOn w:val="Normal"/>
+    <w:link w:val="BodyTextIndentChar"/>
     <w:semiHidden/>
     <w:pPr>
       <w:ind w:left="357"/>
     </w:pPr>
   </w:style>
-  <w:style w:type="paragraph" w:styleId="Aufzhlungszeichen3">
+  <w:style w:type="paragraph" w:styleId="ListBullet3">
     <w:name w:val="List Bullet 3"/>
-    <w:basedOn w:val="Standard"/>
+    <w:basedOn w:val="Normal"/>
     <w:semiHidden/>
     <w:pPr>
       <w:numPr>
@@ -18453,9 +17948,9 @@
       </w:numPr>
     </w:pPr>
   </w:style>
-  <w:style w:type="paragraph" w:styleId="Aufzhlungszeichen4">
+  <w:style w:type="paragraph" w:styleId="ListBullet4">
     <w:name w:val="List Bullet 4"/>
-    <w:basedOn w:val="Standard"/>
+    <w:basedOn w:val="Normal"/>
     <w:semiHidden/>
     <w:pPr>
       <w:numPr>
@@ -18463,9 +17958,9 @@
       </w:numPr>
     </w:pPr>
   </w:style>
-  <w:style w:type="paragraph" w:styleId="Aufzhlungszeichen5">
+  <w:style w:type="paragraph" w:styleId="ListBullet5">
     <w:name w:val="List Bullet 5"/>
-    <w:basedOn w:val="Standard"/>
+    <w:basedOn w:val="Normal"/>
     <w:semiHidden/>
     <w:pPr>
       <w:numPr>
@@ -18473,7 +17968,7 @@
       </w:numPr>
     </w:pPr>
   </w:style>
-  <w:style w:type="character" w:styleId="Link">
+  <w:style w:type="character" w:styleId="Hyperlink">
     <w:name w:val="Hyperlink"/>
     <w:semiHidden/>
     <w:rPr>
@@ -18481,7 +17976,7 @@
       <w:u w:val="single"/>
     </w:rPr>
   </w:style>
-  <w:style w:type="character" w:styleId="BesuchterLink">
+  <w:style w:type="character" w:styleId="FollowedHyperlink">
     <w:name w:val="FollowedHyperlink"/>
     <w:semiHidden/>
     <w:rPr>
@@ -18491,7 +17986,7 @@
   </w:style>
   <w:style w:type="paragraph" w:customStyle="1" w:styleId="Text1">
     <w:name w:val="Text1"/>
-    <w:basedOn w:val="Standard"/>
+    <w:basedOn w:val="Normal"/>
     <w:pPr>
       <w:spacing w:before="120" w:after="120"/>
       <w:jc w:val="left"/>
@@ -18500,9 +17995,9 @@
       <w:rFonts w:ascii="Arial" w:hAnsi="Arial"/>
     </w:rPr>
   </w:style>
-  <w:style w:type="paragraph" w:styleId="Textkrper2">
+  <w:style w:type="paragraph" w:styleId="BodyText2">
     <w:name w:val="Body Text 2"/>
-    <w:basedOn w:val="Standard"/>
+    <w:basedOn w:val="Normal"/>
     <w:semiHidden/>
     <w:rPr>
       <w:color w:val="FF0000"/>
@@ -18510,7 +18005,7 @@
   </w:style>
   <w:style w:type="paragraph" w:customStyle="1" w:styleId="1Unterpunkt-m">
     <w:name w:val="1. Unterpunkt-m"/>
-    <w:basedOn w:val="Standard"/>
+    <w:basedOn w:val="Normal"/>
     <w:pPr>
       <w:numPr>
         <w:numId w:val="6"/>
@@ -18523,24 +18018,24 @@
       <w:sz w:val="20"/>
     </w:rPr>
   </w:style>
-  <w:style w:type="character" w:styleId="Kommentarzeichen">
+  <w:style w:type="character" w:styleId="CommentReference">
     <w:name w:val="annotation reference"/>
     <w:semiHidden/>
     <w:rPr>
       <w:sz w:val="16"/>
     </w:rPr>
   </w:style>
-  <w:style w:type="paragraph" w:styleId="Kommentartext">
+  <w:style w:type="paragraph" w:styleId="CommentText">
     <w:name w:val="annotation text"/>
-    <w:basedOn w:val="Standard"/>
+    <w:basedOn w:val="Normal"/>
     <w:semiHidden/>
     <w:rPr>
       <w:sz w:val="20"/>
     </w:rPr>
   </w:style>
-  <w:style w:type="paragraph" w:styleId="Sprechblasentext">
+  <w:style w:type="paragraph" w:styleId="BalloonText">
     <w:name w:val="Balloon Text"/>
-    <w:basedOn w:val="Standard"/>
+    <w:basedOn w:val="Normal"/>
     <w:semiHidden/>
     <w:rPr>
       <w:rFonts w:ascii="Tahoma" w:hAnsi="Tahoma" w:cs="Arial Unicode MS"/>
@@ -18548,19 +18043,19 @@
       <w:szCs w:val="16"/>
     </w:rPr>
   </w:style>
-  <w:style w:type="paragraph" w:styleId="Kommentarthema">
+  <w:style w:type="paragraph" w:styleId="CommentSubject">
     <w:name w:val="annotation subject"/>
-    <w:basedOn w:val="Kommentartext"/>
-    <w:next w:val="Kommentartext"/>
+    <w:basedOn w:val="CommentText"/>
+    <w:next w:val="CommentText"/>
     <w:semiHidden/>
     <w:rPr>
       <w:b/>
       <w:bCs/>
     </w:rPr>
   </w:style>
-  <w:style w:type="paragraph" w:styleId="StandardWeb">
+  <w:style w:type="paragraph" w:styleId="NormalWeb">
     <w:name w:val="Normal (Web)"/>
-    <w:basedOn w:val="Standard"/>
+    <w:basedOn w:val="Normal"/>
     <w:semiHidden/>
     <w:pPr>
       <w:spacing w:before="100" w:after="100" w:afterAutospacing="1"/>
@@ -18572,15 +18067,15 @@
       <w:szCs w:val="24"/>
     </w:rPr>
   </w:style>
-  <w:style w:type="paragraph" w:styleId="Textkrper3">
+  <w:style w:type="paragraph" w:styleId="BodyText3">
     <w:name w:val="Body Text 3"/>
-    <w:basedOn w:val="Standard"/>
+    <w:basedOn w:val="Normal"/>
     <w:semiHidden/>
   </w:style>
   <w:style w:type="paragraph" w:customStyle="1" w:styleId="Zwischenber1">
     <w:name w:val="Zwischenüber 1"/>
-    <w:basedOn w:val="Standard"/>
-    <w:next w:val="Standard"/>
+    <w:basedOn w:val="Normal"/>
+    <w:next w:val="Normal"/>
     <w:pPr>
       <w:keepNext/>
       <w:keepLines/>
@@ -18602,7 +18097,7 @@
   </w:style>
   <w:style w:type="paragraph" w:customStyle="1" w:styleId="PSIStandard">
     <w:name w:val="PSI Standard"/>
-    <w:basedOn w:val="Standard"/>
+    <w:basedOn w:val="Normal"/>
     <w:pPr>
       <w:widowControl w:val="0"/>
       <w:spacing w:before="60" w:after="60" w:line="300" w:lineRule="exact"/>
@@ -18613,9 +18108,9 @@
       <w:sz w:val="22"/>
     </w:rPr>
   </w:style>
-  <w:style w:type="paragraph" w:styleId="NurText">
+  <w:style w:type="paragraph" w:styleId="PlainText">
     <w:name w:val="Plain Text"/>
-    <w:basedOn w:val="Standard"/>
+    <w:basedOn w:val="Normal"/>
     <w:semiHidden/>
     <w:pPr>
       <w:spacing w:before="0"/>
@@ -18628,7 +18123,7 @@
   </w:style>
   <w:style w:type="paragraph" w:customStyle="1" w:styleId="Aufzhlung">
     <w:name w:val="Aufzählung"/>
-    <w:basedOn w:val="Standard"/>
+    <w:basedOn w:val="Normal"/>
     <w:pPr>
       <w:numPr>
         <w:numId w:val="16"/>
@@ -18656,7 +18151,7 @@
   </w:style>
   <w:style w:type="paragraph" w:customStyle="1" w:styleId="Antwort">
     <w:name w:val="Antwort"/>
-    <w:basedOn w:val="Standard"/>
+    <w:basedOn w:val="Normal"/>
     <w:pPr>
       <w:spacing w:before="60" w:after="120" w:line="312" w:lineRule="auto"/>
       <w:ind w:left="1134"/>
@@ -18669,7 +18164,7 @@
   </w:style>
   <w:style w:type="paragraph" w:customStyle="1" w:styleId="Aufzhlung2">
     <w:name w:val="Aufzählung 2"/>
-    <w:basedOn w:val="Standard"/>
+    <w:basedOn w:val="Normal"/>
     <w:pPr>
       <w:numPr>
         <w:numId w:val="8"/>
@@ -18683,7 +18178,7 @@
   </w:style>
   <w:style w:type="paragraph" w:customStyle="1" w:styleId="Aufzhlung1">
     <w:name w:val="Aufzählung 1"/>
-    <w:basedOn w:val="Standard"/>
+    <w:basedOn w:val="Normal"/>
     <w:pPr>
       <w:numPr>
         <w:numId w:val="9"/>
@@ -18698,7 +18193,7 @@
   </w:style>
   <w:style w:type="paragraph" w:customStyle="1" w:styleId="AufzhlungAnfang">
     <w:name w:val="Aufzählung Anfang"/>
-    <w:basedOn w:val="Standard"/>
+    <w:basedOn w:val="Normal"/>
     <w:next w:val="Aufzhlung"/>
     <w:pPr>
       <w:numPr>
@@ -18713,8 +18208,8 @@
   </w:style>
   <w:style w:type="paragraph" w:customStyle="1" w:styleId="AufzhlungEnde">
     <w:name w:val="Aufzählung Ende"/>
-    <w:basedOn w:val="Standard"/>
-    <w:next w:val="Standard"/>
+    <w:basedOn w:val="Normal"/>
+    <w:next w:val="Normal"/>
     <w:pPr>
       <w:numPr>
         <w:numId w:val="15"/>
@@ -18729,7 +18224,7 @@
   </w:style>
   <w:style w:type="paragraph" w:customStyle="1" w:styleId="NumerierungAnfang">
     <w:name w:val="Numerierung Anfang"/>
-    <w:basedOn w:val="Standard"/>
+    <w:basedOn w:val="Normal"/>
     <w:pPr>
       <w:numPr>
         <w:numId w:val="10"/>
@@ -18744,7 +18239,7 @@
   </w:style>
   <w:style w:type="paragraph" w:customStyle="1" w:styleId="NumerierungEnde">
     <w:name w:val="Numerierung Ende"/>
-    <w:basedOn w:val="Standard"/>
+    <w:basedOn w:val="Normal"/>
     <w:pPr>
       <w:numPr>
         <w:numId w:val="11"/>
@@ -18759,7 +18254,7 @@
   </w:style>
   <w:style w:type="paragraph" w:customStyle="1" w:styleId="Numerierung1">
     <w:name w:val="Numerierung 1"/>
-    <w:basedOn w:val="Standard"/>
+    <w:basedOn w:val="Normal"/>
     <w:pPr>
       <w:numPr>
         <w:numId w:val="12"/>
@@ -18778,7 +18273,7 @@
   </w:style>
   <w:style w:type="paragraph" w:customStyle="1" w:styleId="Numerierung2">
     <w:name w:val="Numerierung 2"/>
-    <w:basedOn w:val="Standard"/>
+    <w:basedOn w:val="Normal"/>
     <w:pPr>
       <w:numPr>
         <w:numId w:val="13"/>
@@ -18793,7 +18288,7 @@
   </w:style>
   <w:style w:type="paragraph" w:customStyle="1" w:styleId="font5">
     <w:name w:val="font5"/>
-    <w:basedOn w:val="Standard"/>
+    <w:basedOn w:val="Normal"/>
     <w:pPr>
       <w:spacing w:before="100" w:beforeAutospacing="1" w:after="100" w:afterAutospacing="1"/>
       <w:jc w:val="left"/>
@@ -18805,14 +18300,14 @@
       <w:szCs w:val="18"/>
     </w:rPr>
   </w:style>
-  <w:style w:type="character" w:styleId="Zeilennummer">
+  <w:style w:type="character" w:styleId="LineNumber">
     <w:name w:val="line number"/>
-    <w:basedOn w:val="Absatz-Standardschriftart"/>
+    <w:basedOn w:val="DefaultParagraphFont"/>
     <w:semiHidden/>
   </w:style>
   <w:style w:type="paragraph" w:customStyle="1" w:styleId="Abbildungstitel">
     <w:name w:val="Abbildungstitel"/>
-    <w:basedOn w:val="Standard"/>
+    <w:basedOn w:val="Normal"/>
     <w:pPr>
       <w:numPr>
         <w:numId w:val="18"/>
@@ -18822,8 +18317,8 @@
   </w:style>
   <w:style w:type="paragraph" w:customStyle="1" w:styleId="Code">
     <w:name w:val="Code"/>
-    <w:basedOn w:val="Standard"/>
-    <w:next w:val="Standard"/>
+    <w:basedOn w:val="Normal"/>
+    <w:next w:val="Normal"/>
     <w:pPr>
       <w:autoSpaceDE w:val="0"/>
       <w:autoSpaceDN w:val="0"/>
@@ -18836,9 +18331,9 @@
       <w:szCs w:val="24"/>
     </w:rPr>
   </w:style>
-  <w:style w:type="paragraph" w:styleId="Dokumentstruktur">
+  <w:style w:type="paragraph" w:styleId="DocumentMap">
     <w:name w:val="Document Map"/>
-    <w:basedOn w:val="Standard"/>
+    <w:basedOn w:val="Normal"/>
     <w:semiHidden/>
     <w:pPr>
       <w:shd w:val="clear" w:color="auto" w:fill="000080"/>
@@ -18850,11 +18345,11 @@
   </w:style>
   <w:style w:type="character" w:customStyle="1" w:styleId="apple-style-span">
     <w:name w:val="apple-style-span"/>
-    <w:basedOn w:val="Absatz-Standardschriftart"/>
+    <w:basedOn w:val="DefaultParagraphFont"/>
   </w:style>
   <w:style w:type="paragraph" w:customStyle="1" w:styleId="GliederungHintergrund">
     <w:name w:val="Gliederung Hintergrund"/>
-    <w:basedOn w:val="Standard"/>
+    <w:basedOn w:val="Normal"/>
     <w:pPr>
       <w:numPr>
         <w:numId w:val="19"/>
@@ -18873,7 +18368,7 @@
   </w:style>
   <w:style w:type="character" w:customStyle="1" w:styleId="Normal1">
     <w:name w:val="Normal1"/>
-    <w:basedOn w:val="Absatz-Standardschriftart"/>
+    <w:basedOn w:val="DefaultParagraphFont"/>
   </w:style>
   <w:style w:type="character" w:customStyle="1" w:styleId="CodeZchn">
     <w:name w:val="Code Zchn"/>
@@ -18886,7 +18381,7 @@
   </w:style>
   <w:style w:type="paragraph" w:customStyle="1" w:styleId="StandardLinks">
     <w:name w:val="Standard + Links"/>
-    <w:basedOn w:val="Standard"/>
+    <w:basedOn w:val="Normal"/>
     <w:pPr>
       <w:jc w:val="left"/>
     </w:pPr>
@@ -18903,7 +18398,7 @@
       <w:szCs w:val="20"/>
     </w:rPr>
   </w:style>
-  <w:style w:type="character" w:styleId="HTMLSchreibmaschine">
+  <w:style w:type="character" w:styleId="HTMLTypewriter">
     <w:name w:val="HTML Typewriter"/>
     <w:semiHidden/>
     <w:rPr>
@@ -18914,7 +18409,7 @@
   </w:style>
   <w:style w:type="paragraph" w:customStyle="1" w:styleId="Tabellenzeile">
     <w:name w:val="Tabellenzeile"/>
-    <w:basedOn w:val="Standard"/>
+    <w:basedOn w:val="Normal"/>
     <w:pPr>
       <w:spacing w:before="60" w:after="60"/>
       <w:jc w:val="left"/>
@@ -18926,7 +18421,7 @@
   </w:style>
   <w:style w:type="paragraph" w:customStyle="1" w:styleId="txt">
     <w:name w:val="txt"/>
-    <w:basedOn w:val="Standard"/>
+    <w:basedOn w:val="Normal"/>
     <w:pPr>
       <w:spacing w:before="75" w:after="75" w:line="225" w:lineRule="atLeast"/>
       <w:ind w:left="225"/>
@@ -18941,7 +18436,7 @@
   </w:style>
   <w:style w:type="paragraph" w:customStyle="1" w:styleId="txtfett">
     <w:name w:val="txtfett"/>
-    <w:basedOn w:val="Standard"/>
+    <w:basedOn w:val="Normal"/>
     <w:pPr>
       <w:spacing w:before="75" w:after="75" w:line="225" w:lineRule="atLeast"/>
       <w:ind w:left="225"/>
@@ -18956,9 +18451,9 @@
       <w:szCs w:val="17"/>
     </w:rPr>
   </w:style>
-  <w:style w:type="character" w:customStyle="1" w:styleId="TextkrperZchn">
-    <w:name w:val="Textkörper Zchn"/>
-    <w:link w:val="Textkrper"/>
+  <w:style w:type="character" w:customStyle="1" w:styleId="BodyTextChar">
+    <w:name w:val="Body Text Char"/>
+    <w:link w:val="BodyText"/>
     <w:semiHidden/>
     <w:rsid w:val="00D67272"/>
     <w:rPr>
@@ -18966,16 +18461,16 @@
       <w:sz w:val="24"/>
     </w:rPr>
   </w:style>
-  <w:style w:type="character" w:customStyle="1" w:styleId="Textkrper-ZeileneinzugZchn">
-    <w:name w:val="Textkörper-Zeileneinzug Zchn"/>
-    <w:link w:val="Textkrper-Zeileneinzug"/>
+  <w:style w:type="character" w:customStyle="1" w:styleId="BodyTextIndentChar">
+    <w:name w:val="Body Text Indent Char"/>
+    <w:link w:val="BodyTextIndent"/>
     <w:semiHidden/>
     <w:rsid w:val="00D67272"/>
     <w:rPr>
       <w:sz w:val="24"/>
     </w:rPr>
   </w:style>
-  <w:style w:type="paragraph" w:styleId="berarbeitung">
+  <w:style w:type="paragraph" w:styleId="Revision">
     <w:name w:val="Revision"/>
     <w:hidden/>
     <w:semiHidden/>
@@ -19316,7 +18811,7 @@
 </file>
 
 <file path=customXml/itemProps1.xml><?xml version="1.0" encoding="utf-8"?>
-<ds:datastoreItem xmlns:ds="http://schemas.openxmlformats.org/officeDocument/2006/customXml" ds:itemID="{B503D49E-A744-0A4D-AFC2-B08D86597354}">
+<ds:datastoreItem xmlns:ds="http://schemas.openxmlformats.org/officeDocument/2006/customXml" ds:itemID="{86A2234D-2509-F34C-8B7F-1914B47E9442}">
   <ds:schemaRefs>
     <ds:schemaRef ds:uri="http://schemas.openxmlformats.org/officeDocument/2006/bibliography"/>
   </ds:schemaRefs>
@@ -19324,7 +18819,7 @@
 </file>
 
 <file path=customXml/itemProps2.xml><?xml version="1.0" encoding="utf-8"?>
-<ds:datastoreItem xmlns:ds="http://schemas.openxmlformats.org/officeDocument/2006/customXml" ds:itemID="{AFC3C96D-78B6-FB40-8406-64A59E9D6E19}">
+<ds:datastoreItem xmlns:ds="http://schemas.openxmlformats.org/officeDocument/2006/customXml" ds:itemID="{7D78B259-55EA-7D4E-AED7-576CCF280A8F}">
   <ds:schemaRefs>
     <ds:schemaRef ds:uri="http://schemas.openxmlformats.org/officeDocument/2006/bibliography"/>
   </ds:schemaRefs>

</xml_diff>

<commit_message>
Update for GeoInfoDok 7.1.0 RC2
</commit_message>
<xml_diff>
--- a/src/main/resources/documentation/AAA-Tools-Dokumentation.docx
+++ b/src/main/resources/documentation/AAA-Tools-Dokumentation.docx
@@ -145,8 +145,6 @@
       <w:r>
         <w:t>Release</w:t>
       </w:r>
-      <w:bookmarkStart w:id="1" w:name="_GoBack"/>
-      <w:bookmarkEnd w:id="1"/>
     </w:p>
     <w:p>
       <w:pPr>
@@ -193,8 +191,8 @@
       <w:pPr>
         <w:pStyle w:val="Zwischenber1"/>
       </w:pPr>
-      <w:bookmarkStart w:id="2" w:name="Zusammenfassung"/>
-      <w:bookmarkEnd w:id="2"/>
+      <w:bookmarkStart w:id="1" w:name="Zusammenfassung"/>
+      <w:bookmarkEnd w:id="1"/>
       <w:r>
         <w:br w:type="page"/>
       </w:r>
@@ -745,8 +743,8 @@
             <w:pPr>
               <w:pStyle w:val="StandardTabelle"/>
             </w:pPr>
-            <w:bookmarkStart w:id="3" w:name="Inh"/>
-            <w:bookmarkEnd w:id="3"/>
+            <w:bookmarkStart w:id="2" w:name="Inh"/>
+            <w:bookmarkEnd w:id="2"/>
             <w:r>
               <w:t>0.6</w:t>
             </w:r>
@@ -1336,6 +1334,72 @@
             </w:pPr>
             <w:r>
               <w:t>Benennung der Version des Dokuments an die Version der Tools</w:t>
+            </w:r>
+          </w:p>
+        </w:tc>
+      </w:tr>
+      <w:tr>
+        <w:tc>
+          <w:tcPr>
+            <w:tcW w:w="886" w:type="dxa"/>
+          </w:tcPr>
+          <w:p>
+            <w:pPr>
+              <w:pStyle w:val="StandardTabelle"/>
+            </w:pPr>
+            <w:r>
+              <w:t>1.1.1</w:t>
+            </w:r>
+          </w:p>
+        </w:tc>
+        <w:tc>
+          <w:tcPr>
+            <w:tcW w:w="1607" w:type="dxa"/>
+          </w:tcPr>
+          <w:p>
+            <w:pPr>
+              <w:pStyle w:val="StandardTabelle"/>
+            </w:pPr>
+            <w:bookmarkStart w:id="3" w:name="_GoBack"/>
+            <w:bookmarkEnd w:id="3"/>
+          </w:p>
+        </w:tc>
+        <w:tc>
+          <w:tcPr>
+            <w:tcW w:w="1275" w:type="dxa"/>
+          </w:tcPr>
+          <w:p>
+            <w:pPr>
+              <w:pStyle w:val="StandardTabelle"/>
+            </w:pPr>
+            <w:r>
+              <w:t>31.01.2019</w:t>
+            </w:r>
+          </w:p>
+        </w:tc>
+        <w:tc>
+          <w:tcPr>
+            <w:tcW w:w="1902" w:type="dxa"/>
+          </w:tcPr>
+          <w:p>
+            <w:pPr>
+              <w:pStyle w:val="StandardTabelle"/>
+            </w:pPr>
+            <w:r>
+              <w:t>Clemens Portele</w:t>
+            </w:r>
+          </w:p>
+        </w:tc>
+        <w:tc>
+          <w:tcPr>
+            <w:tcW w:w="3188" w:type="dxa"/>
+          </w:tcPr>
+          <w:p>
+            <w:pPr>
+              <w:pStyle w:val="StandardTabelle"/>
+            </w:pPr>
+            <w:r>
+              <w:t>Aktualisierung für die GeoInfoDok 7.1.0</w:t>
             </w:r>
           </w:p>
         </w:tc>
@@ -1477,51 +1541,36 @@
         <w:rPr>
           <w:rFonts w:asciiTheme="minorHAnsi" w:eastAsiaTheme="minorEastAsia" w:hAnsiTheme="minorHAnsi" w:cstheme="minorBidi"/>
           <w:szCs w:val="24"/>
-          <w:lang w:val="en-US" w:eastAsia="ja-JP"/>
-        </w:rPr>
-      </w:pPr>
-      <w:r>
-        <w:rPr>
-          <w:lang w:val="en-US"/>
-        </w:rPr>
+          <w:lang w:eastAsia="ja-JP"/>
+        </w:rPr>
+      </w:pPr>
+      <w:r>
         <w:t>1.2</w:t>
       </w:r>
       <w:r>
         <w:rPr>
           <w:rFonts w:asciiTheme="minorHAnsi" w:eastAsiaTheme="minorEastAsia" w:hAnsiTheme="minorHAnsi" w:cstheme="minorBidi"/>
           <w:szCs w:val="24"/>
-          <w:lang w:val="en-US" w:eastAsia="ja-JP"/>
-        </w:rPr>
-        <w:tab/>
-      </w:r>
-      <w:r>
-        <w:rPr>
-          <w:lang w:val="en-US"/>
-        </w:rPr>
+          <w:lang w:eastAsia="ja-JP"/>
+        </w:rPr>
+        <w:tab/>
+      </w:r>
+      <w:r>
         <w:t>AAA-Modell</w:t>
       </w:r>
       <w:r>
-        <w:rPr>
-          <w:lang w:val="en-US"/>
-        </w:rPr>
         <w:tab/>
       </w:r>
       <w:r>
         <w:fldChar w:fldCharType="begin"/>
       </w:r>
       <w:r>
-        <w:rPr>
-          <w:lang w:val="en-US"/>
-        </w:rPr>
         <w:instrText xml:space="preserve"> PAGEREF _Toc280534989 \h </w:instrText>
       </w:r>
       <w:r>
         <w:fldChar w:fldCharType="separate"/>
       </w:r>
       <w:r>
-        <w:rPr>
-          <w:lang w:val="en-US"/>
-        </w:rPr>
         <w:t>4</w:t>
       </w:r>
       <w:r>
@@ -1596,33 +1645,50 @@
         </w:tabs>
         <w:rPr>
           <w:rFonts w:asciiTheme="minorHAnsi" w:eastAsiaTheme="minorEastAsia" w:hAnsiTheme="minorHAnsi"/>
-        </w:rPr>
-      </w:pPr>
-      <w:r>
+          <w:lang w:val="en-US"/>
+        </w:rPr>
+      </w:pPr>
+      <w:r>
+        <w:rPr>
+          <w:lang w:val="en-US"/>
+        </w:rPr>
         <w:t>1.4</w:t>
       </w:r>
       <w:r>
         <w:rPr>
           <w:rFonts w:asciiTheme="minorHAnsi" w:eastAsiaTheme="minorEastAsia" w:hAnsiTheme="minorHAnsi"/>
-        </w:rPr>
-        <w:tab/>
-      </w:r>
-      <w:r>
+          <w:lang w:val="en-US"/>
+        </w:rPr>
+        <w:tab/>
+      </w:r>
+      <w:r>
+        <w:rPr>
+          <w:lang w:val="en-US"/>
+        </w:rPr>
         <w:t>ShapeChange</w:t>
       </w:r>
       <w:r>
+        <w:rPr>
+          <w:lang w:val="en-US"/>
+        </w:rPr>
         <w:tab/>
       </w:r>
       <w:r>
         <w:fldChar w:fldCharType="begin"/>
       </w:r>
       <w:r>
+        <w:rPr>
+          <w:lang w:val="en-US"/>
+        </w:rPr>
         <w:instrText xml:space="preserve"> PAGEREF _Toc280534991 \h </w:instrText>
       </w:r>
       <w:r>
         <w:fldChar w:fldCharType="separate"/>
       </w:r>
       <w:r>
+        <w:rPr>
+          <w:lang w:val="en-US"/>
+        </w:rPr>
         <w:t>4</w:t>
       </w:r>
       <w:r>
@@ -1637,33 +1703,50 @@
         </w:tabs>
         <w:rPr>
           <w:rFonts w:asciiTheme="minorHAnsi" w:eastAsiaTheme="minorEastAsia" w:hAnsiTheme="minorHAnsi"/>
-        </w:rPr>
-      </w:pPr>
-      <w:r>
+          <w:lang w:val="en-US"/>
+        </w:rPr>
+      </w:pPr>
+      <w:r>
+        <w:rPr>
+          <w:lang w:val="en-US"/>
+        </w:rPr>
         <w:t>1.4.1</w:t>
       </w:r>
       <w:r>
         <w:rPr>
           <w:rFonts w:asciiTheme="minorHAnsi" w:eastAsiaTheme="minorEastAsia" w:hAnsiTheme="minorHAnsi"/>
-        </w:rPr>
-        <w:tab/>
-      </w:r>
-      <w:r>
+          <w:lang w:val="en-US"/>
+        </w:rPr>
+        <w:tab/>
+      </w:r>
+      <w:r>
+        <w:rPr>
+          <w:lang w:val="en-US"/>
+        </w:rPr>
         <w:t>Übersicht</w:t>
       </w:r>
       <w:r>
+        <w:rPr>
+          <w:lang w:val="en-US"/>
+        </w:rPr>
         <w:tab/>
       </w:r>
       <w:r>
         <w:fldChar w:fldCharType="begin"/>
       </w:r>
       <w:r>
+        <w:rPr>
+          <w:lang w:val="en-US"/>
+        </w:rPr>
         <w:instrText xml:space="preserve"> PAGEREF _Toc280534992 \h </w:instrText>
       </w:r>
       <w:r>
         <w:fldChar w:fldCharType="separate"/>
       </w:r>
       <w:r>
+        <w:rPr>
+          <w:lang w:val="en-US"/>
+        </w:rPr>
         <w:t>4</w:t>
       </w:r>
       <w:r>
@@ -1842,33 +1925,50 @@
         </w:tabs>
         <w:rPr>
           <w:rFonts w:asciiTheme="minorHAnsi" w:eastAsiaTheme="minorEastAsia" w:hAnsiTheme="minorHAnsi"/>
-        </w:rPr>
-      </w:pPr>
-      <w:r>
+          <w:lang w:val="en-US"/>
+        </w:rPr>
+      </w:pPr>
+      <w:r>
+        <w:rPr>
+          <w:lang w:val="en-US"/>
+        </w:rPr>
         <w:t>1.4.2.4</w:t>
       </w:r>
       <w:r>
         <w:rPr>
           <w:rFonts w:asciiTheme="minorHAnsi" w:eastAsiaTheme="minorEastAsia" w:hAnsiTheme="minorHAnsi"/>
-        </w:rPr>
-        <w:tab/>
-      </w:r>
-      <w:r>
+          <w:lang w:val="en-US"/>
+        </w:rPr>
+        <w:tab/>
+      </w:r>
+      <w:r>
+        <w:rPr>
+          <w:lang w:val="en-US"/>
+        </w:rPr>
         <w:t>Konfigurationselement: log</w:t>
       </w:r>
       <w:r>
+        <w:rPr>
+          <w:lang w:val="en-US"/>
+        </w:rPr>
         <w:tab/>
       </w:r>
       <w:r>
         <w:fldChar w:fldCharType="begin"/>
       </w:r>
       <w:r>
+        <w:rPr>
+          <w:lang w:val="en-US"/>
+        </w:rPr>
         <w:instrText xml:space="preserve"> PAGEREF _Toc280534997 \h </w:instrText>
       </w:r>
       <w:r>
         <w:fldChar w:fldCharType="separate"/>
       </w:r>
       <w:r>
+        <w:rPr>
+          <w:lang w:val="en-US"/>
+        </w:rPr>
         <w:t>8</w:t>
       </w:r>
       <w:r>
@@ -1883,33 +1983,50 @@
         </w:tabs>
         <w:rPr>
           <w:rFonts w:asciiTheme="minorHAnsi" w:eastAsiaTheme="minorEastAsia" w:hAnsiTheme="minorHAnsi"/>
-        </w:rPr>
-      </w:pPr>
-      <w:r>
+          <w:lang w:val="en-US"/>
+        </w:rPr>
+      </w:pPr>
+      <w:r>
+        <w:rPr>
+          <w:lang w:val="en-US"/>
+        </w:rPr>
         <w:t>1.4.2.5</w:t>
       </w:r>
       <w:r>
         <w:rPr>
           <w:rFonts w:asciiTheme="minorHAnsi" w:eastAsiaTheme="minorEastAsia" w:hAnsiTheme="minorHAnsi"/>
-        </w:rPr>
-        <w:tab/>
-      </w:r>
-      <w:r>
+          <w:lang w:val="en-US"/>
+        </w:rPr>
+        <w:tab/>
+      </w:r>
+      <w:r>
+        <w:rPr>
+          <w:lang w:val="en-US"/>
+        </w:rPr>
         <w:t>Konfigurationselement: targets</w:t>
       </w:r>
       <w:r>
+        <w:rPr>
+          <w:lang w:val="en-US"/>
+        </w:rPr>
         <w:tab/>
       </w:r>
       <w:r>
         <w:fldChar w:fldCharType="begin"/>
       </w:r>
       <w:r>
+        <w:rPr>
+          <w:lang w:val="en-US"/>
+        </w:rPr>
         <w:instrText xml:space="preserve"> PAGEREF _Toc280534998 \h </w:instrText>
       </w:r>
       <w:r>
         <w:fldChar w:fldCharType="separate"/>
       </w:r>
       <w:r>
+        <w:rPr>
+          <w:lang w:val="en-US"/>
+        </w:rPr>
         <w:t>8</w:t>
       </w:r>
       <w:r>
@@ -1924,33 +2041,50 @@
         </w:tabs>
         <w:rPr>
           <w:rFonts w:asciiTheme="minorHAnsi" w:eastAsiaTheme="minorEastAsia" w:hAnsiTheme="minorHAnsi"/>
-        </w:rPr>
-      </w:pPr>
-      <w:r>
+          <w:lang w:val="en-US"/>
+        </w:rPr>
+      </w:pPr>
+      <w:r>
+        <w:rPr>
+          <w:lang w:val="en-US"/>
+        </w:rPr>
         <w:t>1.4.2.5.1</w:t>
       </w:r>
       <w:r>
         <w:rPr>
           <w:rFonts w:asciiTheme="minorHAnsi" w:eastAsiaTheme="minorEastAsia" w:hAnsiTheme="minorHAnsi"/>
-        </w:rPr>
-        <w:tab/>
-      </w:r>
-      <w:r>
+          <w:lang w:val="en-US"/>
+        </w:rPr>
+        <w:tab/>
+      </w:r>
+      <w:r>
+        <w:rPr>
+          <w:lang w:val="en-US"/>
+        </w:rPr>
         <w:t>Target-Konfiguration: XmlSchema</w:t>
       </w:r>
       <w:r>
+        <w:rPr>
+          <w:lang w:val="en-US"/>
+        </w:rPr>
         <w:tab/>
       </w:r>
       <w:r>
         <w:fldChar w:fldCharType="begin"/>
       </w:r>
       <w:r>
+        <w:rPr>
+          <w:lang w:val="en-US"/>
+        </w:rPr>
         <w:instrText xml:space="preserve"> PAGEREF _Toc280534999 \h </w:instrText>
       </w:r>
       <w:r>
         <w:fldChar w:fldCharType="separate"/>
       </w:r>
       <w:r>
+        <w:rPr>
+          <w:lang w:val="en-US"/>
+        </w:rPr>
         <w:t>8</w:t>
       </w:r>
       <w:r>
@@ -1965,33 +2099,50 @@
         </w:tabs>
         <w:rPr>
           <w:rFonts w:asciiTheme="minorHAnsi" w:eastAsiaTheme="minorEastAsia" w:hAnsiTheme="minorHAnsi"/>
-        </w:rPr>
-      </w:pPr>
-      <w:r>
+          <w:lang w:val="en-US"/>
+        </w:rPr>
+      </w:pPr>
+      <w:r>
+        <w:rPr>
+          <w:lang w:val="en-US"/>
+        </w:rPr>
         <w:t>1.4.2.5.2</w:t>
       </w:r>
       <w:r>
         <w:rPr>
           <w:rFonts w:asciiTheme="minorHAnsi" w:eastAsiaTheme="minorEastAsia" w:hAnsiTheme="minorHAnsi"/>
-        </w:rPr>
-        <w:tab/>
-      </w:r>
-      <w:r>
+          <w:lang w:val="en-US"/>
+        </w:rPr>
+        <w:tab/>
+      </w:r>
+      <w:r>
+        <w:rPr>
+          <w:lang w:val="en-US"/>
+        </w:rPr>
         <w:t>Target-Konfiguration: AAA-Katalogtool</w:t>
       </w:r>
       <w:r>
+        <w:rPr>
+          <w:lang w:val="en-US"/>
+        </w:rPr>
         <w:tab/>
       </w:r>
       <w:r>
         <w:fldChar w:fldCharType="begin"/>
       </w:r>
       <w:r>
+        <w:rPr>
+          <w:lang w:val="en-US"/>
+        </w:rPr>
         <w:instrText xml:space="preserve"> PAGEREF _Toc280535000 \h </w:instrText>
       </w:r>
       <w:r>
         <w:fldChar w:fldCharType="separate"/>
       </w:r>
       <w:r>
+        <w:rPr>
+          <w:lang w:val="en-US"/>
+        </w:rPr>
         <w:t>10</w:t>
       </w:r>
       <w:r>
@@ -2006,33 +2157,50 @@
         </w:tabs>
         <w:rPr>
           <w:rFonts w:asciiTheme="minorHAnsi" w:eastAsiaTheme="minorEastAsia" w:hAnsiTheme="minorHAnsi"/>
-        </w:rPr>
-      </w:pPr>
-      <w:r>
+          <w:lang w:val="en-US"/>
+        </w:rPr>
+      </w:pPr>
+      <w:r>
+        <w:rPr>
+          <w:lang w:val="en-US"/>
+        </w:rPr>
         <w:t>1.4.2.5.3</w:t>
       </w:r>
       <w:r>
         <w:rPr>
           <w:rFonts w:asciiTheme="minorHAnsi" w:eastAsiaTheme="minorEastAsia" w:hAnsiTheme="minorHAnsi"/>
-        </w:rPr>
-        <w:tab/>
-      </w:r>
-      <w:r>
+          <w:lang w:val="en-US"/>
+        </w:rPr>
+        <w:tab/>
+      </w:r>
+      <w:r>
+        <w:rPr>
+          <w:lang w:val="en-US"/>
+        </w:rPr>
         <w:t>Target-Konfiguration: AAA-Profiltool</w:t>
       </w:r>
       <w:r>
+        <w:rPr>
+          <w:lang w:val="en-US"/>
+        </w:rPr>
         <w:tab/>
       </w:r>
       <w:r>
         <w:fldChar w:fldCharType="begin"/>
       </w:r>
       <w:r>
+        <w:rPr>
+          <w:lang w:val="en-US"/>
+        </w:rPr>
         <w:instrText xml:space="preserve"> PAGEREF _Toc280535001 \h </w:instrText>
       </w:r>
       <w:r>
         <w:fldChar w:fldCharType="separate"/>
       </w:r>
       <w:r>
+        <w:rPr>
+          <w:lang w:val="en-US"/>
+        </w:rPr>
         <w:t>12</w:t>
       </w:r>
       <w:r>
@@ -2576,7 +2744,15 @@
     </w:p>
     <w:p>
       <w:r>
-        <w:t>Die vordefinierten ShapeChange-Konfigurationen befindet sich in den Dateien (alle im Verzeichnis „</w:t>
+        <w:t xml:space="preserve">Die vordefinierten ShapeChange-Konfigurationen </w:t>
+      </w:r>
+      <w:proofErr w:type="gramStart"/>
+      <w:r>
+        <w:t>befindet</w:t>
+      </w:r>
+      <w:proofErr w:type="gramEnd"/>
+      <w:r>
+        <w:t xml:space="preserve"> sich in den Dateien (alle im Verzeichnis „</w:t>
       </w:r>
       <w:r>
         <w:t>Konfigurationen</w:t>
@@ -2602,18 +2778,30 @@
         <w:rPr>
           <w:b/>
         </w:rPr>
-        <w:t>-(6.0.1|7.0</w:t>
+        <w:t>-(6.0.1|</w:t>
       </w:r>
       <w:r>
         <w:rPr>
           <w:b/>
         </w:rPr>
-        <w:t>.3|7.0.3</w:t>
+        <w:t>7.1.0</w:t>
       </w:r>
       <w:r>
         <w:rPr>
           <w:b/>
         </w:rPr>
+        <w:t>|</w:t>
+      </w:r>
+      <w:r>
+        <w:rPr>
+          <w:b/>
+        </w:rPr>
+        <w:t>7.1.0</w:t>
+      </w:r>
+      <w:r>
+        <w:rPr>
+          <w:b/>
+        </w:rPr>
         <w:t>-Aenderungen</w:t>
       </w:r>
       <w:r>
@@ -2661,18 +2849,30 @@
         <w:rPr>
           <w:b/>
         </w:rPr>
-        <w:t>-(6.0.1|7.0</w:t>
+        <w:t>-(6.0.1|</w:t>
       </w:r>
       <w:r>
         <w:rPr>
           <w:b/>
         </w:rPr>
-        <w:t>.3|7.0.3</w:t>
+        <w:t>7.1.0</w:t>
       </w:r>
       <w:r>
         <w:rPr>
           <w:b/>
         </w:rPr>
+        <w:t>|</w:t>
+      </w:r>
+      <w:r>
+        <w:rPr>
+          <w:b/>
+        </w:rPr>
+        <w:t>7.1.0</w:t>
+      </w:r>
+      <w:r>
+        <w:rPr>
+          <w:b/>
+        </w:rPr>
         <w:t>-Aenderungen</w:t>
       </w:r>
       <w:r>
@@ -2720,18 +2920,30 @@
         <w:rPr>
           <w:b/>
         </w:rPr>
-        <w:t>-(6.0.1|7.0</w:t>
+        <w:t>-(6.0.1|</w:t>
       </w:r>
       <w:r>
         <w:rPr>
           <w:b/>
         </w:rPr>
-        <w:t>.3|7.0.3</w:t>
+        <w:t>7.1.0</w:t>
       </w:r>
       <w:r>
         <w:rPr>
           <w:b/>
         </w:rPr>
+        <w:t>|</w:t>
+      </w:r>
+      <w:r>
+        <w:rPr>
+          <w:b/>
+        </w:rPr>
+        <w:t>7.1.0</w:t>
+      </w:r>
+      <w:r>
+        <w:rPr>
+          <w:b/>
+        </w:rPr>
         <w:t>-Aenderungen</w:t>
       </w:r>
       <w:r>
@@ -2773,7 +2985,31 @@
         <w:rPr>
           <w:b/>
         </w:rPr>
-        <w:t>DLM50-(6.0.1|7.0.3|7.0.3-Aenderungen).xml</w:t>
+        <w:t>DLM50-(6.0.1|</w:t>
+      </w:r>
+      <w:r>
+        <w:rPr>
+          <w:b/>
+        </w:rPr>
+        <w:t>7.1.0</w:t>
+      </w:r>
+      <w:r>
+        <w:rPr>
+          <w:b/>
+        </w:rPr>
+        <w:t>|</w:t>
+      </w:r>
+      <w:r>
+        <w:rPr>
+          <w:b/>
+        </w:rPr>
+        <w:t>7.1.0</w:t>
+      </w:r>
+      <w:r>
+        <w:rPr>
+          <w:b/>
+        </w:rPr>
+        <w:t>-Aenderungen).xml</w:t>
       </w:r>
       <w:r>
         <w:t xml:space="preserve"> (</w:t>
@@ -2796,6 +3032,44 @@
         <w:rPr>
           <w:b/>
         </w:rPr>
+        <w:t>AAAKatalog-</w:t>
+      </w:r>
+      <w:r>
+        <w:rPr>
+          <w:b/>
+        </w:rPr>
+        <w:t>AS</w:t>
+      </w:r>
+      <w:r>
+        <w:rPr>
+          <w:b/>
+        </w:rPr>
+        <w:t>-7.1.0.xml</w:t>
+      </w:r>
+      <w:r>
+        <w:t xml:space="preserve"> (</w:t>
+      </w:r>
+      <w:r>
+        <w:t xml:space="preserve">AAA-Katalogtool für </w:t>
+      </w:r>
+      <w:r>
+        <w:t>alle Katalogausgaben der GeoInfoDok 7.1.0</w:t>
+      </w:r>
+      <w:r>
+        <w:t>)</w:t>
+      </w:r>
+    </w:p>
+    <w:p>
+      <w:pPr>
+        <w:ind w:left="284"/>
+        <w:rPr>
+          <w:b/>
+        </w:rPr>
+      </w:pPr>
+      <w:r>
+        <w:rPr>
+          <w:b/>
+        </w:rPr>
         <w:t>AAA</w:t>
       </w:r>
       <w:r>
@@ -2808,13 +3082,13 @@
         <w:rPr>
           <w:b/>
         </w:rPr>
-        <w:t>-(6.0.1|7.0</w:t>
+        <w:t>-(6.0.1|</w:t>
       </w:r>
       <w:r>
         <w:rPr>
           <w:b/>
         </w:rPr>
-        <w:t>.3</w:t>
+        <w:t>7.1.0</w:t>
       </w:r>
       <w:r>
         <w:rPr>
@@ -2846,7 +3120,19 @@
         <w:rPr>
           <w:b/>
         </w:rPr>
-        <w:t>NAS-(6.0.1|7.0.3).xml</w:t>
+        <w:t>NAS-(6.0.1|</w:t>
+      </w:r>
+      <w:r>
+        <w:rPr>
+          <w:b/>
+        </w:rPr>
+        <w:t>7.1.0</w:t>
+      </w:r>
+      <w:r>
+        <w:rPr>
+          <w:b/>
+        </w:rPr>
+        <w:t>).xml</w:t>
       </w:r>
       <w:r>
         <w:t xml:space="preserve"> (NAS-Tool</w:t>
@@ -2869,19 +3155,38 @@
         <w:rPr>
           <w:b/>
         </w:rPr>
+        <w:t>NAS-(</w:t>
+      </w:r>
+      <w:r>
+        <w:rPr>
+          <w:b/>
+        </w:rPr>
         <w:t>AK</w:t>
       </w:r>
       <w:r>
         <w:rPr>
           <w:b/>
         </w:rPr>
+        <w:t>|GV|LB|</w:t>
+      </w:r>
+      <w:proofErr w:type="gramStart"/>
+      <w:r>
+        <w:rPr>
+          <w:b/>
+        </w:rPr>
+        <w:t>LN)</w:t>
+      </w:r>
+      <w:r>
+        <w:rPr>
+          <w:b/>
+        </w:rPr>
         <w:t>-</w:t>
       </w:r>
       <w:r>
         <w:rPr>
           <w:b/>
         </w:rPr>
-        <w:t>7.0.3</w:t>
+        <w:t>7.1.0</w:t>
       </w:r>
       <w:r>
         <w:rPr>
@@ -2889,11 +3194,15 @@
         </w:rPr>
         <w:t>.xml</w:t>
       </w:r>
+      <w:proofErr w:type="gramEnd"/>
       <w:r>
         <w:t xml:space="preserve"> (NAS-Tool</w:t>
       </w:r>
       <w:r>
-        <w:t xml:space="preserve"> für den AAA-Ausgabekatalog</w:t>
+        <w:t xml:space="preserve"> für d</w:t>
+      </w:r>
+      <w:r>
+        <w:t>ie weiteren Schemata</w:t>
       </w:r>
       <w:r>
         <w:t>)</w:t>
@@ -2997,7 +3306,10 @@
         <w:t xml:space="preserve"> Diese verwenden das Modell für d</w:t>
       </w:r>
       <w:r>
-        <w:t>ie GeoInfoDok 7.0.3</w:t>
+        <w:t xml:space="preserve">ie GeoInfoDok </w:t>
+      </w:r>
+      <w:r>
+        <w:t>7.1.0</w:t>
       </w:r>
       <w:r>
         <w:t>, können aber leicht für andere Konfigurationen selbst angepasst werden.</w:t>
@@ -3475,7 +3787,14 @@
           <w:rFonts w:ascii="Calibri" w:hAnsi="Calibri"/>
           <w:sz w:val="18"/>
         </w:rPr>
-        <w:t>ame="inputFile" value="AAA-7.0.3</w:t>
+        <w:t>ame="inputFile" value="AAA-</w:t>
+      </w:r>
+      <w:r>
+        <w:rPr>
+          <w:rFonts w:ascii="Calibri" w:hAnsi="Calibri"/>
+          <w:sz w:val="18"/>
+        </w:rPr>
+        <w:t>7.1.0</w:t>
       </w:r>
       <w:r>
         <w:rPr>
@@ -3512,7 +3831,23 @@
           <w:sz w:val="18"/>
         </w:rPr>
         <w:tab/>
-        <w:t>&lt;parameter name="excludedPackages" value="ISO/TC 211,OGC,AAA_Ausgabekatalog,AAA_Objektartenkatalog,AAA Versionierungsschema,Web Feature Service Erweiterungen,AAA_Signaturenkatalog"/&gt;</w:t>
+        <w:t xml:space="preserve">&lt;parameter name="excludedPackages" value="ISO/TC </w:t>
+      </w:r>
+      <w:proofErr w:type="gramStart"/>
+      <w:r>
+        <w:rPr>
+          <w:rFonts w:ascii="Calibri" w:hAnsi="Calibri"/>
+          <w:sz w:val="18"/>
+        </w:rPr>
+        <w:t>211,OGC</w:t>
+      </w:r>
+      <w:proofErr w:type="gramEnd"/>
+      <w:r>
+        <w:rPr>
+          <w:rFonts w:ascii="Calibri" w:hAnsi="Calibri"/>
+          <w:sz w:val="18"/>
+        </w:rPr>
+        <w:t>,AAA_Ausgabekatalog,AAA_Objektartenkatalog,AAA Versionierungsschema,Web Feature Service Erweiterungen,AAA_Signaturenkatalog"/&gt;</w:t>
       </w:r>
       <w:r>
         <w:rPr>
@@ -3791,7 +4126,15 @@
     </w:p>
     <w:p>
       <w:r>
-        <w:t>Eine sinnvolle Möglichkeit zum Eingriff ergibt sich bei folgenden Namen:</w:t>
+        <w:t xml:space="preserve">Eine sinnvolle Möglichkeit zum Eingriff ergibt sich </w:t>
+      </w:r>
+      <w:proofErr w:type="gramStart"/>
+      <w:r>
+        <w:t>bei folgenden</w:t>
+      </w:r>
+      <w:proofErr w:type="gramEnd"/>
+      <w:r>
+        <w:t xml:space="preserve"> Namen:</w:t>
       </w:r>
     </w:p>
     <w:tbl>
@@ -4288,8 +4631,13 @@
             <w:r>
               <w:t>Optionale Modelltransformation vor der Verarbeitung des Modells. Nur für das NASTool relevant. Hier sollte der Wert "</w:t>
             </w:r>
-            <w:r>
-              <w:t>de.adv_online.aaa.nastool.NasTransformer</w:t>
+            <w:proofErr w:type="gramStart"/>
+            <w:r>
+              <w:t>de.adv_online.aaa.nastool</w:t>
+            </w:r>
+            <w:proofErr w:type="gramEnd"/>
+            <w:r>
+              <w:t>.NasTransformer</w:t>
             </w:r>
             <w:r>
               <w:t>" sein.</w:t>
@@ -4457,7 +4805,23 @@
           <w:sz w:val="18"/>
         </w:rPr>
         <w:br/>
-        <w:t xml:space="preserve">        &lt;parameter name="dialogClass" value="de.adv_online.aaa.katalogtool.KatalogDialog"/&gt;</w:t>
+        <w:t xml:space="preserve">        &lt;parameter name="dialogClass" value="</w:t>
+      </w:r>
+      <w:proofErr w:type="gramStart"/>
+      <w:r>
+        <w:rPr>
+          <w:rFonts w:ascii="Calibri" w:hAnsi="Calibri"/>
+          <w:sz w:val="18"/>
+        </w:rPr>
+        <w:t>de.adv_online.aaa.katalogtool</w:t>
+      </w:r>
+      <w:proofErr w:type="gramEnd"/>
+      <w:r>
+        <w:rPr>
+          <w:rFonts w:ascii="Calibri" w:hAnsi="Calibri"/>
+          <w:sz w:val="18"/>
+        </w:rPr>
+        <w:t>.KatalogDialog"/&gt;</w:t>
       </w:r>
       <w:r>
         <w:rPr>
@@ -4614,8 +4978,13 @@
             <w:r>
               <w:t xml:space="preserve">Für das AAA-Katalogtool ist dies </w:t>
             </w:r>
-            <w:r>
-              <w:t>de.adv_online.aaa.katalogtool.KatalogDialog</w:t>
+            <w:proofErr w:type="gramStart"/>
+            <w:r>
+              <w:t>de.adv_online.aaa.katalogtool</w:t>
+            </w:r>
+            <w:proofErr w:type="gramEnd"/>
+            <w:r>
+              <w:t>.KatalogDialog</w:t>
             </w:r>
             <w:r>
               <w:t>.</w:t>
@@ -4625,8 +4994,13 @@
             <w:r>
               <w:t xml:space="preserve">Für das AAA-Profiltool ist dies </w:t>
             </w:r>
-            <w:r>
-              <w:t>de.adv_online.aaa.profiltool.ProfilDialog</w:t>
+            <w:proofErr w:type="gramStart"/>
+            <w:r>
+              <w:t>de.adv_online.aaa.profiltool</w:t>
+            </w:r>
+            <w:proofErr w:type="gramEnd"/>
+            <w:r>
+              <w:t>.ProfilDialog</w:t>
             </w:r>
             <w:r>
               <w:t>.</w:t>
@@ -4998,7 +5372,15 @@
         <w:t>tagged values</w:t>
       </w:r>
       <w:r>
-        <w:t xml:space="preserve"> im Modell an Paketen mit dem Stereotype &lt;&lt;applicationSchema&gt;&gt;. </w:t>
+        <w:t xml:space="preserve"> im Modell an Paketen </w:t>
+      </w:r>
+      <w:proofErr w:type="gramStart"/>
+      <w:r>
+        <w:t>mit dem Stereotype</w:t>
+      </w:r>
+      <w:proofErr w:type="gramEnd"/>
+      <w:r>
+        <w:t xml:space="preserve"> &lt;&lt;applicationSchema&gt;&gt;. </w:t>
       </w:r>
     </w:p>
     <w:p>
@@ -5030,7 +5412,23 @@
           <w:sz w:val="18"/>
         </w:rPr>
         <w:tab/>
-        <w:t>&lt;TargetXmlSchema class="de.interactive_instruments.ShapeChange.Target.XmlSchema.XmlSchema" mode="enabled"&gt;</w:t>
+        <w:t>&lt;TargetXmlSchema class="</w:t>
+      </w:r>
+      <w:proofErr w:type="gramStart"/>
+      <w:r>
+        <w:rPr>
+          <w:rFonts w:ascii="Calibri" w:hAnsi="Calibri"/>
+          <w:sz w:val="18"/>
+        </w:rPr>
+        <w:t>de.interactive</w:t>
+      </w:r>
+      <w:proofErr w:type="gramEnd"/>
+      <w:r>
+        <w:rPr>
+          <w:rFonts w:ascii="Calibri" w:hAnsi="Calibri"/>
+          <w:sz w:val="18"/>
+        </w:rPr>
+        <w:t>_instruments.ShapeChange.Target.XmlSchema.XmlSchema" mode="enabled"&gt;</w:t>
       </w:r>
       <w:r>
         <w:rPr>
@@ -5823,7 +6221,23 @@
           <w:sz w:val="18"/>
         </w:rPr>
         <w:tab/>
-        <w:t>&lt;xi:include href="resources/config/StandardMapEntries_iso19136_2007.xml"/&gt;</w:t>
+        <w:t>&lt;</w:t>
+      </w:r>
+      <w:proofErr w:type="gramStart"/>
+      <w:r>
+        <w:rPr>
+          <w:rFonts w:ascii="Calibri" w:hAnsi="Calibri"/>
+          <w:sz w:val="18"/>
+        </w:rPr>
+        <w:t>xi:include</w:t>
+      </w:r>
+      <w:proofErr w:type="gramEnd"/>
+      <w:r>
+        <w:rPr>
+          <w:rFonts w:ascii="Calibri" w:hAnsi="Calibri"/>
+          <w:sz w:val="18"/>
+        </w:rPr>
+        <w:t xml:space="preserve"> href="resources/config/StandardMapEntries_iso19136_2007.xml"/&gt;</w:t>
       </w:r>
       <w:r>
         <w:rPr>
@@ -5852,7 +6266,23 @@
           <w:sz w:val="18"/>
         </w:rPr>
         <w:tab/>
-        <w:t>&lt;xi:include href="resources/config/StandardMapEntries_iso19139_2007.xml"/&gt;</w:t>
+        <w:t>&lt;</w:t>
+      </w:r>
+      <w:proofErr w:type="gramStart"/>
+      <w:r>
+        <w:rPr>
+          <w:rFonts w:ascii="Calibri" w:hAnsi="Calibri"/>
+          <w:sz w:val="18"/>
+        </w:rPr>
+        <w:t>xi:include</w:t>
+      </w:r>
+      <w:proofErr w:type="gramEnd"/>
+      <w:r>
+        <w:rPr>
+          <w:rFonts w:ascii="Calibri" w:hAnsi="Calibri"/>
+          <w:sz w:val="18"/>
+        </w:rPr>
+        <w:t xml:space="preserve"> href="resources/config/StandardMapEntries_iso19139_2007.xml"/&gt;</w:t>
       </w:r>
       <w:r>
         <w:rPr>
@@ -5881,7 +6311,23 @@
           <w:sz w:val="18"/>
         </w:rPr>
         <w:tab/>
-        <w:t>&lt;xi:include href="resources/config/StandardMapEntries_iso19107.xml"/&gt;</w:t>
+        <w:t>&lt;</w:t>
+      </w:r>
+      <w:proofErr w:type="gramStart"/>
+      <w:r>
+        <w:rPr>
+          <w:rFonts w:ascii="Calibri" w:hAnsi="Calibri"/>
+          <w:sz w:val="18"/>
+        </w:rPr>
+        <w:t>xi:include</w:t>
+      </w:r>
+      <w:proofErr w:type="gramEnd"/>
+      <w:r>
+        <w:rPr>
+          <w:rFonts w:ascii="Calibri" w:hAnsi="Calibri"/>
+          <w:sz w:val="18"/>
+        </w:rPr>
+        <w:t xml:space="preserve"> href="resources/config/StandardMapEntries_iso19107.xml"/&gt;</w:t>
       </w:r>
       <w:r>
         <w:rPr>
@@ -5910,7 +6356,23 @@
           <w:sz w:val="18"/>
         </w:rPr>
         <w:tab/>
-        <w:t>&lt;xi:include href="resources/config/StandardMapEntries_iso19108.xml"/&gt;</w:t>
+        <w:t>&lt;</w:t>
+      </w:r>
+      <w:proofErr w:type="gramStart"/>
+      <w:r>
+        <w:rPr>
+          <w:rFonts w:ascii="Calibri" w:hAnsi="Calibri"/>
+          <w:sz w:val="18"/>
+        </w:rPr>
+        <w:t>xi:include</w:t>
+      </w:r>
+      <w:proofErr w:type="gramEnd"/>
+      <w:r>
+        <w:rPr>
+          <w:rFonts w:ascii="Calibri" w:hAnsi="Calibri"/>
+          <w:sz w:val="18"/>
+        </w:rPr>
+        <w:t xml:space="preserve"> href="resources/config/StandardMapEntries_iso19108.xml"/&gt;</w:t>
       </w:r>
       <w:r>
         <w:rPr>
@@ -5939,7 +6401,23 @@
           <w:sz w:val="18"/>
         </w:rPr>
         <w:tab/>
-        <w:t>&lt;xi:include href="resources/config/StandardMapEntries_iso19111.xml"/&gt;</w:t>
+        <w:t>&lt;</w:t>
+      </w:r>
+      <w:proofErr w:type="gramStart"/>
+      <w:r>
+        <w:rPr>
+          <w:rFonts w:ascii="Calibri" w:hAnsi="Calibri"/>
+          <w:sz w:val="18"/>
+        </w:rPr>
+        <w:t>xi:include</w:t>
+      </w:r>
+      <w:proofErr w:type="gramEnd"/>
+      <w:r>
+        <w:rPr>
+          <w:rFonts w:ascii="Calibri" w:hAnsi="Calibri"/>
+          <w:sz w:val="18"/>
+        </w:rPr>
+        <w:t xml:space="preserve"> href="resources/config/StandardMapEntries_iso19111.xml"/&gt;</w:t>
       </w:r>
       <w:r>
         <w:rPr>
@@ -5968,7 +6446,23 @@
           <w:sz w:val="18"/>
         </w:rPr>
         <w:tab/>
-        <w:t>&lt;xi:include href="resources/config/StandardMapEntries_iso19115.xml"/&gt;</w:t>
+        <w:t>&lt;</w:t>
+      </w:r>
+      <w:proofErr w:type="gramStart"/>
+      <w:r>
+        <w:rPr>
+          <w:rFonts w:ascii="Calibri" w:hAnsi="Calibri"/>
+          <w:sz w:val="18"/>
+        </w:rPr>
+        <w:t>xi:include</w:t>
+      </w:r>
+      <w:proofErr w:type="gramEnd"/>
+      <w:r>
+        <w:rPr>
+          <w:rFonts w:ascii="Calibri" w:hAnsi="Calibri"/>
+          <w:sz w:val="18"/>
+        </w:rPr>
+        <w:t xml:space="preserve"> href="resources/config/StandardMapEntries_iso19115.xml"/&gt;</w:t>
       </w:r>
       <w:r>
         <w:rPr>
@@ -5997,7 +6491,23 @@
           <w:sz w:val="18"/>
         </w:rPr>
         <w:tab/>
-        <w:t>&lt;xi:include href="resources/config/StandardMapEntries_iso19123.xml"/&gt;</w:t>
+        <w:t>&lt;</w:t>
+      </w:r>
+      <w:proofErr w:type="gramStart"/>
+      <w:r>
+        <w:rPr>
+          <w:rFonts w:ascii="Calibri" w:hAnsi="Calibri"/>
+          <w:sz w:val="18"/>
+        </w:rPr>
+        <w:t>xi:include</w:t>
+      </w:r>
+      <w:proofErr w:type="gramEnd"/>
+      <w:r>
+        <w:rPr>
+          <w:rFonts w:ascii="Calibri" w:hAnsi="Calibri"/>
+          <w:sz w:val="18"/>
+        </w:rPr>
+        <w:t xml:space="preserve"> href="resources/config/StandardMapEntries_iso19123.xml"/&gt;</w:t>
       </w:r>
       <w:r>
         <w:rPr>
@@ -6027,7 +6537,23 @@
           <w:sz w:val="18"/>
         </w:rPr>
         <w:tab/>
-        <w:t>&lt;xi:include href="resources/config/StandardMapEntries_gmlcov.xml"/&gt;</w:t>
+        <w:t>&lt;</w:t>
+      </w:r>
+      <w:proofErr w:type="gramStart"/>
+      <w:r>
+        <w:rPr>
+          <w:rFonts w:ascii="Calibri" w:hAnsi="Calibri"/>
+          <w:sz w:val="18"/>
+        </w:rPr>
+        <w:t>xi:include</w:t>
+      </w:r>
+      <w:proofErr w:type="gramEnd"/>
+      <w:r>
+        <w:rPr>
+          <w:rFonts w:ascii="Calibri" w:hAnsi="Calibri"/>
+          <w:sz w:val="18"/>
+        </w:rPr>
+        <w:t xml:space="preserve"> href="resources/config/StandardMapEntries_gmlcov.xml"/&gt;</w:t>
       </w:r>
       <w:r>
         <w:rPr>
@@ -6164,7 +6690,23 @@
           <w:sz w:val="18"/>
         </w:rPr>
         <w:tab/>
-        <w:t>&lt;XsdMapEntry type="doubleList" xsdEncodingRules="NAS" xmlPropertyType="gml:doubleList" xmlType="gml:doubleList" xmlTypeType="simple" xmlTypeContent="simple"/&gt;</w:t>
+        <w:t>&lt;XsdMapEntry type="doubleList" xsdEncodingRules="NAS" xmlPropertyType="</w:t>
+      </w:r>
+      <w:proofErr w:type="gramStart"/>
+      <w:r>
+        <w:rPr>
+          <w:rFonts w:ascii="Calibri" w:hAnsi="Calibri"/>
+          <w:sz w:val="18"/>
+        </w:rPr>
+        <w:t>gml:doubleList</w:t>
+      </w:r>
+      <w:proofErr w:type="gramEnd"/>
+      <w:r>
+        <w:rPr>
+          <w:rFonts w:ascii="Calibri" w:hAnsi="Calibri"/>
+          <w:sz w:val="18"/>
+        </w:rPr>
+        <w:t>" xmlType="gml:doubleList" xmlTypeType="simple" xmlTypeContent="simple"/&gt;</w:t>
       </w:r>
       <w:r>
         <w:rPr>
@@ -6200,7 +6742,23 @@
           <w:sz w:val="18"/>
         </w:rPr>
         <w:tab/>
-        <w:t>&lt;XsdMapEntry type="doubleOrNilReasonList" xsdEncodingRules="NAS" xmlPropertyType="gml:doubleOrNilReasonList" xmlType="gml:doubleOrNilReasonList" xmlTypeType="simple" xmlTypeContent="simple"/&gt;</w:t>
+        <w:t>&lt;XsdMapEntry type="doubleOrNilReasonList" xsdEncodingRules="NAS" xmlPropertyType="</w:t>
+      </w:r>
+      <w:proofErr w:type="gramStart"/>
+      <w:r>
+        <w:rPr>
+          <w:rFonts w:ascii="Calibri" w:hAnsi="Calibri"/>
+          <w:sz w:val="18"/>
+        </w:rPr>
+        <w:t>gml:doubleOrNilReasonList</w:t>
+      </w:r>
+      <w:proofErr w:type="gramEnd"/>
+      <w:r>
+        <w:rPr>
+          <w:rFonts w:ascii="Calibri" w:hAnsi="Calibri"/>
+          <w:sz w:val="18"/>
+        </w:rPr>
+        <w:t>" xmlType="gml:doubleOrNilReasonList" xmlTypeType="simple" xmlTypeContent="simple"/&gt;</w:t>
       </w:r>
       <w:r>
         <w:rPr>
@@ -6236,7 +6794,23 @@
           <w:sz w:val="18"/>
         </w:rPr>
         <w:tab/>
-        <w:t>&lt;XsdMapEntry type="AC_FeatureCatalogue" xsdEncodingRules="NAS" xmlPropertyType="gml:ReferenceType" xmlType="gml:ReferenceType"/&gt;</w:t>
+        <w:t>&lt;XsdMapEntry type="AC_FeatureCatalogue" xsdEncodingRules="NAS" xmlPropertyType="</w:t>
+      </w:r>
+      <w:proofErr w:type="gramStart"/>
+      <w:r>
+        <w:rPr>
+          <w:rFonts w:ascii="Calibri" w:hAnsi="Calibri"/>
+          <w:sz w:val="18"/>
+        </w:rPr>
+        <w:t>gml:ReferenceType</w:t>
+      </w:r>
+      <w:proofErr w:type="gramEnd"/>
+      <w:r>
+        <w:rPr>
+          <w:rFonts w:ascii="Calibri" w:hAnsi="Calibri"/>
+          <w:sz w:val="18"/>
+        </w:rPr>
+        <w:t>" xmlType="gml:ReferenceType"/&gt;</w:t>
       </w:r>
       <w:r>
         <w:rPr>
@@ -6272,7 +6846,23 @@
           <w:sz w:val="18"/>
         </w:rPr>
         <w:tab/>
-        <w:t>&lt;XsdMapEntry type="AA_Antragsart" xsdEncodingRules="NAS" xmlPropertyType="gml:ReferenceType" xmlType="gml:ReferenceType"/&gt;</w:t>
+        <w:t>&lt;XsdMapEntry type="AA_Antragsart" xsdEncodingRules="NAS" xmlPropertyType="</w:t>
+      </w:r>
+      <w:proofErr w:type="gramStart"/>
+      <w:r>
+        <w:rPr>
+          <w:rFonts w:ascii="Calibri" w:hAnsi="Calibri"/>
+          <w:sz w:val="18"/>
+        </w:rPr>
+        <w:t>gml:ReferenceType</w:t>
+      </w:r>
+      <w:proofErr w:type="gramEnd"/>
+      <w:r>
+        <w:rPr>
+          <w:rFonts w:ascii="Calibri" w:hAnsi="Calibri"/>
+          <w:sz w:val="18"/>
+        </w:rPr>
+        <w:t>" xmlType="gml:ReferenceType"/&gt;</w:t>
       </w:r>
       <w:r>
         <w:rPr>
@@ -6308,7 +6898,23 @@
           <w:sz w:val="18"/>
         </w:rPr>
         <w:tab/>
-        <w:t>&lt;XsdMapEntry type="AA_Projektsteuerungsart" xsdEncodingRules="NAS" xmlPropertyType="gml:ReferenceType" xmlType="gml:ReferenceType"/&gt;</w:t>
+        <w:t>&lt;XsdMapEntry type="AA_Projektsteuerungsart" xsdEncodingRules="NAS" xmlPropertyType="</w:t>
+      </w:r>
+      <w:proofErr w:type="gramStart"/>
+      <w:r>
+        <w:rPr>
+          <w:rFonts w:ascii="Calibri" w:hAnsi="Calibri"/>
+          <w:sz w:val="18"/>
+        </w:rPr>
+        <w:t>gml:ReferenceType</w:t>
+      </w:r>
+      <w:proofErr w:type="gramEnd"/>
+      <w:r>
+        <w:rPr>
+          <w:rFonts w:ascii="Calibri" w:hAnsi="Calibri"/>
+          <w:sz w:val="18"/>
+        </w:rPr>
+        <w:t>" xmlType="gml:ReferenceType"/&gt;</w:t>
       </w:r>
       <w:r>
         <w:rPr>
@@ -6344,7 +6950,23 @@
           <w:sz w:val="18"/>
         </w:rPr>
         <w:tab/>
-        <w:t>&lt;XsdMapEntry type="AA_Vorgangsart" xsdEncodingRules="NAS" xmlPropertyType="gml:ReferenceType" xmlType="gml:ReferenceType"/&gt;</w:t>
+        <w:t>&lt;XsdMapEntry type="AA_Vorgangsart" xsdEncodingRules="NAS" xmlPropertyType="</w:t>
+      </w:r>
+      <w:proofErr w:type="gramStart"/>
+      <w:r>
+        <w:rPr>
+          <w:rFonts w:ascii="Calibri" w:hAnsi="Calibri"/>
+          <w:sz w:val="18"/>
+        </w:rPr>
+        <w:t>gml:ReferenceType</w:t>
+      </w:r>
+      <w:proofErr w:type="gramEnd"/>
+      <w:r>
+        <w:rPr>
+          <w:rFonts w:ascii="Calibri" w:hAnsi="Calibri"/>
+          <w:sz w:val="18"/>
+        </w:rPr>
+        <w:t>" xmlType="gml:ReferenceType"/&gt;</w:t>
       </w:r>
       <w:r>
         <w:rPr>
@@ -6380,7 +7002,23 @@
           <w:sz w:val="18"/>
         </w:rPr>
         <w:tab/>
-        <w:t>&lt;XsdMapEntry type="AA_Aktivitaetsart" xsdEncodingRules="NAS" xmlPropertyType="gml:ReferenceType" xmlType="gml:ReferenceType"/&gt;</w:t>
+        <w:t>&lt;XsdMapEntry type="AA_Aktivitaetsart" xsdEncodingRules="NAS" xmlPropertyType="</w:t>
+      </w:r>
+      <w:proofErr w:type="gramStart"/>
+      <w:r>
+        <w:rPr>
+          <w:rFonts w:ascii="Calibri" w:hAnsi="Calibri"/>
+          <w:sz w:val="18"/>
+        </w:rPr>
+        <w:t>gml:ReferenceType</w:t>
+      </w:r>
+      <w:proofErr w:type="gramEnd"/>
+      <w:r>
+        <w:rPr>
+          <w:rFonts w:ascii="Calibri" w:hAnsi="Calibri"/>
+          <w:sz w:val="18"/>
+        </w:rPr>
+        <w:t>" xmlType="gml:ReferenceType"/&gt;</w:t>
       </w:r>
       <w:r>
         <w:rPr>
@@ -6416,7 +7054,23 @@
           <w:sz w:val="18"/>
         </w:rPr>
         <w:tab/>
-        <w:t>&lt;XsdMapEntry type="CapabilitiesBase" xsdEncodingRules="NAS" xmlElement="" xmlType="ows:CapabilitiesBaseType"/&gt;</w:t>
+        <w:t>&lt;XsdMapEntry type="CapabilitiesBase" xsdEncodingRules="NAS" xmlElement="" xmlType="</w:t>
+      </w:r>
+      <w:proofErr w:type="gramStart"/>
+      <w:r>
+        <w:rPr>
+          <w:rFonts w:ascii="Calibri" w:hAnsi="Calibri"/>
+          <w:sz w:val="18"/>
+        </w:rPr>
+        <w:t>ows:CapabilitiesBaseType</w:t>
+      </w:r>
+      <w:proofErr w:type="gramEnd"/>
+      <w:r>
+        <w:rPr>
+          <w:rFonts w:ascii="Calibri" w:hAnsi="Calibri"/>
+          <w:sz w:val="18"/>
+        </w:rPr>
+        <w:t>"/&gt;</w:t>
       </w:r>
       <w:r>
         <w:rPr>
@@ -6452,7 +7106,23 @@
           <w:sz w:val="18"/>
         </w:rPr>
         <w:tab/>
-        <w:t>&lt;XsdMapEntry type="Identification" xsdEncodingRules="NAS" xmlElement="" xmlType="ows:IdentificationType"/&gt;</w:t>
+        <w:t>&lt;XsdMapEntry type="Identification" xsdEncodingRules="NAS" xmlElement="" xmlType="</w:t>
+      </w:r>
+      <w:proofErr w:type="gramStart"/>
+      <w:r>
+        <w:rPr>
+          <w:rFonts w:ascii="Calibri" w:hAnsi="Calibri"/>
+          <w:sz w:val="18"/>
+        </w:rPr>
+        <w:t>ows:IdentificationType</w:t>
+      </w:r>
+      <w:proofErr w:type="gramEnd"/>
+      <w:r>
+        <w:rPr>
+          <w:rFonts w:ascii="Calibri" w:hAnsi="Calibri"/>
+          <w:sz w:val="18"/>
+        </w:rPr>
+        <w:t>"/&gt;</w:t>
       </w:r>
       <w:r>
         <w:rPr>
@@ -6488,7 +7158,23 @@
           <w:sz w:val="18"/>
         </w:rPr>
         <w:tab/>
-        <w:t>&lt;XsdMapEntry type="Query" xsdEncodingRules="NAS"  xmlType="wfs:QueryType" xmlElement="wfs:Query" xmlPropertyType="_P_"/&gt;</w:t>
+        <w:t>&lt;XsdMapEntry type="Query" xsdEncodingRules="NAS</w:t>
+      </w:r>
+      <w:proofErr w:type="gramStart"/>
+      <w:r>
+        <w:rPr>
+          <w:rFonts w:ascii="Calibri" w:hAnsi="Calibri"/>
+          <w:sz w:val="18"/>
+        </w:rPr>
+        <w:t>"  xmlType</w:t>
+      </w:r>
+      <w:proofErr w:type="gramEnd"/>
+      <w:r>
+        <w:rPr>
+          <w:rFonts w:ascii="Calibri" w:hAnsi="Calibri"/>
+          <w:sz w:val="18"/>
+        </w:rPr>
+        <w:t>="wfs:QueryType" xmlElement="wfs:Query" xmlPropertyType="_P_"/&gt;</w:t>
       </w:r>
       <w:r>
         <w:rPr>
@@ -6524,7 +7210,23 @@
           <w:sz w:val="18"/>
         </w:rPr>
         <w:tab/>
-        <w:t>&lt;XsdMapEntry type="FeatureCollection" xsdEncodingRules="NAS"  xmlType="wfs:FeatureCollectionType" xmlElement="wfs:FeatureCollection" xmlPropertyType="_P_"/&gt;</w:t>
+        <w:t>&lt;XsdMapEntry type="FeatureCollection" xsdEncodingRules="NAS</w:t>
+      </w:r>
+      <w:proofErr w:type="gramStart"/>
+      <w:r>
+        <w:rPr>
+          <w:rFonts w:ascii="Calibri" w:hAnsi="Calibri"/>
+          <w:sz w:val="18"/>
+        </w:rPr>
+        <w:t>"  xmlType</w:t>
+      </w:r>
+      <w:proofErr w:type="gramEnd"/>
+      <w:r>
+        <w:rPr>
+          <w:rFonts w:ascii="Calibri" w:hAnsi="Calibri"/>
+          <w:sz w:val="18"/>
+        </w:rPr>
+        <w:t>="wfs:FeatureCollectionType" xmlElement="wfs:FeatureCollection" xmlPropertyType="_P_"/&gt;</w:t>
       </w:r>
       <w:r>
         <w:rPr>
@@ -6560,7 +7262,23 @@
           <w:sz w:val="18"/>
         </w:rPr>
         <w:tab/>
-        <w:t>&lt;XsdMapEntry type="Transaction" xsdEncodingRules="NAS"  xmlType="wfs:TransactionType" xmlElement="wfs:Transaction" xmlPropertyType="_P_"/&gt;</w:t>
+        <w:t>&lt;XsdMapEntry type="Transaction" xsdEncodingRules="NAS</w:t>
+      </w:r>
+      <w:proofErr w:type="gramStart"/>
+      <w:r>
+        <w:rPr>
+          <w:rFonts w:ascii="Calibri" w:hAnsi="Calibri"/>
+          <w:sz w:val="18"/>
+        </w:rPr>
+        <w:t>"  xmlType</w:t>
+      </w:r>
+      <w:proofErr w:type="gramEnd"/>
+      <w:r>
+        <w:rPr>
+          <w:rFonts w:ascii="Calibri" w:hAnsi="Calibri"/>
+          <w:sz w:val="18"/>
+        </w:rPr>
+        <w:t>="wfs:TransactionType" xmlElement="wfs:Transaction" xmlPropertyType="_P_"/&gt;</w:t>
       </w:r>
       <w:r>
         <w:rPr>
@@ -6596,7 +7314,23 @@
           <w:sz w:val="18"/>
         </w:rPr>
         <w:tab/>
-        <w:t>&lt;XsdMapEntry type="Filter_Capabilities" xsdEncodingRules="NAS" xmlElement="fes:Filter_Capabilities" xmlPropertyType="_P_"/&gt;</w:t>
+        <w:t>&lt;XsdMapEntry type="Filter_Capabilities" xsdEncodingRules="NAS" xmlElement="</w:t>
+      </w:r>
+      <w:proofErr w:type="gramStart"/>
+      <w:r>
+        <w:rPr>
+          <w:rFonts w:ascii="Calibri" w:hAnsi="Calibri"/>
+          <w:sz w:val="18"/>
+        </w:rPr>
+        <w:t>fes:Filter</w:t>
+      </w:r>
+      <w:proofErr w:type="gramEnd"/>
+      <w:r>
+        <w:rPr>
+          <w:rFonts w:ascii="Calibri" w:hAnsi="Calibri"/>
+          <w:sz w:val="18"/>
+        </w:rPr>
+        <w:t>_Capabilities" xmlPropertyType="_P_"/&gt;</w:t>
       </w:r>
       <w:r>
         <w:rPr>
@@ -6632,7 +7366,23 @@
           <w:sz w:val="18"/>
         </w:rPr>
         <w:tab/>
-        <w:t>&lt;XsdMapEntry type="TM_Primitive" xsdEncodingRules="NAS" xmlType="gml:AbstractTimeGeometricPrimtiveType" xmlElement="gml:AbstractTimeGeometricPrimtive" xmlPropertyType="gml:TimeGeometricPrimtiveProertyType" /&gt;</w:t>
+        <w:t>&lt;XsdMapEntry type="TM_Primitive" xsdEncodingRules="NAS" xmlType="</w:t>
+      </w:r>
+      <w:proofErr w:type="gramStart"/>
+      <w:r>
+        <w:rPr>
+          <w:rFonts w:ascii="Calibri" w:hAnsi="Calibri"/>
+          <w:sz w:val="18"/>
+        </w:rPr>
+        <w:t>gml:AbstractTimeGeometricPrimtiveType</w:t>
+      </w:r>
+      <w:proofErr w:type="gramEnd"/>
+      <w:r>
+        <w:rPr>
+          <w:rFonts w:ascii="Calibri" w:hAnsi="Calibri"/>
+          <w:sz w:val="18"/>
+        </w:rPr>
+        <w:t>" xmlElement="gml:AbstractTimeGeometricPrimtive" xmlPropertyType="gml:TimeGeometricPrimtiveProertyType" /&gt;</w:t>
       </w:r>
       <w:r>
         <w:rPr>
@@ -6768,7 +7518,23 @@
           <w:sz w:val="18"/>
         </w:rPr>
         <w:tab/>
-        <w:t>&lt;XsdMapEntry type="AX_Fortfuehrungsnachweis" xsdEncodingRules="NAS" xmlElement="gml:AbstractObject" xmlPropertyType="_P_" /&gt;</w:t>
+        <w:t>&lt;XsdMapEntry type="AX_Fortfuehrungsnachweis" xsdEncodingRules="NAS" xmlElement="</w:t>
+      </w:r>
+      <w:proofErr w:type="gramStart"/>
+      <w:r>
+        <w:rPr>
+          <w:rFonts w:ascii="Calibri" w:hAnsi="Calibri"/>
+          <w:sz w:val="18"/>
+        </w:rPr>
+        <w:t>gml:AbstractObject</w:t>
+      </w:r>
+      <w:proofErr w:type="gramEnd"/>
+      <w:r>
+        <w:rPr>
+          <w:rFonts w:ascii="Calibri" w:hAnsi="Calibri"/>
+          <w:sz w:val="18"/>
+        </w:rPr>
+        <w:t>" xmlPropertyType="_P_" /&gt;</w:t>
       </w:r>
       <w:r>
         <w:rPr>
@@ -7171,7 +7937,27 @@
           <w:sz w:val="18"/>
           <w:lang w:val="en-US"/>
         </w:rPr>
-        <w:t>&lt;Target class="de.adv_online.aaa.katalogtool.Katalog"</w:t>
+        <w:t>&lt;Target class="</w:t>
+      </w:r>
+      <w:proofErr w:type="gramStart"/>
+      <w:r>
+        <w:rPr>
+          <w:rFonts w:ascii="Calibri" w:hAnsi="Calibri"/>
+          <w:color w:val="000000"/>
+          <w:sz w:val="18"/>
+          <w:lang w:val="en-US"/>
+        </w:rPr>
+        <w:t>de.adv_online.aaa.katalogtool</w:t>
+      </w:r>
+      <w:proofErr w:type="gramEnd"/>
+      <w:r>
+        <w:rPr>
+          <w:rFonts w:ascii="Calibri" w:hAnsi="Calibri"/>
+          <w:color w:val="000000"/>
+          <w:sz w:val="18"/>
+          <w:lang w:val="en-US"/>
+        </w:rPr>
+        <w:t>.Katalog"</w:t>
       </w:r>
       <w:r>
         <w:rPr>
@@ -7337,7 +8123,25 @@
           <w:sz w:val="18"/>
         </w:rPr>
         <w:tab/>
-        <w:t>&lt;targetParameter name="modellarten" value="DLKM,DKKM500,DKKM1000,DKKM2000,DKKM5000"/&gt;</w:t>
+        <w:t>&lt;targetParameter name="modellarten" value="</w:t>
+      </w:r>
+      <w:proofErr w:type="gramStart"/>
+      <w:r>
+        <w:rPr>
+          <w:rFonts w:ascii="Calibri" w:hAnsi="Calibri"/>
+          <w:color w:val="000000"/>
+          <w:sz w:val="18"/>
+        </w:rPr>
+        <w:t>DLKM,DKKM</w:t>
+      </w:r>
+      <w:proofErr w:type="gramEnd"/>
+      <w:r>
+        <w:rPr>
+          <w:rFonts w:ascii="Calibri" w:hAnsi="Calibri"/>
+          <w:color w:val="000000"/>
+          <w:sz w:val="18"/>
+        </w:rPr>
+        <w:t>500,DKKM1000,DKKM2000,DKKM5000"/&gt;</w:t>
       </w:r>
     </w:p>
     <w:p>
@@ -7761,7 +8565,27 @@
           <w:sz w:val="18"/>
           <w:lang w:val="en-GB"/>
         </w:rPr>
-        <w:t>lue="HTML,RTF,XML</w:t>
+        <w:t>lue="</w:t>
+      </w:r>
+      <w:proofErr w:type="gramStart"/>
+      <w:r>
+        <w:rPr>
+          <w:rFonts w:ascii="Calibri" w:hAnsi="Calibri"/>
+          <w:color w:val="000000"/>
+          <w:sz w:val="18"/>
+          <w:lang w:val="en-GB"/>
+        </w:rPr>
+        <w:t>HTML,RTF</w:t>
+      </w:r>
+      <w:proofErr w:type="gramEnd"/>
+      <w:r>
+        <w:rPr>
+          <w:rFonts w:ascii="Calibri" w:hAnsi="Calibri"/>
+          <w:color w:val="000000"/>
+          <w:sz w:val="18"/>
+          <w:lang w:val="en-GB"/>
+        </w:rPr>
+        <w:t>,XML</w:t>
       </w:r>
       <w:r>
         <w:rPr>
@@ -8351,7 +9175,15 @@
               <w:t>false</w:t>
             </w:r>
             <w:r>
-              <w:t>. Schalter für die Ausgabe der Angabe zu letzten Änderung pro Modellelement (Version, Revisionsnummer).</w:t>
+              <w:t xml:space="preserve">. Schalter für die Ausgabe der Angabe </w:t>
+            </w:r>
+            <w:proofErr w:type="gramStart"/>
+            <w:r>
+              <w:t>zu letzten Änderung</w:t>
+            </w:r>
+            <w:proofErr w:type="gramEnd"/>
+            <w:r>
+              <w:t xml:space="preserve"> pro Modellelement (Version, Revisionsnummer).</w:t>
             </w:r>
           </w:p>
         </w:tc>
@@ -9348,7 +10180,27 @@
           <w:sz w:val="18"/>
           <w:lang w:val="en-US"/>
         </w:rPr>
-        <w:t>&lt;Target class="de.adv_online.aaa.profiltool.Profil"</w:t>
+        <w:t>&lt;Target class="</w:t>
+      </w:r>
+      <w:proofErr w:type="gramStart"/>
+      <w:r>
+        <w:rPr>
+          <w:rFonts w:ascii="Calibri" w:hAnsi="Calibri"/>
+          <w:color w:val="000000"/>
+          <w:sz w:val="18"/>
+          <w:lang w:val="en-US"/>
+        </w:rPr>
+        <w:t>de.adv_online.aaa.profiltool</w:t>
+      </w:r>
+      <w:proofErr w:type="gramEnd"/>
+      <w:r>
+        <w:rPr>
+          <w:rFonts w:ascii="Calibri" w:hAnsi="Calibri"/>
+          <w:color w:val="000000"/>
+          <w:sz w:val="18"/>
+          <w:lang w:val="en-US"/>
+        </w:rPr>
+        <w:t>.Profil"</w:t>
       </w:r>
     </w:p>
     <w:p>
@@ -9927,7 +10779,15 @@
               <w:t xml:space="preserve">Sofern der Parameter leer ist, wird vom Profiltool nicht das </w:t>
             </w:r>
             <w:r>
-              <w:t>Tagged Value "AAA:Profil" exportiert/gesetzt, sondern "AAA:Modellart".</w:t>
+              <w:t>Tagged Value "</w:t>
+            </w:r>
+            <w:proofErr w:type="gramStart"/>
+            <w:r>
+              <w:t>AAA:Profil</w:t>
+            </w:r>
+            <w:proofErr w:type="gramEnd"/>
+            <w:r>
+              <w:t>" exportiert/gesetzt, sondern "AAA:Modellart".</w:t>
             </w:r>
             <w:r>
               <w:t xml:space="preserve"> D.h. das Profiltool kann auch zur Pflege weiterer, länderspezifischer Modellarten genutzt werden.</w:t>
@@ -11083,7 +11943,10 @@
         <w:t xml:space="preserve"> 6.0.1</w:t>
       </w:r>
       <w:r>
-        <w:t xml:space="preserve"> und GeoInfoDok 7.0.3</w:t>
+        <w:t xml:space="preserve"> und GeoInfoDok </w:t>
+      </w:r>
+      <w:r>
+        <w:t>7.1.0</w:t>
       </w:r>
       <w:r>
         <w:t>.</w:t>
@@ -11117,7 +11980,16 @@
         <w:t>AAA</w:t>
       </w:r>
       <w:r>
-        <w:t>-7.0.3.eap (für die GeoInfoDok 7.0.3</w:t>
+        <w:t>-</w:t>
+      </w:r>
+      <w:r>
+        <w:t>7.1.0</w:t>
+      </w:r>
+      <w:r>
+        <w:t xml:space="preserve">.eap (für die GeoInfoDok </w:t>
+      </w:r>
+      <w:r>
+        <w:t>7.1.0</w:t>
       </w:r>
       <w:r>
         <w:t>)</w:t>
@@ -11455,7 +12327,13 @@
         <w:rPr>
           <w:sz w:val="20"/>
         </w:rPr>
-        <w:t>urationen/AAAKatalog-ALKIS-7.0.3</w:t>
+        <w:t>urationen/AAAKatalog-ALKIS-</w:t>
+      </w:r>
+      <w:r>
+        <w:rPr>
+          <w:sz w:val="20"/>
+        </w:rPr>
+        <w:t>7.1.0</w:t>
       </w:r>
       <w:r>
         <w:rPr>
@@ -11995,7 +12873,15 @@
         <w:t>:" beschränkt den Inhalt des Objektartenkatalogs auf die Elemente des AAA-Modells, die die anzugebene Profilkennung im AAA-Modell im Tagged Value</w:t>
       </w:r>
       <w:r>
-        <w:t xml:space="preserve">: "AAA:Profile" enthalten. </w:t>
+        <w:t>: "</w:t>
+      </w:r>
+      <w:proofErr w:type="gramStart"/>
+      <w:r>
+        <w:t>AAA:Profile</w:t>
+      </w:r>
+      <w:proofErr w:type="gramEnd"/>
+      <w:r>
+        <w:t xml:space="preserve">" enthalten. </w:t>
       </w:r>
       <w:r>
         <w:t>Eine</w:t>
@@ -12174,7 +13060,15 @@
         <w:t xml:space="preserve"> im Ausgabepfad</w:t>
       </w:r>
       <w:r>
-        <w:t xml:space="preserve"> eine oder mehrere Dateien mit unterschiedlichen Suffix, aber dem immer gleichen Namen "aaa", z. B. "aaa.rtf" oder "aaa.xml". Die Ergebnisse sollten daher nach der Erzeugung umbenannt werden, um ein unbeabsichtigtes Überschreiben durch eine weitere Verwendung der Tools zu vermeiden. Nach der Erzeugung stehen im Arbeits-/Installationspfad Protokolldateien. Über die Schaltfläche "View Log" kann die HTML-Version sofort in den Standard-Browser geladen werden.</w:t>
+        <w:t xml:space="preserve"> eine oder mehrere Dateien </w:t>
+      </w:r>
+      <w:proofErr w:type="gramStart"/>
+      <w:r>
+        <w:t>mit unterschiedlichen Suffix</w:t>
+      </w:r>
+      <w:proofErr w:type="gramEnd"/>
+      <w:r>
+        <w:t>, aber dem immer gleichen Namen "aaa", z. B. "aaa.rtf" oder "aaa.xml". Die Ergebnisse sollten daher nach der Erzeugung umbenannt werden, um ein unbeabsichtigtes Überschreiben durch eine weitere Verwendung der Tools zu vermeiden. Nach der Erzeugung stehen im Arbeits-/Installationspfad Protokolldateien. Über die Schaltfläche "View Log" kann die HTML-Version sofort in den Standard-Browser geladen werden.</w:t>
       </w:r>
     </w:p>
     <w:p>
@@ -12347,7 +13241,15 @@
         <w:t xml:space="preserve">in das AAA-Modell </w:t>
       </w:r>
       <w:r>
-        <w:t xml:space="preserve">im Tagged Value: "AAA:Profile" </w:t>
+        <w:t>im Tagged Value: "</w:t>
+      </w:r>
+      <w:proofErr w:type="gramStart"/>
+      <w:r>
+        <w:t>AAA:Profile</w:t>
+      </w:r>
+      <w:proofErr w:type="gramEnd"/>
+      <w:r>
+        <w:t xml:space="preserve">" </w:t>
       </w:r>
       <w:r>
         <w:t>eingetra</w:t>
@@ -12565,7 +13467,15 @@
         <w:ind w:left="284" w:hanging="284"/>
       </w:pPr>
       <w:r>
-        <w:t>Es werden typischerweise eine Reihe von Fehlern angezeigt, dass bestimmte Elemente nicht dem Profil zugeordnet werden können, das sie nicht Teil des Anwendungsschemas sind. Diese Meldungen sind korrekt, diese Aufnahme dieser Einträge in Profildateien im Rational-Rose-Tool war überflüssig. Es gibt zwei typische Situationen:</w:t>
+        <w:t xml:space="preserve">Es werden typischerweise eine Reihe von Fehlern angezeigt, dass bestimmte Elemente nicht dem Profil zugeordnet werden können, </w:t>
+      </w:r>
+      <w:proofErr w:type="gramStart"/>
+      <w:r>
+        <w:t>das</w:t>
+      </w:r>
+      <w:proofErr w:type="gramEnd"/>
+      <w:r>
+        <w:t xml:space="preserve"> sie nicht Teil des Anwendungsschemas sind. Diese Meldungen sind korrekt, diese Aufnahme dieser Einträge in Profildateien im Rational-Rose-Tool war überflüssig. Es gibt zwei typische Situationen:</w:t>
       </w:r>
     </w:p>
     <w:p>
@@ -12647,7 +13557,15 @@
         <w:t xml:space="preserve">Das Profiltool kann darüber hinaus auch zur Pflege weiterer, länderspezifischer Modellarten genutzt werden. Hierzu ist der Parameter "Profil" leer zu lassen und vom Profiltool wird nicht das </w:t>
       </w:r>
       <w:r>
-        <w:t>Tagged Value "AAA:Profil" exportiert/gesetzt, sondern "AAA:Modellart".</w:t>
+        <w:t>Tagged Value "</w:t>
+      </w:r>
+      <w:proofErr w:type="gramStart"/>
+      <w:r>
+        <w:t>AAA:Profil</w:t>
+      </w:r>
+      <w:proofErr w:type="gramEnd"/>
+      <w:r>
+        <w:t>" exportiert/gesetzt, sondern "AAA:Modellart".</w:t>
       </w:r>
       <w:r>
         <w:t xml:space="preserve"> Entsprechend ändern sich dabei auch die Texte im Dialog.</w:t>
@@ -12750,7 +13668,10 @@
     </w:p>
     <w:p>
       <w:r>
-        <w:t>Mit der Version 7.0.3</w:t>
+        <w:t xml:space="preserve">Mit der Version </w:t>
+      </w:r>
+      <w:r>
+        <w:t>7.1.0</w:t>
       </w:r>
       <w:r>
         <w:t xml:space="preserve"> ist dies weniger strikt und lediglich das "AdV"-Paket muss von der Versionskontrolle entkoppelt sein. Das Modell wird jetzt nicht mehr irreparabel geändert, sondern es </w:t>
@@ -12926,7 +13847,7 @@
       <w:rPr>
         <w:noProof/>
       </w:rPr>
-      <w:t>12. Dezember 2017</w:t>
+      <w:t>15. Februar 2018</w:t>
     </w:r>
     <w:r>
       <w:fldChar w:fldCharType="end"/>
@@ -12959,11 +13880,21 @@
     <w:pPr>
       <w:pStyle w:val="Footer"/>
     </w:pPr>
-    <w:fldSimple w:instr=" TITLE  \* MERGEFORMAT ">
-      <w:r>
-        <w:t>AFIS-ALKIS-ATIS-Tools</w:t>
-      </w:r>
-    </w:fldSimple>
+    <w:r>
+      <w:fldChar w:fldCharType="begin"/>
+    </w:r>
+    <w:r>
+      <w:instrText xml:space="preserve"> TITLE  \* MERGEFORMAT </w:instrText>
+    </w:r>
+    <w:r>
+      <w:fldChar w:fldCharType="separate"/>
+    </w:r>
+    <w:r>
+      <w:t>AFIS-ALKIS-ATIS-Tools</w:t>
+    </w:r>
+    <w:r>
+      <w:fldChar w:fldCharType="end"/>
+    </w:r>
     <w:r>
       <w:t xml:space="preserve"> : </w:t>
     </w:r>
@@ -13047,7 +13978,7 @@
       <w:rPr>
         <w:noProof/>
       </w:rPr>
-      <w:t>12. Dezember 2017</w:t>
+      <w:t>15. Februar 2018</w:t>
     </w:r>
     <w:r>
       <w:fldChar w:fldCharType="end"/>
@@ -13182,11 +14113,21 @@
     <w:pPr>
       <w:pStyle w:val="Header"/>
     </w:pPr>
-    <w:fldSimple w:instr=" TITLE  \* MERGEFORMAT ">
-      <w:r>
-        <w:t>AFIS-ALKIS-ATIS-Tools</w:t>
-      </w:r>
-    </w:fldSimple>
+    <w:r>
+      <w:fldChar w:fldCharType="begin"/>
+    </w:r>
+    <w:r>
+      <w:instrText xml:space="preserve"> TITLE  \* MERGEFORMAT </w:instrText>
+    </w:r>
+    <w:r>
+      <w:fldChar w:fldCharType="separate"/>
+    </w:r>
+    <w:r>
+      <w:t>AFIS-ALKIS-ATIS-Tools</w:t>
+    </w:r>
+    <w:r>
+      <w:fldChar w:fldCharType="end"/>
+    </w:r>
     <w:r>
       <w:br/>
     </w:r>
@@ -18984,7 +19925,7 @@
 </file>
 
 <file path=customXml/itemProps1.xml><?xml version="1.0" encoding="utf-8"?>
-<ds:datastoreItem xmlns:ds="http://schemas.openxmlformats.org/officeDocument/2006/customXml" ds:itemID="{D4BDEB21-670A-4847-A498-8C8B93C7C5C0}">
+<ds:datastoreItem xmlns:ds="http://schemas.openxmlformats.org/officeDocument/2006/customXml" ds:itemID="{5F20EB7D-D0EC-A54E-82C5-D6CA646A69CA}">
   <ds:schemaRefs>
     <ds:schemaRef ds:uri="http://schemas.openxmlformats.org/officeDocument/2006/bibliography"/>
   </ds:schemaRefs>
@@ -18992,7 +19933,7 @@
 </file>
 
 <file path=customXml/itemProps2.xml><?xml version="1.0" encoding="utf-8"?>
-<ds:datastoreItem xmlns:ds="http://schemas.openxmlformats.org/officeDocument/2006/customXml" ds:itemID="{E441A364-3CCA-2242-BFE1-80FC0B2AF40D}">
+<ds:datastoreItem xmlns:ds="http://schemas.openxmlformats.org/officeDocument/2006/customXml" ds:itemID="{8BF8F2AA-B3D5-CD4C-A604-70A72EB5DAEB}">
   <ds:schemaRefs>
     <ds:schemaRef ds:uri="http://schemas.openxmlformats.org/officeDocument/2006/bibliography"/>
   </ds:schemaRefs>

</xml_diff>